<commit_message>
Changes in header and footer
</commit_message>
<xml_diff>
--- a/SRS-H.docx
+++ b/SRS-H.docx
@@ -1,6 +1,6 @@
 
 <file path=word/document.xml><?xml version="1.0" encoding="utf-8"?>
-<w:document xmlns:wpc="http://schemas.microsoft.com/office/word/2010/wordprocessingCanvas" xmlns:cx="http://schemas.microsoft.com/office/drawing/2014/chartex" xmlns:cx1="http://schemas.microsoft.com/office/drawing/2015/9/8/chartex" xmlns:cx2="http://schemas.microsoft.com/office/drawing/2015/10/21/chartex" xmlns:cx3="http://schemas.microsoft.com/office/drawing/2016/5/9/chartex" xmlns:cx4="http://schemas.microsoft.com/office/drawing/2016/5/10/chartex" xmlns:cx5="http://schemas.microsoft.com/office/drawing/2016/5/11/chartex" xmlns:mc="http://schemas.openxmlformats.org/markup-compatibility/2006" xmlns:o="urn:schemas-microsoft-com:office:office" xmlns:r="http://schemas.openxmlformats.org/officeDocument/2006/relationships" xmlns:m="http://schemas.openxmlformats.org/officeDocument/2006/math" xmlns:v="urn:schemas-microsoft-com:vml" xmlns:wp14="http://schemas.microsoft.com/office/word/2010/wordprocessingDrawing" xmlns:wp="http://schemas.openxmlformats.org/drawingml/2006/wordprocessingDrawing" xmlns:w10="urn:schemas-microsoft-com:office:word" xmlns:w="http://schemas.openxmlformats.org/wordprocessingml/2006/main" xmlns:w14="http://schemas.microsoft.com/office/word/2010/wordml" xmlns:w15="http://schemas.microsoft.com/office/word/2012/wordml" xmlns:w16se="http://schemas.microsoft.com/office/word/2015/wordml/symex" xmlns:wpg="http://schemas.microsoft.com/office/word/2010/wordprocessingGroup" xmlns:wpi="http://schemas.microsoft.com/office/word/2010/wordprocessingInk" xmlns:wne="http://schemas.microsoft.com/office/word/2006/wordml" xmlns:wps="http://schemas.microsoft.com/office/word/2010/wordprocessingShape" mc:Ignorable="w14 w15 w16se wp14">
+<w:document xmlns:wpc="http://schemas.microsoft.com/office/word/2010/wordprocessingCanvas" xmlns:mc="http://schemas.openxmlformats.org/markup-compatibility/2006" xmlns:o="urn:schemas-microsoft-com:office:office" xmlns:r="http://schemas.openxmlformats.org/officeDocument/2006/relationships" xmlns:m="http://schemas.openxmlformats.org/officeDocument/2006/math" xmlns:v="urn:schemas-microsoft-com:vml" xmlns:wp14="http://schemas.microsoft.com/office/word/2010/wordprocessingDrawing" xmlns:wp="http://schemas.openxmlformats.org/drawingml/2006/wordprocessingDrawing" xmlns:w10="urn:schemas-microsoft-com:office:word" xmlns:w="http://schemas.openxmlformats.org/wordprocessingml/2006/main" xmlns:w14="http://schemas.microsoft.com/office/word/2010/wordml" xmlns:wpg="http://schemas.microsoft.com/office/word/2010/wordprocessingGroup" xmlns:wpi="http://schemas.microsoft.com/office/word/2010/wordprocessingInk" xmlns:wne="http://schemas.microsoft.com/office/word/2006/wordml" xmlns:wps="http://schemas.microsoft.com/office/word/2010/wordprocessingShape" mc:Ignorable="w14 wp14">
   <w:body>
     <w:p>
       <w:pPr>
@@ -46,7 +46,7 @@
                     </pic:cNvPicPr>
                   </pic:nvPicPr>
                   <pic:blipFill>
-                    <a:blip r:embed="rId8" cstate="print"/>
+                    <a:blip r:embed="rId9" cstate="print"/>
                     <a:stretch>
                       <a:fillRect/>
                     </a:stretch>
@@ -108,7 +108,7 @@
                                 </pic:cNvPicPr>
                               </pic:nvPicPr>
                               <pic:blipFill>
-                                <a:blip r:embed="rId8" cstate="print"/>
+                                <a:blip r:embed="rId9" cstate="print"/>
                                 <a:stretch>
                                   <a:fillRect/>
                                 </a:stretch>
@@ -263,23 +263,13 @@
           <w:lang w:bidi="ar-EG"/>
         </w:rPr>
       </w:pPr>
-      <w:proofErr w:type="spellStart"/>
       <w:r>
         <w:rPr>
           <w:sz w:val="48"/>
           <w:szCs w:val="48"/>
           <w:lang w:bidi="ar-EG"/>
         </w:rPr>
-        <w:t>Donia</w:t>
-      </w:r>
-      <w:proofErr w:type="spellEnd"/>
-      <w:r>
-        <w:rPr>
-          <w:sz w:val="48"/>
-          <w:szCs w:val="48"/>
-          <w:lang w:bidi="ar-EG"/>
-        </w:rPr>
-        <w:t xml:space="preserve"> Khaled</w:t>
+        <w:t>Donia Khaled</w:t>
       </w:r>
     </w:p>
     <w:p>
@@ -376,8 +366,18 @@
       <w:pPr>
         <w:jc w:val="center"/>
         <w:rPr>
-          <w:sz w:val="56"/>
-          <w:szCs w:val="56"/>
+          <w:sz w:val="48"/>
+          <w:szCs w:val="48"/>
+          <w:lang w:bidi="ar-EG"/>
+        </w:rPr>
+      </w:pPr>
+    </w:p>
+    <w:p>
+      <w:pPr>
+        <w:jc w:val="center"/>
+        <w:rPr>
+          <w:sz w:val="48"/>
+          <w:szCs w:val="48"/>
           <w:rtl/>
           <w:lang w:bidi="ar-EG"/>
         </w:rPr>
@@ -399,6 +399,7 @@
           <w:docPartUnique/>
         </w:docPartObj>
       </w:sdtPr>
+      <w:sdtEndPr/>
       <w:sdtContent>
         <w:p>
           <w:pPr>
@@ -1596,7 +1597,10 @@
           </w:tcPr>
           <w:p>
             <w:r>
-              <w:t>Mahmoudsamy995@gmail.com</w:t>
+              <w:t>m</w:t>
+            </w:r>
+            <w:r>
+              <w:t>ahmoudsamy995@gmail.com</w:t>
             </w:r>
           </w:p>
         </w:tc>
@@ -1678,13 +1682,8 @@
             <w:tcW w:w="2975" w:type="dxa"/>
           </w:tcPr>
           <w:p>
-            <w:proofErr w:type="spellStart"/>
-            <w:r>
-              <w:t>Donia</w:t>
-            </w:r>
-            <w:proofErr w:type="spellEnd"/>
-            <w:r>
-              <w:t xml:space="preserve"> Khaled</w:t>
+            <w:r>
+              <w:t>Donia Khaled</w:t>
             </w:r>
           </w:p>
         </w:tc>
@@ -1694,7 +1693,10 @@
           </w:tcPr>
           <w:p>
             <w:r>
-              <w:t>Doniaakhaled@gmail.com</w:t>
+              <w:t>d</w:t>
+            </w:r>
+            <w:r>
+              <w:t>oniaakhaled@gmail.com</w:t>
             </w:r>
           </w:p>
         </w:tc>
@@ -1807,27 +1809,7 @@
           <w:sz w:val="32"/>
           <w:szCs w:val="32"/>
         </w:rPr>
-        <w:t xml:space="preserve">Expected </w:t>
-      </w:r>
-      <w:proofErr w:type="gramStart"/>
-      <w:r>
-        <w:rPr>
-          <w:b/>
-          <w:bCs/>
-          <w:sz w:val="32"/>
-          <w:szCs w:val="32"/>
-        </w:rPr>
-        <w:t>Audience :</w:t>
-      </w:r>
-      <w:proofErr w:type="gramEnd"/>
-      <w:r>
-        <w:rPr>
-          <w:b/>
-          <w:bCs/>
-          <w:sz w:val="32"/>
-          <w:szCs w:val="32"/>
-        </w:rPr>
-        <w:t xml:space="preserve"> Product Owner - Customer</w:t>
+        <w:t>Expected Audience : Product Owner - Customer</w:t>
       </w:r>
     </w:p>
     <w:p>
@@ -1907,27 +1889,7 @@
           <w:sz w:val="32"/>
           <w:szCs w:val="32"/>
         </w:rPr>
-        <w:t xml:space="preserve"> all home appliances through an application that </w:t>
-      </w:r>
-      <w:proofErr w:type="gramStart"/>
-      <w:r>
-        <w:rPr>
-          <w:b/>
-          <w:bCs/>
-          <w:sz w:val="32"/>
-          <w:szCs w:val="32"/>
-        </w:rPr>
-        <w:t>allow  to</w:t>
-      </w:r>
-      <w:proofErr w:type="gramEnd"/>
-      <w:r>
-        <w:rPr>
-          <w:b/>
-          <w:bCs/>
-          <w:sz w:val="32"/>
-          <w:szCs w:val="32"/>
-        </w:rPr>
-        <w:t xml:space="preserve"> turn on / off </w:t>
+        <w:t xml:space="preserve"> all home appliances through an application that allow  to turn on / off </w:t>
       </w:r>
       <w:r>
         <w:rPr>
@@ -1990,58 +1952,8 @@
           <w:szCs w:val="22"/>
         </w:rPr>
       </w:pPr>
-    </w:p>
-    <w:p>
-      <w:pPr>
-        <w:pStyle w:val="Heading1"/>
-        <w:rPr>
-          <w:rFonts w:asciiTheme="minorHAnsi" w:eastAsiaTheme="minorHAnsi" w:hAnsiTheme="minorHAnsi"/>
-          <w:b w:val="0"/>
-          <w:bCs w:val="0"/>
-          <w:color w:val="auto"/>
-          <w:sz w:val="22"/>
-          <w:szCs w:val="22"/>
-        </w:rPr>
-      </w:pPr>
-    </w:p>
-    <w:p>
-      <w:pPr>
-        <w:pStyle w:val="Heading1"/>
-        <w:rPr>
-          <w:rFonts w:asciiTheme="minorHAnsi" w:eastAsiaTheme="minorHAnsi" w:hAnsiTheme="minorHAnsi"/>
-          <w:b w:val="0"/>
-          <w:bCs w:val="0"/>
-          <w:color w:val="auto"/>
-          <w:sz w:val="22"/>
-          <w:szCs w:val="22"/>
-        </w:rPr>
-      </w:pPr>
-    </w:p>
-    <w:p>
-      <w:pPr>
-        <w:pStyle w:val="Heading1"/>
-        <w:rPr>
-          <w:rFonts w:asciiTheme="minorHAnsi" w:eastAsiaTheme="minorHAnsi" w:hAnsiTheme="minorHAnsi"/>
-          <w:b w:val="0"/>
-          <w:bCs w:val="0"/>
-          <w:color w:val="auto"/>
-          <w:sz w:val="22"/>
-          <w:szCs w:val="22"/>
-        </w:rPr>
-      </w:pPr>
-    </w:p>
-    <w:p>
-      <w:pPr>
-        <w:pStyle w:val="Heading1"/>
-        <w:rPr>
-          <w:rFonts w:asciiTheme="minorHAnsi" w:eastAsiaTheme="minorHAnsi" w:hAnsiTheme="minorHAnsi"/>
-          <w:b w:val="0"/>
-          <w:bCs w:val="0"/>
-          <w:color w:val="auto"/>
-          <w:sz w:val="22"/>
-          <w:szCs w:val="22"/>
-        </w:rPr>
-      </w:pPr>
+      <w:bookmarkStart w:id="6" w:name="_GoBack"/>
+      <w:bookmarkEnd w:id="6"/>
     </w:p>
     <w:p>
       <w:pPr>
@@ -2066,7 +1978,7 @@
           <w:szCs w:val="32"/>
         </w:rPr>
       </w:pPr>
-      <w:bookmarkStart w:id="6" w:name="_Toc447313434"/>
+      <w:bookmarkStart w:id="7" w:name="_Toc447313434"/>
       <w:r>
         <w:rPr>
           <w:b/>
@@ -2122,27 +2034,7 @@
           <w:sz w:val="32"/>
           <w:szCs w:val="32"/>
         </w:rPr>
-        <w:t>Switch on/</w:t>
-      </w:r>
-      <w:proofErr w:type="gramStart"/>
-      <w:r>
-        <w:rPr>
-          <w:b/>
-          <w:bCs/>
-          <w:sz w:val="32"/>
-          <w:szCs w:val="32"/>
-        </w:rPr>
-        <w:t>off  appliances</w:t>
-      </w:r>
-      <w:proofErr w:type="gramEnd"/>
-      <w:r>
-        <w:rPr>
-          <w:b/>
-          <w:bCs/>
-          <w:sz w:val="32"/>
-          <w:szCs w:val="32"/>
-        </w:rPr>
-        <w:t xml:space="preserve"> on the board</w:t>
+        <w:t>Switch on/off  appliances on the board</w:t>
       </w:r>
     </w:p>
     <w:p>
@@ -2190,27 +2082,7 @@
           <w:sz w:val="32"/>
           <w:szCs w:val="32"/>
         </w:rPr>
-        <w:t xml:space="preserve">View </w:t>
-      </w:r>
-      <w:proofErr w:type="gramStart"/>
-      <w:r>
-        <w:rPr>
-          <w:b/>
-          <w:bCs/>
-          <w:sz w:val="32"/>
-          <w:szCs w:val="32"/>
-        </w:rPr>
-        <w:t>Current Status</w:t>
-      </w:r>
-      <w:proofErr w:type="gramEnd"/>
-      <w:r>
-        <w:rPr>
-          <w:b/>
-          <w:bCs/>
-          <w:sz w:val="32"/>
-          <w:szCs w:val="32"/>
-        </w:rPr>
-        <w:t xml:space="preserve"> of home appliances</w:t>
+        <w:t>View Current Status of home appliances</w:t>
       </w:r>
     </w:p>
     <w:p>
@@ -2326,7 +2198,7 @@
       <w:r>
         <w:t>Definitions, acronyms, and abbreviations</w:t>
       </w:r>
-      <w:bookmarkEnd w:id="6"/>
+      <w:bookmarkEnd w:id="7"/>
     </w:p>
     <w:p>
       <w:pPr>
@@ -2342,7 +2214,7 @@
           <w:szCs w:val="32"/>
         </w:rPr>
       </w:pPr>
-      <w:bookmarkStart w:id="7" w:name="_Toc447313435"/>
+      <w:bookmarkStart w:id="8" w:name="_Toc447313435"/>
       <w:r>
         <w:rPr>
           <w:b/>
@@ -2400,17 +2272,17 @@
       <w:r>
         <w:t>Requirements</w:t>
       </w:r>
-      <w:bookmarkEnd w:id="7"/>
+      <w:bookmarkEnd w:id="8"/>
     </w:p>
     <w:p>
       <w:pPr>
         <w:pStyle w:val="Heading1"/>
       </w:pPr>
-      <w:bookmarkStart w:id="8" w:name="_Toc447313436"/>
+      <w:bookmarkStart w:id="9" w:name="_Toc447313436"/>
       <w:r>
         <w:t>Functional Requirements</w:t>
       </w:r>
-      <w:bookmarkEnd w:id="8"/>
+      <w:bookmarkEnd w:id="9"/>
     </w:p>
     <w:p>
       <w:pPr>
@@ -2426,7 +2298,7 @@
           <w:szCs w:val="32"/>
         </w:rPr>
       </w:pPr>
-      <w:bookmarkStart w:id="9" w:name="_Toc447313437"/>
+      <w:bookmarkStart w:id="10" w:name="_Toc447313437"/>
       <w:r>
         <w:rPr>
           <w:b/>
@@ -2698,27 +2570,7 @@
           <w:sz w:val="32"/>
           <w:szCs w:val="32"/>
         </w:rPr>
-        <w:t xml:space="preserve">The home page will show the status of each machine at the current time. By clicking on the name of each device another page </w:t>
-      </w:r>
-      <w:proofErr w:type="gramStart"/>
-      <w:r>
-        <w:rPr>
-          <w:b/>
-          <w:bCs/>
-          <w:sz w:val="32"/>
-          <w:szCs w:val="32"/>
-        </w:rPr>
-        <w:t>opens up</w:t>
-      </w:r>
-      <w:proofErr w:type="gramEnd"/>
-      <w:r>
-        <w:rPr>
-          <w:b/>
-          <w:bCs/>
-          <w:sz w:val="32"/>
-          <w:szCs w:val="32"/>
-        </w:rPr>
-        <w:t xml:space="preserve"> with all options that could be done at the current state. </w:t>
+        <w:t xml:space="preserve">The home page will show the status of each machine at the current time. By clicking on the name of each device another page opens up with all options that could be done at the current state. </w:t>
       </w:r>
     </w:p>
     <w:p>
@@ -2769,15 +2621,10 @@
       <w:pPr>
         <w:pStyle w:val="Heading1"/>
       </w:pPr>
-      <w:proofErr w:type="gramStart"/>
       <w:r>
-        <w:t>Non Functional</w:t>
+        <w:t>Non Functional Requirements</w:t>
       </w:r>
-      <w:proofErr w:type="gramEnd"/>
-      <w:r>
-        <w:t xml:space="preserve"> Requirements</w:t>
-      </w:r>
-      <w:bookmarkEnd w:id="9"/>
+      <w:bookmarkEnd w:id="10"/>
     </w:p>
     <w:p/>
     <w:p>
@@ -2946,7 +2793,7 @@
           <w:szCs w:val="32"/>
           <w:lang w:bidi="ar-EG"/>
         </w:rPr>
-        <w:t xml:space="preserve">3 -  </w:t>
+        <w:t xml:space="preserve">3 </w:t>
       </w:r>
       <w:proofErr w:type="gramStart"/>
       <w:r>
@@ -2957,7 +2804,7 @@
           <w:szCs w:val="32"/>
           <w:lang w:bidi="ar-EG"/>
         </w:rPr>
-        <w:t>Compatibility :</w:t>
+        <w:t>-  Compatibility</w:t>
       </w:r>
       <w:proofErr w:type="gramEnd"/>
       <w:r>
@@ -2968,7 +2815,7 @@
           <w:szCs w:val="32"/>
           <w:lang w:bidi="ar-EG"/>
         </w:rPr>
-        <w:t xml:space="preserve">  Compatible with </w:t>
+        <w:t xml:space="preserve"> :  Compatible with </w:t>
       </w:r>
       <w:r>
         <w:rPr>
@@ -3019,7 +2866,7 @@
           <w:szCs w:val="32"/>
           <w:lang w:bidi="ar-EG"/>
         </w:rPr>
-        <w:t xml:space="preserve">5 -  Response </w:t>
+        <w:t xml:space="preserve">5 </w:t>
       </w:r>
       <w:proofErr w:type="gramStart"/>
       <w:r>
@@ -3030,7 +2877,7 @@
           <w:szCs w:val="32"/>
           <w:lang w:bidi="ar-EG"/>
         </w:rPr>
-        <w:t>Time :</w:t>
+        <w:t>-  Response</w:t>
       </w:r>
       <w:proofErr w:type="gramEnd"/>
       <w:r>
@@ -3041,7 +2888,7 @@
           <w:szCs w:val="32"/>
           <w:lang w:bidi="ar-EG"/>
         </w:rPr>
-        <w:t xml:space="preserve"> at most 5 seconds for each request.</w:t>
+        <w:t xml:space="preserve"> Time : at most 5 seconds for each request.</w:t>
       </w:r>
     </w:p>
     <w:p>
@@ -3275,7 +3122,6 @@
           <w:sz w:val="32"/>
           <w:szCs w:val="32"/>
         </w:rPr>
-        <w:lastRenderedPageBreak/>
         <w:t>10 -</w:t>
       </w:r>
       <w:proofErr w:type="spellStart"/>
@@ -3367,7 +3213,7 @@
         </w:rPr>
         <w:t>Performance</w:t>
       </w:r>
-      <w:bookmarkStart w:id="10" w:name="_Toc447313438"/>
+      <w:bookmarkStart w:id="11" w:name="_Toc447313438"/>
     </w:p>
     <w:p>
       <w:pPr>
@@ -3676,25 +3522,24 @@
       <w:r>
         <w:t>System Models</w:t>
       </w:r>
-      <w:bookmarkEnd w:id="10"/>
+      <w:bookmarkEnd w:id="11"/>
     </w:p>
     <w:p>
       <w:pPr>
         <w:pStyle w:val="Heading2"/>
       </w:pPr>
-      <w:bookmarkStart w:id="11" w:name="_Toc447313439"/>
+      <w:bookmarkStart w:id="12" w:name="_Toc447313439"/>
       <w:r>
         <w:t>Use Case Model</w:t>
       </w:r>
-      <w:bookmarkEnd w:id="11"/>
+      <w:bookmarkEnd w:id="12"/>
     </w:p>
     <w:p>
       <w:pPr>
         <w:pStyle w:val="Heading2"/>
       </w:pPr>
-      <w:bookmarkStart w:id="12" w:name="_Toc447313440"/>
+      <w:bookmarkStart w:id="13" w:name="_Toc447313440"/>
       <w:r>
-        <w:lastRenderedPageBreak/>
         <w:pict>
           <v:shapetype id="_x0000_t75" coordsize="21600,21600" o:spt="75" o:preferrelative="t" path="m@4@5l@4@11@9@11@9@5xe" filled="f" stroked="f">
             <v:stroke joinstyle="miter"/>
@@ -3716,7 +3561,7 @@
             <o:lock v:ext="edit" aspectratio="t"/>
           </v:shapetype>
           <v:shape id="_x0000_i1025" type="#_x0000_t75" style="width:482.25pt;height:459pt">
-            <v:imagedata r:id="rId9" o:title="13015057_10208108518327524_1152147182_n"/>
+            <v:imagedata r:id="rId10" o:title="13015057_10208108518327524_1152147182_n"/>
           </v:shape>
         </w:pict>
       </w:r>
@@ -3733,8 +3578,8 @@
       <w:r>
         <w:t>Use Case Tables</w:t>
       </w:r>
-      <w:bookmarkStart w:id="13" w:name="_Toc447313441"/>
-      <w:bookmarkEnd w:id="12"/>
+      <w:bookmarkStart w:id="14" w:name="_Toc447313441"/>
+      <w:bookmarkEnd w:id="13"/>
     </w:p>
     <w:p>
       <w:pPr>
@@ -3771,7 +3616,6 @@
           </w:tcPr>
           <w:p>
             <w:r>
-              <w:lastRenderedPageBreak/>
               <w:t>Use Case ID:</w:t>
             </w:r>
           </w:p>
@@ -4440,7 +4284,6 @@
           </w:tcPr>
           <w:p>
             <w:r>
-              <w:lastRenderedPageBreak/>
               <w:t>Use Case ID:</w:t>
             </w:r>
           </w:p>
@@ -5112,7 +4955,6 @@
           </w:tcPr>
           <w:p>
             <w:r>
-              <w:lastRenderedPageBreak/>
               <w:t>Use Case ID:</w:t>
             </w:r>
           </w:p>
@@ -5726,7 +5568,6 @@
           </w:tcPr>
           <w:p>
             <w:r>
-              <w:lastRenderedPageBreak/>
               <w:t>Use Case ID:</w:t>
             </w:r>
           </w:p>
@@ -6456,6 +6297,7 @@
           </w:tcPr>
           <w:p>
             <w:r>
+              <w:lastRenderedPageBreak/>
               <w:t>Notes and Issues:</w:t>
             </w:r>
           </w:p>
@@ -6511,7 +6353,6 @@
           </w:tcPr>
           <w:p>
             <w:r>
-              <w:lastRenderedPageBreak/>
               <w:t>Use Case ID:</w:t>
             </w:r>
           </w:p>
@@ -7004,8 +6845,6 @@
             <w:pPr>
               <w:spacing w:after="40"/>
             </w:pPr>
-            <w:bookmarkStart w:id="14" w:name="_GoBack"/>
-            <w:bookmarkEnd w:id="14"/>
           </w:p>
         </w:tc>
       </w:tr>
@@ -7113,6 +6952,7 @@
           </w:tcPr>
           <w:p>
             <w:r>
+              <w:lastRenderedPageBreak/>
               <w:t>Use Case ID:</w:t>
             </w:r>
           </w:p>
@@ -7209,7 +7049,6 @@
           </w:tcPr>
           <w:p>
             <w:r>
-              <w:lastRenderedPageBreak/>
               <w:t>Pre</w:t>
             </w:r>
             <w:r>
@@ -7854,6 +7693,7 @@
           </w:tcPr>
           <w:p>
             <w:r>
+              <w:lastRenderedPageBreak/>
               <w:t>Use Case ID:</w:t>
             </w:r>
           </w:p>
@@ -7950,7 +7790,6 @@
           </w:tcPr>
           <w:p>
             <w:r>
-              <w:lastRenderedPageBreak/>
               <w:t>Pre</w:t>
             </w:r>
             <w:r>
@@ -8775,6 +8614,7 @@
           </w:tcPr>
           <w:p>
             <w:r>
+              <w:lastRenderedPageBreak/>
               <w:t>Exceptions:</w:t>
             </w:r>
           </w:p>
@@ -8922,29 +8762,24 @@
               <w:spacing w:after="40"/>
             </w:pPr>
             <w:r>
-              <w:t xml:space="preserve">2- System fails to start up the </w:t>
-            </w:r>
-            <w:r>
-              <w:lastRenderedPageBreak/>
-              <w:t>device.</w:t>
-            </w:r>
-          </w:p>
-        </w:tc>
-      </w:tr>
-      <w:tr>
-        <w:tc>
-          <w:tcPr>
-            <w:tcW w:w="1908" w:type="dxa"/>
-            <w:tcBorders>
-              <w:top w:val="single" w:sz="6" w:space="0" w:color="auto"/>
-              <w:left w:val="single" w:sz="12" w:space="0" w:color="auto"/>
-              <w:bottom w:val="single" w:sz="6" w:space="0" w:color="auto"/>
-              <w:right w:val="single" w:sz="6" w:space="0" w:color="auto"/>
-            </w:tcBorders>
-          </w:tcPr>
-          <w:p>
-            <w:r>
-              <w:lastRenderedPageBreak/>
+              <w:t>2- System fails to start up the device.</w:t>
+            </w:r>
+          </w:p>
+        </w:tc>
+      </w:tr>
+      <w:tr>
+        <w:tc>
+          <w:tcPr>
+            <w:tcW w:w="1908" w:type="dxa"/>
+            <w:tcBorders>
+              <w:top w:val="single" w:sz="6" w:space="0" w:color="auto"/>
+              <w:left w:val="single" w:sz="12" w:space="0" w:color="auto"/>
+              <w:bottom w:val="single" w:sz="6" w:space="0" w:color="auto"/>
+              <w:right w:val="single" w:sz="6" w:space="0" w:color="auto"/>
+            </w:tcBorders>
+          </w:tcPr>
+          <w:p>
+            <w:r>
               <w:t>Includes:</w:t>
             </w:r>
           </w:p>
@@ -9428,6 +9263,7 @@
           </w:tcPr>
           <w:p>
             <w:r>
+              <w:lastRenderedPageBreak/>
               <w:t>Use Case ID:</w:t>
             </w:r>
           </w:p>
@@ -9524,7 +9360,6 @@
           </w:tcPr>
           <w:p>
             <w:r>
-              <w:lastRenderedPageBreak/>
               <w:t>Pre</w:t>
             </w:r>
             <w:r>
@@ -9548,15 +9383,7 @@
           </w:tcPr>
           <w:p>
             <w:r>
-              <w:t xml:space="preserve">Admin User </w:t>
-            </w:r>
-            <w:proofErr w:type="gramStart"/>
-            <w:r>
-              <w:t>press</w:t>
-            </w:r>
-            <w:proofErr w:type="gramEnd"/>
-            <w:r>
-              <w:t xml:space="preserve"> Redo device button.</w:t>
+              <w:t>Admin User press Redo device button.</w:t>
             </w:r>
           </w:p>
         </w:tc>
@@ -10003,6 +9830,7 @@
           </w:tcPr>
           <w:p>
             <w:r>
+              <w:lastRenderedPageBreak/>
               <w:t>Use Case ID:</w:t>
             </w:r>
           </w:p>
@@ -10099,7 +9927,6 @@
           </w:tcPr>
           <w:p>
             <w:r>
-              <w:lastRenderedPageBreak/>
               <w:t>Pre</w:t>
             </w:r>
             <w:r>
@@ -10570,6 +10397,7 @@
           </w:tcPr>
           <w:p>
             <w:r>
+              <w:lastRenderedPageBreak/>
               <w:t>Use Case ID:</w:t>
             </w:r>
           </w:p>
@@ -10666,7 +10494,6 @@
           </w:tcPr>
           <w:p>
             <w:r>
-              <w:lastRenderedPageBreak/>
               <w:t>Pre</w:t>
             </w:r>
             <w:r>
@@ -11141,6 +10968,7 @@
           </w:tcPr>
           <w:p>
             <w:r>
+              <w:lastRenderedPageBreak/>
               <w:t>Use Case ID:</w:t>
             </w:r>
           </w:p>
@@ -11237,7 +11065,6 @@
           </w:tcPr>
           <w:p>
             <w:r>
-              <w:lastRenderedPageBreak/>
               <w:t>Pre</w:t>
             </w:r>
             <w:r>
@@ -11719,6 +11546,7 @@
           </w:tcPr>
           <w:p>
             <w:r>
+              <w:lastRenderedPageBreak/>
               <w:t>Use Case ID</w:t>
             </w:r>
           </w:p>
@@ -11818,7 +11646,6 @@
           </w:tcPr>
           <w:p>
             <w:r>
-              <w:lastRenderedPageBreak/>
               <w:t>Pre</w:t>
             </w:r>
             <w:r>
@@ -12760,7 +12587,6 @@
           </w:tcPr>
           <w:p>
             <w:r>
-              <w:lastRenderedPageBreak/>
               <w:t>Use Case ID</w:t>
             </w:r>
           </w:p>
@@ -13528,7 +13354,11 @@
           </w:tcPr>
           <w:p>
             <w:r>
-              <w:t>7- System notifies the user that notifications have been disabled to the selected device.</w:t>
+              <w:t xml:space="preserve">7- System notifies the user that </w:t>
+            </w:r>
+            <w:r>
+              <w:lastRenderedPageBreak/>
+              <w:t>notifications have been disabled to the selected device.</w:t>
             </w:r>
           </w:p>
         </w:tc>
@@ -13549,6 +13379,7 @@
           </w:tcPr>
           <w:p>
             <w:r>
+              <w:lastRenderedPageBreak/>
               <w:t>Exceptions:</w:t>
             </w:r>
           </w:p>
@@ -14722,6 +14553,7 @@
           </w:tcPr>
           <w:p>
             <w:r>
+              <w:lastRenderedPageBreak/>
               <w:t>Use Case ID:</w:t>
             </w:r>
           </w:p>
@@ -14859,7 +14691,6 @@
           </w:tcPr>
           <w:p>
             <w:r>
-              <w:lastRenderedPageBreak/>
               <w:t>Post</w:t>
             </w:r>
             <w:r>
@@ -15416,6 +15247,7 @@
           </w:tcPr>
           <w:p>
             <w:r>
+              <w:lastRenderedPageBreak/>
               <w:t>Includes:</w:t>
             </w:r>
           </w:p>
@@ -15495,7 +15327,7 @@
       <w:r>
         <w:t>Ownership Report</w:t>
       </w:r>
-      <w:bookmarkEnd w:id="13"/>
+      <w:bookmarkEnd w:id="14"/>
     </w:p>
     <w:p>
       <w:pPr>
@@ -15712,8 +15544,8 @@
       </w:pPr>
     </w:p>
     <w:sectPr>
-      <w:headerReference w:type="default" r:id="rId10"/>
-      <w:footerReference w:type="default" r:id="rId11"/>
+      <w:headerReference w:type="default" r:id="rId11"/>
+      <w:footerReference w:type="default" r:id="rId12"/>
       <w:pgSz w:w="12240" w:h="15840"/>
       <w:pgMar w:top="1152" w:right="1296" w:bottom="1008" w:left="1296" w:header="720" w:footer="720" w:gutter="0"/>
       <w:cols w:space="720"/>
@@ -15725,7 +15557,7 @@
 </file>
 
 <file path=word/endnotes.xml><?xml version="1.0" encoding="utf-8"?>
-<w:endnotes xmlns:wpc="http://schemas.microsoft.com/office/word/2010/wordprocessingCanvas" xmlns:cx="http://schemas.microsoft.com/office/drawing/2014/chartex" xmlns:cx1="http://schemas.microsoft.com/office/drawing/2015/9/8/chartex" xmlns:cx2="http://schemas.microsoft.com/office/drawing/2015/10/21/chartex" xmlns:cx3="http://schemas.microsoft.com/office/drawing/2016/5/9/chartex" xmlns:cx4="http://schemas.microsoft.com/office/drawing/2016/5/10/chartex" xmlns:cx5="http://schemas.microsoft.com/office/drawing/2016/5/11/chartex" xmlns:mc="http://schemas.openxmlformats.org/markup-compatibility/2006" xmlns:o="urn:schemas-microsoft-com:office:office" xmlns:r="http://schemas.openxmlformats.org/officeDocument/2006/relationships" xmlns:m="http://schemas.openxmlformats.org/officeDocument/2006/math" xmlns:v="urn:schemas-microsoft-com:vml" xmlns:wp14="http://schemas.microsoft.com/office/word/2010/wordprocessingDrawing" xmlns:wp="http://schemas.openxmlformats.org/drawingml/2006/wordprocessingDrawing" xmlns:w10="urn:schemas-microsoft-com:office:word" xmlns:w="http://schemas.openxmlformats.org/wordprocessingml/2006/main" xmlns:w14="http://schemas.microsoft.com/office/word/2010/wordml" xmlns:w15="http://schemas.microsoft.com/office/word/2012/wordml" xmlns:w16se="http://schemas.microsoft.com/office/word/2015/wordml/symex" xmlns:wpg="http://schemas.microsoft.com/office/word/2010/wordprocessingGroup" xmlns:wpi="http://schemas.microsoft.com/office/word/2010/wordprocessingInk" xmlns:wne="http://schemas.microsoft.com/office/word/2006/wordml" xmlns:wps="http://schemas.microsoft.com/office/word/2010/wordprocessingShape" mc:Ignorable="w14 w15 w16se wp14">
+<w:endnotes xmlns:wpc="http://schemas.microsoft.com/office/word/2010/wordprocessingCanvas" xmlns:mc="http://schemas.openxmlformats.org/markup-compatibility/2006" xmlns:o="urn:schemas-microsoft-com:office:office" xmlns:r="http://schemas.openxmlformats.org/officeDocument/2006/relationships" xmlns:m="http://schemas.openxmlformats.org/officeDocument/2006/math" xmlns:v="urn:schemas-microsoft-com:vml" xmlns:wp14="http://schemas.microsoft.com/office/word/2010/wordprocessingDrawing" xmlns:wp="http://schemas.openxmlformats.org/drawingml/2006/wordprocessingDrawing" xmlns:w10="urn:schemas-microsoft-com:office:word" xmlns:w="http://schemas.openxmlformats.org/wordprocessingml/2006/main" xmlns:w14="http://schemas.microsoft.com/office/word/2010/wordml" xmlns:wpg="http://schemas.microsoft.com/office/word/2010/wordprocessingGroup" xmlns:wpi="http://schemas.microsoft.com/office/word/2010/wordprocessingInk" xmlns:wne="http://schemas.microsoft.com/office/word/2006/wordml" xmlns:wps="http://schemas.microsoft.com/office/word/2010/wordprocessingShape" mc:Ignorable="w14 wp14">
   <w:endnote w:type="separator" w:id="-1">
     <w:p>
       <w:pPr>
@@ -15750,7 +15582,7 @@
 </file>
 
 <file path=word/footer1.xml><?xml version="1.0" encoding="utf-8"?>
-<w:ftr xmlns:wpc="http://schemas.microsoft.com/office/word/2010/wordprocessingCanvas" xmlns:cx="http://schemas.microsoft.com/office/drawing/2014/chartex" xmlns:cx1="http://schemas.microsoft.com/office/drawing/2015/9/8/chartex" xmlns:cx2="http://schemas.microsoft.com/office/drawing/2015/10/21/chartex" xmlns:cx3="http://schemas.microsoft.com/office/drawing/2016/5/9/chartex" xmlns:cx4="http://schemas.microsoft.com/office/drawing/2016/5/10/chartex" xmlns:cx5="http://schemas.microsoft.com/office/drawing/2016/5/11/chartex" xmlns:mc="http://schemas.openxmlformats.org/markup-compatibility/2006" xmlns:o="urn:schemas-microsoft-com:office:office" xmlns:r="http://schemas.openxmlformats.org/officeDocument/2006/relationships" xmlns:m="http://schemas.openxmlformats.org/officeDocument/2006/math" xmlns:v="urn:schemas-microsoft-com:vml" xmlns:wp14="http://schemas.microsoft.com/office/word/2010/wordprocessingDrawing" xmlns:wp="http://schemas.openxmlformats.org/drawingml/2006/wordprocessingDrawing" xmlns:w10="urn:schemas-microsoft-com:office:word" xmlns:w="http://schemas.openxmlformats.org/wordprocessingml/2006/main" xmlns:w14="http://schemas.microsoft.com/office/word/2010/wordml" xmlns:w15="http://schemas.microsoft.com/office/word/2012/wordml" xmlns:w16se="http://schemas.microsoft.com/office/word/2015/wordml/symex" xmlns:wpg="http://schemas.microsoft.com/office/word/2010/wordprocessingGroup" xmlns:wpi="http://schemas.microsoft.com/office/word/2010/wordprocessingInk" xmlns:wne="http://schemas.microsoft.com/office/word/2006/wordml" xmlns:wps="http://schemas.microsoft.com/office/word/2010/wordprocessingShape" mc:Ignorable="w14 w15 w16se wp14">
+<w:ftr xmlns:wpc="http://schemas.microsoft.com/office/word/2010/wordprocessingCanvas" xmlns:mc="http://schemas.openxmlformats.org/markup-compatibility/2006" xmlns:o="urn:schemas-microsoft-com:office:office" xmlns:r="http://schemas.openxmlformats.org/officeDocument/2006/relationships" xmlns:m="http://schemas.openxmlformats.org/officeDocument/2006/math" xmlns:v="urn:schemas-microsoft-com:vml" xmlns:wp14="http://schemas.microsoft.com/office/word/2010/wordprocessingDrawing" xmlns:wp="http://schemas.openxmlformats.org/drawingml/2006/wordprocessingDrawing" xmlns:w10="urn:schemas-microsoft-com:office:word" xmlns:w="http://schemas.openxmlformats.org/wordprocessingml/2006/main" xmlns:w14="http://schemas.microsoft.com/office/word/2010/wordml" xmlns:wpg="http://schemas.microsoft.com/office/word/2010/wordprocessingGroup" xmlns:wpi="http://schemas.microsoft.com/office/word/2010/wordprocessingInk" xmlns:wne="http://schemas.microsoft.com/office/word/2006/wordml" xmlns:wps="http://schemas.microsoft.com/office/word/2010/wordprocessingShape" mc:Ignorable="w14 wp14">
   <w:sdt>
     <w:sdtPr>
       <w:rPr>
@@ -15765,6 +15597,7 @@
         <w:docPartUnique/>
       </w:docPartObj>
     </w:sdtPr>
+    <w:sdtEndPr/>
     <w:sdtContent>
       <w:p>
         <w:pPr>
@@ -15795,7 +15628,29 @@
             <w:sz w:val="23"/>
             <w:szCs w:val="23"/>
           </w:rPr>
-          <w:t>CS251 – CU – FCI – Software Engineering I – 201</w:t>
+          <w:t>CS251 – C</w:t>
+        </w:r>
+        <w:r>
+          <w:rPr>
+            <w:rFonts w:ascii="Calibri" w:hAnsi="Calibri" w:cs="Calibri"/>
+            <w:b/>
+            <w:bCs/>
+            <w:color w:val="000000"/>
+            <w:sz w:val="23"/>
+            <w:szCs w:val="23"/>
+          </w:rPr>
+          <w:t>U – FCI – Software Engineering 2</w:t>
+        </w:r>
+        <w:r>
+          <w:rPr>
+            <w:rFonts w:ascii="Calibri" w:hAnsi="Calibri" w:cs="Calibri"/>
+            <w:b/>
+            <w:bCs/>
+            <w:color w:val="000000"/>
+            <w:sz w:val="23"/>
+            <w:szCs w:val="23"/>
+          </w:rPr>
+          <w:t xml:space="preserve"> – 201</w:t>
         </w:r>
         <w:r>
           <w:rPr>
@@ -15865,7 +15720,7 @@
           <w:rPr>
             <w:noProof/>
           </w:rPr>
-          <w:t>23</w:t>
+          <w:t>5</w:t>
         </w:r>
         <w:r>
           <w:rPr>
@@ -15885,7 +15740,7 @@
 </file>
 
 <file path=word/footnotes.xml><?xml version="1.0" encoding="utf-8"?>
-<w:footnotes xmlns:wpc="http://schemas.microsoft.com/office/word/2010/wordprocessingCanvas" xmlns:cx="http://schemas.microsoft.com/office/drawing/2014/chartex" xmlns:cx1="http://schemas.microsoft.com/office/drawing/2015/9/8/chartex" xmlns:cx2="http://schemas.microsoft.com/office/drawing/2015/10/21/chartex" xmlns:cx3="http://schemas.microsoft.com/office/drawing/2016/5/9/chartex" xmlns:cx4="http://schemas.microsoft.com/office/drawing/2016/5/10/chartex" xmlns:cx5="http://schemas.microsoft.com/office/drawing/2016/5/11/chartex" xmlns:mc="http://schemas.openxmlformats.org/markup-compatibility/2006" xmlns:o="urn:schemas-microsoft-com:office:office" xmlns:r="http://schemas.openxmlformats.org/officeDocument/2006/relationships" xmlns:m="http://schemas.openxmlformats.org/officeDocument/2006/math" xmlns:v="urn:schemas-microsoft-com:vml" xmlns:wp14="http://schemas.microsoft.com/office/word/2010/wordprocessingDrawing" xmlns:wp="http://schemas.openxmlformats.org/drawingml/2006/wordprocessingDrawing" xmlns:w10="urn:schemas-microsoft-com:office:word" xmlns:w="http://schemas.openxmlformats.org/wordprocessingml/2006/main" xmlns:w14="http://schemas.microsoft.com/office/word/2010/wordml" xmlns:w15="http://schemas.microsoft.com/office/word/2012/wordml" xmlns:w16se="http://schemas.microsoft.com/office/word/2015/wordml/symex" xmlns:wpg="http://schemas.microsoft.com/office/word/2010/wordprocessingGroup" xmlns:wpi="http://schemas.microsoft.com/office/word/2010/wordprocessingInk" xmlns:wne="http://schemas.microsoft.com/office/word/2006/wordml" xmlns:wps="http://schemas.microsoft.com/office/word/2010/wordprocessingShape" mc:Ignorable="w14 w15 w16se wp14">
+<w:footnotes xmlns:wpc="http://schemas.microsoft.com/office/word/2010/wordprocessingCanvas" xmlns:mc="http://schemas.openxmlformats.org/markup-compatibility/2006" xmlns:o="urn:schemas-microsoft-com:office:office" xmlns:r="http://schemas.openxmlformats.org/officeDocument/2006/relationships" xmlns:m="http://schemas.openxmlformats.org/officeDocument/2006/math" xmlns:v="urn:schemas-microsoft-com:vml" xmlns:wp14="http://schemas.microsoft.com/office/word/2010/wordprocessingDrawing" xmlns:wp="http://schemas.openxmlformats.org/drawingml/2006/wordprocessingDrawing" xmlns:w10="urn:schemas-microsoft-com:office:word" xmlns:w="http://schemas.openxmlformats.org/wordprocessingml/2006/main" xmlns:w14="http://schemas.microsoft.com/office/word/2010/wordml" xmlns:wpg="http://schemas.microsoft.com/office/word/2010/wordprocessingGroup" xmlns:wpi="http://schemas.microsoft.com/office/word/2010/wordprocessingInk" xmlns:wne="http://schemas.microsoft.com/office/word/2006/wordml" xmlns:wps="http://schemas.microsoft.com/office/word/2010/wordprocessingShape" mc:Ignorable="w14 wp14">
   <w:footnote w:type="separator" w:id="-1">
     <w:p>
       <w:pPr>
@@ -15910,7 +15765,7 @@
 </file>
 
 <file path=word/header1.xml><?xml version="1.0" encoding="utf-8"?>
-<w:hdr xmlns:wpc="http://schemas.microsoft.com/office/word/2010/wordprocessingCanvas" xmlns:cx="http://schemas.microsoft.com/office/drawing/2014/chartex" xmlns:cx1="http://schemas.microsoft.com/office/drawing/2015/9/8/chartex" xmlns:cx2="http://schemas.microsoft.com/office/drawing/2015/10/21/chartex" xmlns:cx3="http://schemas.microsoft.com/office/drawing/2016/5/9/chartex" xmlns:cx4="http://schemas.microsoft.com/office/drawing/2016/5/10/chartex" xmlns:cx5="http://schemas.microsoft.com/office/drawing/2016/5/11/chartex" xmlns:mc="http://schemas.openxmlformats.org/markup-compatibility/2006" xmlns:o="urn:schemas-microsoft-com:office:office" xmlns:r="http://schemas.openxmlformats.org/officeDocument/2006/relationships" xmlns:m="http://schemas.openxmlformats.org/officeDocument/2006/math" xmlns:v="urn:schemas-microsoft-com:vml" xmlns:wp14="http://schemas.microsoft.com/office/word/2010/wordprocessingDrawing" xmlns:wp="http://schemas.openxmlformats.org/drawingml/2006/wordprocessingDrawing" xmlns:w10="urn:schemas-microsoft-com:office:word" xmlns:w="http://schemas.openxmlformats.org/wordprocessingml/2006/main" xmlns:w14="http://schemas.microsoft.com/office/word/2010/wordml" xmlns:w15="http://schemas.microsoft.com/office/word/2012/wordml" xmlns:w16se="http://schemas.microsoft.com/office/word/2015/wordml/symex" xmlns:wpg="http://schemas.microsoft.com/office/word/2010/wordprocessingGroup" xmlns:wpi="http://schemas.microsoft.com/office/word/2010/wordprocessingInk" xmlns:wne="http://schemas.microsoft.com/office/word/2006/wordml" xmlns:wps="http://schemas.microsoft.com/office/word/2010/wordprocessingShape" mc:Ignorable="w14 w15 w16se wp14">
+<w:hdr xmlns:wpc="http://schemas.microsoft.com/office/word/2010/wordprocessingCanvas" xmlns:mc="http://schemas.openxmlformats.org/markup-compatibility/2006" xmlns:o="urn:schemas-microsoft-com:office:office" xmlns:r="http://schemas.openxmlformats.org/officeDocument/2006/relationships" xmlns:m="http://schemas.openxmlformats.org/officeDocument/2006/math" xmlns:v="urn:schemas-microsoft-com:vml" xmlns:wp14="http://schemas.microsoft.com/office/word/2010/wordprocessingDrawing" xmlns:wp="http://schemas.openxmlformats.org/drawingml/2006/wordprocessingDrawing" xmlns:w10="urn:schemas-microsoft-com:office:word" xmlns:w="http://schemas.openxmlformats.org/wordprocessingml/2006/main" xmlns:w14="http://schemas.microsoft.com/office/word/2010/wordml" xmlns:wpg="http://schemas.microsoft.com/office/word/2010/wordprocessingGroup" xmlns:wpi="http://schemas.microsoft.com/office/word/2010/wordprocessingInk" xmlns:wne="http://schemas.microsoft.com/office/word/2006/wordml" xmlns:wps="http://schemas.microsoft.com/office/word/2010/wordprocessingShape" mc:Ignorable="w14 wp14">
   <w:p>
     <w:pPr>
       <w:pStyle w:val="Header"/>
@@ -15928,7 +15783,7 @@
         <w:sz w:val="52"/>
       </w:rPr>
       <w:drawing>
-        <wp:anchor distT="0" distB="0" distL="114300" distR="114300" simplePos="0" relativeHeight="251660288" behindDoc="0" locked="0" layoutInCell="1" allowOverlap="1">
+        <wp:anchor distT="0" distB="0" distL="114300" distR="114300" simplePos="0" relativeHeight="251660288" behindDoc="0" locked="0" layoutInCell="1" allowOverlap="1" wp14:anchorId="465BEFFB" wp14:editId="5012532A">
           <wp:simplePos x="0" y="0"/>
           <wp:positionH relativeFrom="column">
             <wp:posOffset>5388168</wp:posOffset>
@@ -16074,7 +15929,27 @@
         <w:sz w:val="40"/>
         <w:szCs w:val="40"/>
       </w:rPr>
-      <w:t>Project: &lt;Smart Home Board&gt;</w:t>
+      <w:t>Project: &lt;</w:t>
+    </w:r>
+    <w:proofErr w:type="spellStart"/>
+    <w:r>
+      <w:rPr>
+        <w:rFonts w:asciiTheme="majorHAnsi" w:hAnsiTheme="majorHAnsi"/>
+        <w:color w:val="404040" w:themeColor="text1" w:themeTint="BF"/>
+        <w:sz w:val="40"/>
+        <w:szCs w:val="40"/>
+      </w:rPr>
+      <w:t>BeHealthy</w:t>
+    </w:r>
+    <w:proofErr w:type="spellEnd"/>
+    <w:r>
+      <w:rPr>
+        <w:rFonts w:asciiTheme="majorHAnsi" w:hAnsiTheme="majorHAnsi"/>
+        <w:color w:val="404040" w:themeColor="text1" w:themeTint="BF"/>
+        <w:sz w:val="40"/>
+        <w:szCs w:val="40"/>
+      </w:rPr>
+      <w:t>&gt;</w:t>
     </w:r>
   </w:p>
   <w:p>
@@ -16139,8 +16014,8 @@
 </file>
 
 <file path=word/numbering.xml><?xml version="1.0" encoding="utf-8"?>
-<w:numbering xmlns:wpc="http://schemas.microsoft.com/office/word/2010/wordprocessingCanvas" xmlns:cx="http://schemas.microsoft.com/office/drawing/2014/chartex" xmlns:cx1="http://schemas.microsoft.com/office/drawing/2015/9/8/chartex" xmlns:cx2="http://schemas.microsoft.com/office/drawing/2015/10/21/chartex" xmlns:cx3="http://schemas.microsoft.com/office/drawing/2016/5/9/chartex" xmlns:cx4="http://schemas.microsoft.com/office/drawing/2016/5/10/chartex" xmlns:cx5="http://schemas.microsoft.com/office/drawing/2016/5/11/chartex" xmlns:mc="http://schemas.openxmlformats.org/markup-compatibility/2006" xmlns:o="urn:schemas-microsoft-com:office:office" xmlns:r="http://schemas.openxmlformats.org/officeDocument/2006/relationships" xmlns:m="http://schemas.openxmlformats.org/officeDocument/2006/math" xmlns:v="urn:schemas-microsoft-com:vml" xmlns:wp14="http://schemas.microsoft.com/office/word/2010/wordprocessingDrawing" xmlns:wp="http://schemas.openxmlformats.org/drawingml/2006/wordprocessingDrawing" xmlns:w10="urn:schemas-microsoft-com:office:word" xmlns:w="http://schemas.openxmlformats.org/wordprocessingml/2006/main" xmlns:w14="http://schemas.microsoft.com/office/word/2010/wordml" xmlns:w15="http://schemas.microsoft.com/office/word/2012/wordml" xmlns:w16se="http://schemas.microsoft.com/office/word/2015/wordml/symex" xmlns:wpg="http://schemas.microsoft.com/office/word/2010/wordprocessingGroup" xmlns:wpi="http://schemas.microsoft.com/office/word/2010/wordprocessingInk" xmlns:wne="http://schemas.microsoft.com/office/word/2006/wordml" xmlns:wps="http://schemas.microsoft.com/office/word/2010/wordprocessingShape" mc:Ignorable="w14 w15 w16se wp14">
-  <w:abstractNum w:abstractNumId="0" w15:restartNumberingAfterBreak="0">
+<w:numbering xmlns:wpc="http://schemas.microsoft.com/office/word/2010/wordprocessingCanvas" xmlns:mc="http://schemas.openxmlformats.org/markup-compatibility/2006" xmlns:o="urn:schemas-microsoft-com:office:office" xmlns:r="http://schemas.openxmlformats.org/officeDocument/2006/relationships" xmlns:m="http://schemas.openxmlformats.org/officeDocument/2006/math" xmlns:v="urn:schemas-microsoft-com:vml" xmlns:wp14="http://schemas.microsoft.com/office/word/2010/wordprocessingDrawing" xmlns:wp="http://schemas.openxmlformats.org/drawingml/2006/wordprocessingDrawing" xmlns:w10="urn:schemas-microsoft-com:office:word" xmlns:w="http://schemas.openxmlformats.org/wordprocessingml/2006/main" xmlns:w14="http://schemas.microsoft.com/office/word/2010/wordml" xmlns:wpg="http://schemas.microsoft.com/office/word/2010/wordprocessingGroup" xmlns:wpi="http://schemas.microsoft.com/office/word/2010/wordprocessingInk" xmlns:wne="http://schemas.microsoft.com/office/word/2006/wordml" xmlns:wps="http://schemas.microsoft.com/office/word/2010/wordprocessingShape" mc:Ignorable="w14 wp14">
+  <w:abstractNum w:abstractNumId="0">
     <w:nsid w:val="01BB01BE"/>
     <w:multiLevelType w:val="hybridMultilevel"/>
     <w:tmpl w:val="72AA8640"/>
@@ -16253,7 +16128,7 @@
       </w:pPr>
     </w:lvl>
   </w:abstractNum>
-  <w:abstractNum w:abstractNumId="1" w15:restartNumberingAfterBreak="0">
+  <w:abstractNum w:abstractNumId="1">
     <w:nsid w:val="045F6D9C"/>
     <w:multiLevelType w:val="hybridMultilevel"/>
     <w:tmpl w:val="BBFC594C"/>
@@ -16363,7 +16238,7 @@
       </w:pPr>
     </w:lvl>
   </w:abstractNum>
-  <w:abstractNum w:abstractNumId="2" w15:restartNumberingAfterBreak="0">
+  <w:abstractNum w:abstractNumId="2">
     <w:nsid w:val="05542869"/>
     <w:multiLevelType w:val="hybridMultilevel"/>
     <w:tmpl w:val="E79E3452"/>
@@ -16473,7 +16348,7 @@
       </w:pPr>
     </w:lvl>
   </w:abstractNum>
-  <w:abstractNum w:abstractNumId="3" w15:restartNumberingAfterBreak="0">
+  <w:abstractNum w:abstractNumId="3">
     <w:nsid w:val="07515D77"/>
     <w:multiLevelType w:val="hybridMultilevel"/>
     <w:tmpl w:val="CB806C06"/>
@@ -16586,7 +16461,7 @@
       </w:rPr>
     </w:lvl>
   </w:abstractNum>
-  <w:abstractNum w:abstractNumId="4" w15:restartNumberingAfterBreak="0">
+  <w:abstractNum w:abstractNumId="4">
     <w:nsid w:val="08334D45"/>
     <w:multiLevelType w:val="hybridMultilevel"/>
     <w:tmpl w:val="04BC14C4"/>
@@ -16699,7 +16574,7 @@
       </w:rPr>
     </w:lvl>
   </w:abstractNum>
-  <w:abstractNum w:abstractNumId="5" w15:restartNumberingAfterBreak="0">
+  <w:abstractNum w:abstractNumId="5">
     <w:nsid w:val="16FB3D2F"/>
     <w:multiLevelType w:val="hybridMultilevel"/>
     <w:tmpl w:val="088EB1C2"/>
@@ -16812,7 +16687,7 @@
       </w:rPr>
     </w:lvl>
   </w:abstractNum>
-  <w:abstractNum w:abstractNumId="6" w15:restartNumberingAfterBreak="0">
+  <w:abstractNum w:abstractNumId="6">
     <w:nsid w:val="1A9E6851"/>
     <w:multiLevelType w:val="hybridMultilevel"/>
     <w:tmpl w:val="E79E3452"/>
@@ -16922,7 +16797,7 @@
       </w:pPr>
     </w:lvl>
   </w:abstractNum>
-  <w:abstractNum w:abstractNumId="7" w15:restartNumberingAfterBreak="0">
+  <w:abstractNum w:abstractNumId="7">
     <w:nsid w:val="1C1E54EC"/>
     <w:multiLevelType w:val="multilevel"/>
     <w:tmpl w:val="41085D7A"/>
@@ -17071,7 +16946,7 @@
       </w:rPr>
     </w:lvl>
   </w:abstractNum>
-  <w:abstractNum w:abstractNumId="8" w15:restartNumberingAfterBreak="0">
+  <w:abstractNum w:abstractNumId="8">
     <w:nsid w:val="2A512B05"/>
     <w:multiLevelType w:val="hybridMultilevel"/>
     <w:tmpl w:val="E79E3452"/>
@@ -17181,7 +17056,7 @@
       </w:pPr>
     </w:lvl>
   </w:abstractNum>
-  <w:abstractNum w:abstractNumId="9" w15:restartNumberingAfterBreak="0">
+  <w:abstractNum w:abstractNumId="9">
     <w:nsid w:val="2AB4723A"/>
     <w:multiLevelType w:val="hybridMultilevel"/>
     <w:tmpl w:val="B9C40C9A"/>
@@ -17294,7 +17169,7 @@
       </w:rPr>
     </w:lvl>
   </w:abstractNum>
-  <w:abstractNum w:abstractNumId="10" w15:restartNumberingAfterBreak="0">
+  <w:abstractNum w:abstractNumId="10">
     <w:nsid w:val="35053501"/>
     <w:multiLevelType w:val="hybridMultilevel"/>
     <w:tmpl w:val="61F68912"/>
@@ -17407,7 +17282,7 @@
       </w:rPr>
     </w:lvl>
   </w:abstractNum>
-  <w:abstractNum w:abstractNumId="11" w15:restartNumberingAfterBreak="0">
+  <w:abstractNum w:abstractNumId="11">
     <w:nsid w:val="36B924AC"/>
     <w:multiLevelType w:val="hybridMultilevel"/>
     <w:tmpl w:val="74F2F32E"/>
@@ -17520,7 +17395,7 @@
       </w:rPr>
     </w:lvl>
   </w:abstractNum>
-  <w:abstractNum w:abstractNumId="12" w15:restartNumberingAfterBreak="0">
+  <w:abstractNum w:abstractNumId="12">
     <w:nsid w:val="3B515982"/>
     <w:multiLevelType w:val="hybridMultilevel"/>
     <w:tmpl w:val="4F5C0AB6"/>
@@ -17633,7 +17508,7 @@
       </w:rPr>
     </w:lvl>
   </w:abstractNum>
-  <w:abstractNum w:abstractNumId="13" w15:restartNumberingAfterBreak="0">
+  <w:abstractNum w:abstractNumId="13">
     <w:nsid w:val="3B9F076C"/>
     <w:multiLevelType w:val="hybridMultilevel"/>
     <w:tmpl w:val="E79E3452"/>
@@ -17743,7 +17618,7 @@
       </w:pPr>
     </w:lvl>
   </w:abstractNum>
-  <w:abstractNum w:abstractNumId="14" w15:restartNumberingAfterBreak="0">
+  <w:abstractNum w:abstractNumId="14">
     <w:nsid w:val="42A85873"/>
     <w:multiLevelType w:val="hybridMultilevel"/>
     <w:tmpl w:val="E79E3452"/>
@@ -17853,7 +17728,7 @@
       </w:pPr>
     </w:lvl>
   </w:abstractNum>
-  <w:abstractNum w:abstractNumId="15" w15:restartNumberingAfterBreak="0">
+  <w:abstractNum w:abstractNumId="15">
     <w:nsid w:val="48872C60"/>
     <w:multiLevelType w:val="hybridMultilevel"/>
     <w:tmpl w:val="3E9C61EA"/>
@@ -17966,7 +17841,7 @@
       </w:rPr>
     </w:lvl>
   </w:abstractNum>
-  <w:abstractNum w:abstractNumId="16" w15:restartNumberingAfterBreak="0">
+  <w:abstractNum w:abstractNumId="16">
     <w:nsid w:val="53907FFE"/>
     <w:multiLevelType w:val="hybridMultilevel"/>
     <w:tmpl w:val="E79E3452"/>
@@ -18076,7 +17951,7 @@
       </w:pPr>
     </w:lvl>
   </w:abstractNum>
-  <w:abstractNum w:abstractNumId="17" w15:restartNumberingAfterBreak="0">
+  <w:abstractNum w:abstractNumId="17">
     <w:nsid w:val="572B5AB8"/>
     <w:multiLevelType w:val="hybridMultilevel"/>
     <w:tmpl w:val="FB9AF722"/>
@@ -18189,7 +18064,7 @@
       </w:rPr>
     </w:lvl>
   </w:abstractNum>
-  <w:abstractNum w:abstractNumId="18" w15:restartNumberingAfterBreak="0">
+  <w:abstractNum w:abstractNumId="18">
     <w:nsid w:val="58515B9C"/>
     <w:multiLevelType w:val="hybridMultilevel"/>
     <w:tmpl w:val="333275B6"/>
@@ -18302,7 +18177,7 @@
       </w:rPr>
     </w:lvl>
   </w:abstractNum>
-  <w:abstractNum w:abstractNumId="19" w15:restartNumberingAfterBreak="0">
+  <w:abstractNum w:abstractNumId="19">
     <w:nsid w:val="66440799"/>
     <w:multiLevelType w:val="hybridMultilevel"/>
     <w:tmpl w:val="00B6B27A"/>
@@ -18415,7 +18290,7 @@
       </w:rPr>
     </w:lvl>
   </w:abstractNum>
-  <w:abstractNum w:abstractNumId="20" w15:restartNumberingAfterBreak="0">
+  <w:abstractNum w:abstractNumId="20">
     <w:nsid w:val="6EFC7DD2"/>
     <w:multiLevelType w:val="hybridMultilevel"/>
     <w:tmpl w:val="55BEB3DA"/>
@@ -18528,7 +18403,7 @@
       </w:rPr>
     </w:lvl>
   </w:abstractNum>
-  <w:abstractNum w:abstractNumId="21" w15:restartNumberingAfterBreak="0">
+  <w:abstractNum w:abstractNumId="21">
     <w:nsid w:val="700D7258"/>
     <w:multiLevelType w:val="hybridMultilevel"/>
     <w:tmpl w:val="E79E3452"/>
@@ -18638,7 +18513,7 @@
       </w:pPr>
     </w:lvl>
   </w:abstractNum>
-  <w:abstractNum w:abstractNumId="22" w15:restartNumberingAfterBreak="0">
+  <w:abstractNum w:abstractNumId="22">
     <w:nsid w:val="71576624"/>
     <w:multiLevelType w:val="hybridMultilevel"/>
     <w:tmpl w:val="27B24964"/>
@@ -18751,7 +18626,7 @@
       </w:rPr>
     </w:lvl>
   </w:abstractNum>
-  <w:abstractNum w:abstractNumId="23" w15:restartNumberingAfterBreak="0">
+  <w:abstractNum w:abstractNumId="23">
     <w:nsid w:val="729D46EF"/>
     <w:multiLevelType w:val="hybridMultilevel"/>
     <w:tmpl w:val="E79E3452"/>
@@ -18861,7 +18736,7 @@
       </w:pPr>
     </w:lvl>
   </w:abstractNum>
-  <w:abstractNum w:abstractNumId="24" w15:restartNumberingAfterBreak="0">
+  <w:abstractNum w:abstractNumId="24">
     <w:nsid w:val="76AA2EFD"/>
     <w:multiLevelType w:val="hybridMultilevel"/>
     <w:tmpl w:val="C8B086A0"/>
@@ -18974,7 +18849,7 @@
       </w:rPr>
     </w:lvl>
   </w:abstractNum>
-  <w:abstractNum w:abstractNumId="25" w15:restartNumberingAfterBreak="0">
+  <w:abstractNum w:abstractNumId="25">
     <w:nsid w:val="7FE13E44"/>
     <w:multiLevelType w:val="hybridMultilevel"/>
     <w:tmpl w:val="081C6224"/>
@@ -19444,7 +19319,7 @@
 </file>
 
 <file path=word/styles.xml><?xml version="1.0" encoding="utf-8"?>
-<w:styles xmlns:mc="http://schemas.openxmlformats.org/markup-compatibility/2006" xmlns:r="http://schemas.openxmlformats.org/officeDocument/2006/relationships" xmlns:w="http://schemas.openxmlformats.org/wordprocessingml/2006/main" xmlns:w14="http://schemas.microsoft.com/office/word/2010/wordml" xmlns:w15="http://schemas.microsoft.com/office/word/2012/wordml" xmlns:w16se="http://schemas.microsoft.com/office/word/2015/wordml/symex" mc:Ignorable="w14 w15 w16se">
+<w:styles xmlns:mc="http://schemas.openxmlformats.org/markup-compatibility/2006" xmlns:r="http://schemas.openxmlformats.org/officeDocument/2006/relationships" xmlns:w="http://schemas.openxmlformats.org/wordprocessingml/2006/main" xmlns:w14="http://schemas.microsoft.com/office/word/2010/wordml" mc:Ignorable="w14">
   <w:docDefaults>
     <w:rPrDefault>
       <w:rPr>
@@ -19460,381 +19335,145 @@
       </w:pPr>
     </w:pPrDefault>
   </w:docDefaults>
-  <w:latentStyles w:defLockedState="0" w:defUIPriority="99" w:defSemiHidden="0" w:defUnhideWhenUsed="0" w:defQFormat="0" w:count="374">
-    <w:lsdException w:name="Normal" w:uiPriority="0" w:qFormat="1"/>
-    <w:lsdException w:name="heading 1" w:uiPriority="9" w:qFormat="1"/>
-    <w:lsdException w:name="heading 2" w:semiHidden="1" w:uiPriority="9" w:unhideWhenUsed="1" w:qFormat="1"/>
-    <w:lsdException w:name="heading 3" w:semiHidden="1" w:uiPriority="9" w:unhideWhenUsed="1" w:qFormat="1"/>
-    <w:lsdException w:name="heading 4" w:semiHidden="1" w:uiPriority="0" w:unhideWhenUsed="1" w:qFormat="1"/>
-    <w:lsdException w:name="heading 5" w:semiHidden="1" w:uiPriority="9" w:unhideWhenUsed="1" w:qFormat="1"/>
-    <w:lsdException w:name="heading 6" w:semiHidden="1" w:uiPriority="9" w:unhideWhenUsed="1" w:qFormat="1"/>
-    <w:lsdException w:name="heading 7" w:semiHidden="1" w:uiPriority="9" w:unhideWhenUsed="1" w:qFormat="1"/>
-    <w:lsdException w:name="heading 8" w:semiHidden="1" w:uiPriority="9" w:unhideWhenUsed="1" w:qFormat="1"/>
-    <w:lsdException w:name="heading 9" w:semiHidden="1" w:uiPriority="9" w:unhideWhenUsed="1" w:qFormat="1"/>
-    <w:lsdException w:name="index 1" w:semiHidden="1" w:unhideWhenUsed="1"/>
-    <w:lsdException w:name="index 2" w:semiHidden="1" w:unhideWhenUsed="1"/>
-    <w:lsdException w:name="index 3" w:semiHidden="1" w:unhideWhenUsed="1"/>
-    <w:lsdException w:name="index 4" w:semiHidden="1" w:unhideWhenUsed="1"/>
-    <w:lsdException w:name="index 5" w:semiHidden="1" w:unhideWhenUsed="1"/>
-    <w:lsdException w:name="index 6" w:semiHidden="1" w:unhideWhenUsed="1"/>
-    <w:lsdException w:name="index 7" w:semiHidden="1" w:unhideWhenUsed="1"/>
-    <w:lsdException w:name="index 8" w:semiHidden="1" w:unhideWhenUsed="1"/>
-    <w:lsdException w:name="index 9" w:semiHidden="1" w:unhideWhenUsed="1"/>
-    <w:lsdException w:name="toc 1" w:semiHidden="1" w:uiPriority="39" w:unhideWhenUsed="1"/>
-    <w:lsdException w:name="toc 2" w:semiHidden="1" w:uiPriority="39" w:unhideWhenUsed="1"/>
-    <w:lsdException w:name="toc 3" w:semiHidden="1" w:uiPriority="39" w:unhideWhenUsed="1"/>
-    <w:lsdException w:name="toc 4" w:semiHidden="1" w:uiPriority="39" w:unhideWhenUsed="1"/>
-    <w:lsdException w:name="toc 5" w:semiHidden="1" w:uiPriority="39" w:unhideWhenUsed="1"/>
-    <w:lsdException w:name="toc 6" w:semiHidden="1" w:uiPriority="39" w:unhideWhenUsed="1"/>
-    <w:lsdException w:name="toc 7" w:semiHidden="1" w:uiPriority="39" w:unhideWhenUsed="1"/>
-    <w:lsdException w:name="toc 8" w:semiHidden="1" w:uiPriority="39" w:unhideWhenUsed="1"/>
-    <w:lsdException w:name="toc 9" w:semiHidden="1" w:uiPriority="39" w:unhideWhenUsed="1"/>
-    <w:lsdException w:name="Normal Indent" w:semiHidden="1" w:unhideWhenUsed="1"/>
-    <w:lsdException w:name="footnote text" w:semiHidden="1" w:unhideWhenUsed="1"/>
-    <w:lsdException w:name="annotation text" w:semiHidden="1" w:unhideWhenUsed="1"/>
-    <w:lsdException w:name="header" w:semiHidden="1" w:unhideWhenUsed="1"/>
-    <w:lsdException w:name="footer" w:semiHidden="1" w:unhideWhenUsed="1"/>
-    <w:lsdException w:name="index heading" w:semiHidden="1" w:unhideWhenUsed="1"/>
-    <w:lsdException w:name="caption" w:semiHidden="1" w:uiPriority="35" w:unhideWhenUsed="1" w:qFormat="1"/>
-    <w:lsdException w:name="table of figures" w:semiHidden="1" w:unhideWhenUsed="1"/>
-    <w:lsdException w:name="envelope address" w:semiHidden="1" w:unhideWhenUsed="1"/>
-    <w:lsdException w:name="envelope return" w:semiHidden="1" w:unhideWhenUsed="1"/>
-    <w:lsdException w:name="footnote reference" w:semiHidden="1" w:unhideWhenUsed="1"/>
-    <w:lsdException w:name="annotation reference" w:semiHidden="1" w:unhideWhenUsed="1"/>
-    <w:lsdException w:name="line number" w:semiHidden="1" w:unhideWhenUsed="1"/>
-    <w:lsdException w:name="page number" w:semiHidden="1" w:unhideWhenUsed="1"/>
-    <w:lsdException w:name="endnote reference" w:semiHidden="1" w:unhideWhenUsed="1"/>
-    <w:lsdException w:name="endnote text" w:semiHidden="1" w:unhideWhenUsed="1"/>
-    <w:lsdException w:name="table of authorities" w:semiHidden="1" w:unhideWhenUsed="1"/>
-    <w:lsdException w:name="macro" w:semiHidden="1" w:unhideWhenUsed="1"/>
-    <w:lsdException w:name="toa heading" w:semiHidden="1" w:unhideWhenUsed="1"/>
-    <w:lsdException w:name="List" w:semiHidden="1" w:unhideWhenUsed="1"/>
-    <w:lsdException w:name="List Bullet" w:semiHidden="1" w:unhideWhenUsed="1"/>
-    <w:lsdException w:name="List Number" w:semiHidden="1" w:unhideWhenUsed="1"/>
-    <w:lsdException w:name="List 2" w:semiHidden="1" w:unhideWhenUsed="1"/>
-    <w:lsdException w:name="List 3" w:semiHidden="1" w:unhideWhenUsed="1"/>
-    <w:lsdException w:name="List 4" w:semiHidden="1" w:unhideWhenUsed="1"/>
-    <w:lsdException w:name="List 5" w:semiHidden="1" w:unhideWhenUsed="1"/>
-    <w:lsdException w:name="List Bullet 2" w:semiHidden="1" w:unhideWhenUsed="1"/>
-    <w:lsdException w:name="List Bullet 3" w:semiHidden="1" w:unhideWhenUsed="1"/>
-    <w:lsdException w:name="List Bullet 4" w:semiHidden="1" w:unhideWhenUsed="1"/>
-    <w:lsdException w:name="List Bullet 5" w:semiHidden="1" w:unhideWhenUsed="1"/>
-    <w:lsdException w:name="List Number 2" w:semiHidden="1" w:unhideWhenUsed="1"/>
-    <w:lsdException w:name="List Number 3" w:semiHidden="1" w:unhideWhenUsed="1"/>
-    <w:lsdException w:name="List Number 4" w:semiHidden="1" w:unhideWhenUsed="1"/>
-    <w:lsdException w:name="List Number 5" w:semiHidden="1" w:unhideWhenUsed="1"/>
-    <w:lsdException w:name="Title" w:uiPriority="0" w:qFormat="1"/>
-    <w:lsdException w:name="Closing" w:semiHidden="1" w:unhideWhenUsed="1"/>
-    <w:lsdException w:name="Signature" w:semiHidden="1" w:unhideWhenUsed="1"/>
-    <w:lsdException w:name="Default Paragraph Font" w:semiHidden="1" w:uiPriority="1" w:unhideWhenUsed="1"/>
-    <w:lsdException w:name="Body Text" w:semiHidden="1" w:unhideWhenUsed="1"/>
-    <w:lsdException w:name="Body Text Indent" w:semiHidden="1" w:unhideWhenUsed="1"/>
-    <w:lsdException w:name="List Continue" w:semiHidden="1" w:unhideWhenUsed="1"/>
-    <w:lsdException w:name="List Continue 2" w:semiHidden="1" w:unhideWhenUsed="1"/>
-    <w:lsdException w:name="List Continue 3" w:semiHidden="1" w:unhideWhenUsed="1"/>
-    <w:lsdException w:name="List Continue 4" w:semiHidden="1" w:unhideWhenUsed="1"/>
-    <w:lsdException w:name="List Continue 5" w:semiHidden="1" w:unhideWhenUsed="1"/>
-    <w:lsdException w:name="Message Header" w:semiHidden="1" w:unhideWhenUsed="1"/>
-    <w:lsdException w:name="Subtitle" w:uiPriority="11" w:qFormat="1"/>
-    <w:lsdException w:name="Salutation" w:semiHidden="1" w:unhideWhenUsed="1"/>
-    <w:lsdException w:name="Date" w:semiHidden="1" w:unhideWhenUsed="1"/>
-    <w:lsdException w:name="Body Text First Indent" w:semiHidden="1" w:unhideWhenUsed="1"/>
-    <w:lsdException w:name="Body Text First Indent 2" w:semiHidden="1" w:unhideWhenUsed="1"/>
-    <w:lsdException w:name="Note Heading" w:semiHidden="1" w:unhideWhenUsed="1"/>
-    <w:lsdException w:name="Body Text 2" w:semiHidden="1" w:unhideWhenUsed="1"/>
-    <w:lsdException w:name="Body Text 3" w:semiHidden="1" w:unhideWhenUsed="1"/>
-    <w:lsdException w:name="Body Text Indent 2" w:semiHidden="1" w:unhideWhenUsed="1"/>
-    <w:lsdException w:name="Body Text Indent 3" w:semiHidden="1" w:unhideWhenUsed="1"/>
-    <w:lsdException w:name="Block Text" w:semiHidden="1" w:unhideWhenUsed="1"/>
-    <w:lsdException w:name="Hyperlink" w:semiHidden="1" w:unhideWhenUsed="1"/>
-    <w:lsdException w:name="FollowedHyperlink" w:semiHidden="1" w:unhideWhenUsed="1"/>
-    <w:lsdException w:name="Strong" w:uiPriority="22" w:qFormat="1"/>
-    <w:lsdException w:name="Emphasis" w:uiPriority="20" w:qFormat="1"/>
-    <w:lsdException w:name="Document Map" w:semiHidden="1" w:unhideWhenUsed="1"/>
-    <w:lsdException w:name="Plain Text" w:semiHidden="1" w:unhideWhenUsed="1"/>
-    <w:lsdException w:name="E-mail Signature" w:semiHidden="1" w:unhideWhenUsed="1"/>
-    <w:lsdException w:name="HTML Top of Form" w:semiHidden="1" w:unhideWhenUsed="1"/>
-    <w:lsdException w:name="HTML Bottom of Form" w:semiHidden="1" w:unhideWhenUsed="1"/>
-    <w:lsdException w:name="Normal (Web)" w:semiHidden="1" w:unhideWhenUsed="1"/>
-    <w:lsdException w:name="HTML Acronym" w:semiHidden="1" w:unhideWhenUsed="1"/>
-    <w:lsdException w:name="HTML Address" w:semiHidden="1" w:unhideWhenUsed="1"/>
-    <w:lsdException w:name="HTML Cite" w:semiHidden="1" w:unhideWhenUsed="1"/>
-    <w:lsdException w:name="HTML Code" w:semiHidden="1" w:uiPriority="0" w:unhideWhenUsed="1"/>
-    <w:lsdException w:name="HTML Definition" w:semiHidden="1" w:unhideWhenUsed="1"/>
-    <w:lsdException w:name="HTML Keyboard" w:semiHidden="1" w:unhideWhenUsed="1"/>
-    <w:lsdException w:name="HTML Preformatted" w:semiHidden="1" w:unhideWhenUsed="1"/>
-    <w:lsdException w:name="HTML Sample" w:semiHidden="1" w:unhideWhenUsed="1"/>
-    <w:lsdException w:name="HTML Typewriter" w:semiHidden="1" w:unhideWhenUsed="1"/>
-    <w:lsdException w:name="HTML Variable" w:semiHidden="1" w:unhideWhenUsed="1"/>
-    <w:lsdException w:name="Normal Table" w:semiHidden="1" w:unhideWhenUsed="1"/>
-    <w:lsdException w:name="annotation subject" w:semiHidden="1" w:unhideWhenUsed="1"/>
-    <w:lsdException w:name="No List" w:semiHidden="1" w:unhideWhenUsed="1"/>
-    <w:lsdException w:name="Outline List 1" w:semiHidden="1" w:unhideWhenUsed="1"/>
-    <w:lsdException w:name="Outline List 2" w:semiHidden="1" w:unhideWhenUsed="1"/>
-    <w:lsdException w:name="Outline List 3" w:semiHidden="1" w:unhideWhenUsed="1"/>
-    <w:lsdException w:name="Table Simple 1" w:semiHidden="1" w:unhideWhenUsed="1"/>
-    <w:lsdException w:name="Table Simple 2" w:semiHidden="1" w:unhideWhenUsed="1"/>
-    <w:lsdException w:name="Table Simple 3" w:semiHidden="1" w:unhideWhenUsed="1"/>
-    <w:lsdException w:name="Table Classic 1" w:semiHidden="1" w:unhideWhenUsed="1"/>
-    <w:lsdException w:name="Table Classic 2" w:semiHidden="1" w:unhideWhenUsed="1"/>
-    <w:lsdException w:name="Table Classic 3" w:semiHidden="1" w:unhideWhenUsed="1"/>
-    <w:lsdException w:name="Table Classic 4" w:semiHidden="1" w:unhideWhenUsed="1"/>
-    <w:lsdException w:name="Table Colorful 1" w:semiHidden="1" w:unhideWhenUsed="1"/>
-    <w:lsdException w:name="Table Colorful 2" w:semiHidden="1" w:unhideWhenUsed="1"/>
-    <w:lsdException w:name="Table Colorful 3" w:semiHidden="1" w:unhideWhenUsed="1"/>
-    <w:lsdException w:name="Table Columns 1" w:semiHidden="1" w:unhideWhenUsed="1"/>
-    <w:lsdException w:name="Table Columns 2" w:semiHidden="1" w:unhideWhenUsed="1"/>
-    <w:lsdException w:name="Table Columns 3" w:semiHidden="1" w:unhideWhenUsed="1"/>
-    <w:lsdException w:name="Table Columns 4" w:semiHidden="1" w:unhideWhenUsed="1"/>
-    <w:lsdException w:name="Table Columns 5" w:semiHidden="1" w:unhideWhenUsed="1"/>
-    <w:lsdException w:name="Table Grid 1" w:semiHidden="1" w:unhideWhenUsed="1"/>
-    <w:lsdException w:name="Table Grid 2" w:semiHidden="1" w:unhideWhenUsed="1"/>
-    <w:lsdException w:name="Table Grid 3" w:semiHidden="1" w:unhideWhenUsed="1"/>
-    <w:lsdException w:name="Table Grid 4" w:semiHidden="1" w:unhideWhenUsed="1"/>
-    <w:lsdException w:name="Table Grid 5" w:semiHidden="1" w:unhideWhenUsed="1"/>
-    <w:lsdException w:name="Table Grid 6" w:semiHidden="1" w:unhideWhenUsed="1"/>
-    <w:lsdException w:name="Table Grid 7" w:semiHidden="1" w:unhideWhenUsed="1"/>
-    <w:lsdException w:name="Table Grid 8" w:semiHidden="1" w:unhideWhenUsed="1"/>
-    <w:lsdException w:name="Table List 1" w:semiHidden="1" w:unhideWhenUsed="1"/>
-    <w:lsdException w:name="Table List 2" w:semiHidden="1" w:unhideWhenUsed="1"/>
-    <w:lsdException w:name="Table List 3" w:semiHidden="1" w:unhideWhenUsed="1"/>
-    <w:lsdException w:name="Table List 4" w:semiHidden="1" w:unhideWhenUsed="1"/>
-    <w:lsdException w:name="Table List 5" w:semiHidden="1" w:unhideWhenUsed="1"/>
-    <w:lsdException w:name="Table List 6" w:semiHidden="1" w:unhideWhenUsed="1"/>
-    <w:lsdException w:name="Table List 7" w:semiHidden="1" w:unhideWhenUsed="1"/>
-    <w:lsdException w:name="Table List 8" w:semiHidden="1" w:unhideWhenUsed="1"/>
-    <w:lsdException w:name="Table 3D effects 1" w:semiHidden="1" w:unhideWhenUsed="1"/>
-    <w:lsdException w:name="Table 3D effects 2" w:semiHidden="1" w:unhideWhenUsed="1"/>
-    <w:lsdException w:name="Table 3D effects 3" w:semiHidden="1" w:unhideWhenUsed="1"/>
-    <w:lsdException w:name="Table Contemporary" w:semiHidden="1" w:unhideWhenUsed="1"/>
-    <w:lsdException w:name="Table Elegant" w:semiHidden="1" w:unhideWhenUsed="1"/>
-    <w:lsdException w:name="Table Professional" w:semiHidden="1" w:unhideWhenUsed="1"/>
-    <w:lsdException w:name="Table Subtle 1" w:semiHidden="1" w:unhideWhenUsed="1"/>
-    <w:lsdException w:name="Table Subtle 2" w:semiHidden="1" w:unhideWhenUsed="1"/>
-    <w:lsdException w:name="Table Web 1" w:semiHidden="1" w:unhideWhenUsed="1"/>
-    <w:lsdException w:name="Table Web 2" w:semiHidden="1" w:unhideWhenUsed="1"/>
-    <w:lsdException w:name="Table Web 3" w:semiHidden="1" w:unhideWhenUsed="1"/>
-    <w:lsdException w:name="Balloon Text" w:semiHidden="1" w:unhideWhenUsed="1"/>
-    <w:lsdException w:name="Table Grid" w:uiPriority="59"/>
-    <w:lsdException w:name="Table Theme" w:semiHidden="1" w:unhideWhenUsed="1"/>
-    <w:lsdException w:name="Placeholder Text" w:semiHidden="1"/>
-    <w:lsdException w:name="No Spacing" w:uiPriority="1" w:qFormat="1"/>
-    <w:lsdException w:name="Light Shading" w:uiPriority="60"/>
-    <w:lsdException w:name="Light List" w:uiPriority="61"/>
-    <w:lsdException w:name="Light Grid" w:uiPriority="62"/>
-    <w:lsdException w:name="Medium Shading 1" w:uiPriority="63"/>
-    <w:lsdException w:name="Medium Shading 2" w:uiPriority="64"/>
-    <w:lsdException w:name="Medium List 1" w:uiPriority="65"/>
-    <w:lsdException w:name="Medium List 2" w:uiPriority="66"/>
-    <w:lsdException w:name="Medium Grid 1" w:uiPriority="67"/>
-    <w:lsdException w:name="Medium Grid 2" w:uiPriority="68"/>
-    <w:lsdException w:name="Medium Grid 3" w:uiPriority="69"/>
-    <w:lsdException w:name="Dark List" w:uiPriority="70"/>
-    <w:lsdException w:name="Colorful Shading" w:uiPriority="71"/>
-    <w:lsdException w:name="Colorful List" w:uiPriority="72"/>
-    <w:lsdException w:name="Colorful Grid" w:uiPriority="73"/>
-    <w:lsdException w:name="Light Shading Accent 1" w:uiPriority="60"/>
-    <w:lsdException w:name="Light List Accent 1" w:uiPriority="61"/>
-    <w:lsdException w:name="Light Grid Accent 1" w:uiPriority="62"/>
-    <w:lsdException w:name="Medium Shading 1 Accent 1" w:uiPriority="63"/>
-    <w:lsdException w:name="Medium Shading 2 Accent 1" w:uiPriority="64"/>
-    <w:lsdException w:name="Medium List 1 Accent 1" w:uiPriority="65"/>
-    <w:lsdException w:name="Revision" w:semiHidden="1"/>
-    <w:lsdException w:name="List Paragraph" w:uiPriority="34" w:qFormat="1"/>
-    <w:lsdException w:name="Quote" w:uiPriority="29" w:qFormat="1"/>
-    <w:lsdException w:name="Intense Quote" w:uiPriority="30" w:qFormat="1"/>
-    <w:lsdException w:name="Medium List 2 Accent 1" w:uiPriority="66"/>
-    <w:lsdException w:name="Medium Grid 1 Accent 1" w:uiPriority="67"/>
-    <w:lsdException w:name="Medium Grid 2 Accent 1" w:uiPriority="68"/>
-    <w:lsdException w:name="Medium Grid 3 Accent 1" w:uiPriority="69"/>
-    <w:lsdException w:name="Dark List Accent 1" w:uiPriority="70"/>
-    <w:lsdException w:name="Colorful Shading Accent 1" w:uiPriority="71"/>
-    <w:lsdException w:name="Colorful List Accent 1" w:uiPriority="72"/>
-    <w:lsdException w:name="Colorful Grid Accent 1" w:uiPriority="73"/>
-    <w:lsdException w:name="Light Shading Accent 2" w:uiPriority="60"/>
-    <w:lsdException w:name="Light List Accent 2" w:uiPriority="61"/>
-    <w:lsdException w:name="Light Grid Accent 2" w:uiPriority="62"/>
-    <w:lsdException w:name="Medium Shading 1 Accent 2" w:uiPriority="63"/>
-    <w:lsdException w:name="Medium Shading 2 Accent 2" w:uiPriority="64"/>
-    <w:lsdException w:name="Medium List 1 Accent 2" w:uiPriority="65"/>
-    <w:lsdException w:name="Medium List 2 Accent 2" w:uiPriority="66"/>
-    <w:lsdException w:name="Medium Grid 1 Accent 2" w:uiPriority="67"/>
-    <w:lsdException w:name="Medium Grid 2 Accent 2" w:uiPriority="68"/>
-    <w:lsdException w:name="Medium Grid 3 Accent 2" w:uiPriority="69"/>
-    <w:lsdException w:name="Dark List Accent 2" w:uiPriority="70"/>
-    <w:lsdException w:name="Colorful Shading Accent 2" w:uiPriority="71"/>
-    <w:lsdException w:name="Colorful List Accent 2" w:uiPriority="72"/>
-    <w:lsdException w:name="Colorful Grid Accent 2" w:uiPriority="73"/>
-    <w:lsdException w:name="Light Shading Accent 3" w:uiPriority="60"/>
-    <w:lsdException w:name="Light List Accent 3" w:uiPriority="61"/>
-    <w:lsdException w:name="Light Grid Accent 3" w:uiPriority="62"/>
-    <w:lsdException w:name="Medium Shading 1 Accent 3" w:uiPriority="63"/>
-    <w:lsdException w:name="Medium Shading 2 Accent 3" w:uiPriority="64"/>
-    <w:lsdException w:name="Medium List 1 Accent 3" w:uiPriority="65"/>
-    <w:lsdException w:name="Medium List 2 Accent 3" w:uiPriority="66"/>
-    <w:lsdException w:name="Medium Grid 1 Accent 3" w:uiPriority="67"/>
-    <w:lsdException w:name="Medium Grid 2 Accent 3" w:uiPriority="68"/>
-    <w:lsdException w:name="Medium Grid 3 Accent 3" w:uiPriority="69"/>
-    <w:lsdException w:name="Dark List Accent 3" w:uiPriority="70"/>
-    <w:lsdException w:name="Colorful Shading Accent 3" w:uiPriority="71"/>
-    <w:lsdException w:name="Colorful List Accent 3" w:uiPriority="72"/>
-    <w:lsdException w:name="Colorful Grid Accent 3" w:uiPriority="73"/>
-    <w:lsdException w:name="Light Shading Accent 4" w:uiPriority="60"/>
-    <w:lsdException w:name="Light List Accent 4" w:uiPriority="61"/>
-    <w:lsdException w:name="Light Grid Accent 4" w:uiPriority="62"/>
-    <w:lsdException w:name="Medium Shading 1 Accent 4" w:uiPriority="63"/>
-    <w:lsdException w:name="Medium Shading 2 Accent 4" w:uiPriority="64"/>
-    <w:lsdException w:name="Medium List 1 Accent 4" w:uiPriority="65"/>
-    <w:lsdException w:name="Medium List 2 Accent 4" w:uiPriority="66"/>
-    <w:lsdException w:name="Medium Grid 1 Accent 4" w:uiPriority="67"/>
-    <w:lsdException w:name="Medium Grid 2 Accent 4" w:uiPriority="68"/>
-    <w:lsdException w:name="Medium Grid 3 Accent 4" w:uiPriority="69"/>
-    <w:lsdException w:name="Dark List Accent 4" w:uiPriority="70"/>
-    <w:lsdException w:name="Colorful Shading Accent 4" w:uiPriority="71"/>
-    <w:lsdException w:name="Colorful List Accent 4" w:uiPriority="72"/>
-    <w:lsdException w:name="Colorful Grid Accent 4" w:uiPriority="73"/>
-    <w:lsdException w:name="Light Shading Accent 5" w:uiPriority="60"/>
-    <w:lsdException w:name="Light List Accent 5" w:uiPriority="61"/>
-    <w:lsdException w:name="Light Grid Accent 5" w:uiPriority="62"/>
-    <w:lsdException w:name="Medium Shading 1 Accent 5" w:uiPriority="63"/>
-    <w:lsdException w:name="Medium Shading 2 Accent 5" w:uiPriority="64"/>
-    <w:lsdException w:name="Medium List 1 Accent 5" w:uiPriority="65"/>
-    <w:lsdException w:name="Medium List 2 Accent 5" w:uiPriority="66"/>
-    <w:lsdException w:name="Medium Grid 1 Accent 5" w:uiPriority="67"/>
-    <w:lsdException w:name="Medium Grid 2 Accent 5" w:uiPriority="68"/>
-    <w:lsdException w:name="Medium Grid 3 Accent 5" w:uiPriority="69"/>
-    <w:lsdException w:name="Dark List Accent 5" w:uiPriority="70"/>
-    <w:lsdException w:name="Colorful Shading Accent 5" w:uiPriority="71"/>
-    <w:lsdException w:name="Colorful List Accent 5" w:uiPriority="72"/>
-    <w:lsdException w:name="Colorful Grid Accent 5" w:uiPriority="73"/>
-    <w:lsdException w:name="Light Shading Accent 6" w:uiPriority="60"/>
-    <w:lsdException w:name="Light List Accent 6" w:uiPriority="61"/>
-    <w:lsdException w:name="Light Grid Accent 6" w:uiPriority="62"/>
-    <w:lsdException w:name="Medium Shading 1 Accent 6" w:uiPriority="63"/>
-    <w:lsdException w:name="Medium Shading 2 Accent 6" w:uiPriority="64"/>
-    <w:lsdException w:name="Medium List 1 Accent 6" w:uiPriority="65"/>
-    <w:lsdException w:name="Medium List 2 Accent 6" w:uiPriority="66"/>
-    <w:lsdException w:name="Medium Grid 1 Accent 6" w:uiPriority="67"/>
-    <w:lsdException w:name="Medium Grid 2 Accent 6" w:uiPriority="68"/>
-    <w:lsdException w:name="Medium Grid 3 Accent 6" w:uiPriority="69"/>
-    <w:lsdException w:name="Dark List Accent 6" w:uiPriority="70"/>
-    <w:lsdException w:name="Colorful Shading Accent 6" w:uiPriority="71"/>
-    <w:lsdException w:name="Colorful List Accent 6" w:uiPriority="72"/>
-    <w:lsdException w:name="Colorful Grid Accent 6" w:uiPriority="73"/>
-    <w:lsdException w:name="Subtle Emphasis" w:uiPriority="19" w:qFormat="1"/>
-    <w:lsdException w:name="Intense Emphasis" w:uiPriority="21" w:qFormat="1"/>
-    <w:lsdException w:name="Subtle Reference" w:uiPriority="31" w:qFormat="1"/>
-    <w:lsdException w:name="Intense Reference" w:uiPriority="32" w:qFormat="1"/>
-    <w:lsdException w:name="Book Title" w:uiPriority="33" w:qFormat="1"/>
-    <w:lsdException w:name="Bibliography" w:semiHidden="1" w:uiPriority="37" w:unhideWhenUsed="1"/>
-    <w:lsdException w:name="TOC Heading" w:semiHidden="1" w:uiPriority="39" w:unhideWhenUsed="1" w:qFormat="1"/>
-    <w:lsdException w:name="Plain Table 1" w:uiPriority="41"/>
-    <w:lsdException w:name="Plain Table 2" w:uiPriority="42"/>
-    <w:lsdException w:name="Plain Table 3" w:uiPriority="43"/>
-    <w:lsdException w:name="Plain Table 4" w:uiPriority="44"/>
-    <w:lsdException w:name="Plain Table 5" w:uiPriority="45"/>
-    <w:lsdException w:name="Grid Table Light" w:uiPriority="40"/>
-    <w:lsdException w:name="Grid Table 1 Light" w:uiPriority="46"/>
-    <w:lsdException w:name="Grid Table 2" w:uiPriority="47"/>
-    <w:lsdException w:name="Grid Table 3" w:uiPriority="48"/>
-    <w:lsdException w:name="Grid Table 4" w:uiPriority="49"/>
-    <w:lsdException w:name="Grid Table 5 Dark" w:uiPriority="50"/>
-    <w:lsdException w:name="Grid Table 6 Colorful" w:uiPriority="51"/>
-    <w:lsdException w:name="Grid Table 7 Colorful" w:uiPriority="52"/>
-    <w:lsdException w:name="Grid Table 1 Light Accent 1" w:uiPriority="46"/>
-    <w:lsdException w:name="Grid Table 2 Accent 1" w:uiPriority="47"/>
-    <w:lsdException w:name="Grid Table 3 Accent 1" w:uiPriority="48"/>
-    <w:lsdException w:name="Grid Table 4 Accent 1" w:uiPriority="49"/>
-    <w:lsdException w:name="Grid Table 5 Dark Accent 1" w:uiPriority="50"/>
-    <w:lsdException w:name="Grid Table 6 Colorful Accent 1" w:uiPriority="51"/>
-    <w:lsdException w:name="Grid Table 7 Colorful Accent 1" w:uiPriority="52"/>
-    <w:lsdException w:name="Grid Table 1 Light Accent 2" w:uiPriority="46"/>
-    <w:lsdException w:name="Grid Table 2 Accent 2" w:uiPriority="47"/>
-    <w:lsdException w:name="Grid Table 3 Accent 2" w:uiPriority="48"/>
-    <w:lsdException w:name="Grid Table 4 Accent 2" w:uiPriority="49"/>
-    <w:lsdException w:name="Grid Table 5 Dark Accent 2" w:uiPriority="50"/>
-    <w:lsdException w:name="Grid Table 6 Colorful Accent 2" w:uiPriority="51"/>
-    <w:lsdException w:name="Grid Table 7 Colorful Accent 2" w:uiPriority="52"/>
-    <w:lsdException w:name="Grid Table 1 Light Accent 3" w:uiPriority="46"/>
-    <w:lsdException w:name="Grid Table 2 Accent 3" w:uiPriority="47"/>
-    <w:lsdException w:name="Grid Table 3 Accent 3" w:uiPriority="48"/>
-    <w:lsdException w:name="Grid Table 4 Accent 3" w:uiPriority="49"/>
-    <w:lsdException w:name="Grid Table 5 Dark Accent 3" w:uiPriority="50"/>
-    <w:lsdException w:name="Grid Table 6 Colorful Accent 3" w:uiPriority="51"/>
-    <w:lsdException w:name="Grid Table 7 Colorful Accent 3" w:uiPriority="52"/>
-    <w:lsdException w:name="Grid Table 1 Light Accent 4" w:uiPriority="46"/>
-    <w:lsdException w:name="Grid Table 2 Accent 4" w:uiPriority="47"/>
-    <w:lsdException w:name="Grid Table 3 Accent 4" w:uiPriority="48"/>
-    <w:lsdException w:name="Grid Table 4 Accent 4" w:uiPriority="49"/>
-    <w:lsdException w:name="Grid Table 5 Dark Accent 4" w:uiPriority="50"/>
-    <w:lsdException w:name="Grid Table 6 Colorful Accent 4" w:uiPriority="51"/>
-    <w:lsdException w:name="Grid Table 7 Colorful Accent 4" w:uiPriority="52"/>
-    <w:lsdException w:name="Grid Table 1 Light Accent 5" w:uiPriority="46"/>
-    <w:lsdException w:name="Grid Table 2 Accent 5" w:uiPriority="47"/>
-    <w:lsdException w:name="Grid Table 3 Accent 5" w:uiPriority="48"/>
-    <w:lsdException w:name="Grid Table 4 Accent 5" w:uiPriority="49"/>
-    <w:lsdException w:name="Grid Table 5 Dark Accent 5" w:uiPriority="50"/>
-    <w:lsdException w:name="Grid Table 6 Colorful Accent 5" w:uiPriority="51"/>
-    <w:lsdException w:name="Grid Table 7 Colorful Accent 5" w:uiPriority="52"/>
-    <w:lsdException w:name="Grid Table 1 Light Accent 6" w:uiPriority="46"/>
-    <w:lsdException w:name="Grid Table 2 Accent 6" w:uiPriority="47"/>
-    <w:lsdException w:name="Grid Table 3 Accent 6" w:uiPriority="48"/>
-    <w:lsdException w:name="Grid Table 4 Accent 6" w:uiPriority="49"/>
-    <w:lsdException w:name="Grid Table 5 Dark Accent 6" w:uiPriority="50"/>
-    <w:lsdException w:name="Grid Table 6 Colorful Accent 6" w:uiPriority="51"/>
-    <w:lsdException w:name="Grid Table 7 Colorful Accent 6" w:uiPriority="52"/>
-    <w:lsdException w:name="List Table 1 Light" w:uiPriority="46"/>
-    <w:lsdException w:name="List Table 2" w:uiPriority="47"/>
-    <w:lsdException w:name="List Table 3" w:uiPriority="48"/>
-    <w:lsdException w:name="List Table 4" w:uiPriority="49"/>
-    <w:lsdException w:name="List Table 5 Dark" w:uiPriority="50"/>
-    <w:lsdException w:name="List Table 6 Colorful" w:uiPriority="51"/>
-    <w:lsdException w:name="List Table 7 Colorful" w:uiPriority="52"/>
-    <w:lsdException w:name="List Table 1 Light Accent 1" w:uiPriority="46"/>
-    <w:lsdException w:name="List Table 2 Accent 1" w:uiPriority="47"/>
-    <w:lsdException w:name="List Table 3 Accent 1" w:uiPriority="48"/>
-    <w:lsdException w:name="List Table 4 Accent 1" w:uiPriority="49"/>
-    <w:lsdException w:name="List Table 5 Dark Accent 1" w:uiPriority="50"/>
-    <w:lsdException w:name="List Table 6 Colorful Accent 1" w:uiPriority="51"/>
-    <w:lsdException w:name="List Table 7 Colorful Accent 1" w:uiPriority="52"/>
-    <w:lsdException w:name="List Table 1 Light Accent 2" w:uiPriority="46"/>
-    <w:lsdException w:name="List Table 2 Accent 2" w:uiPriority="47"/>
-    <w:lsdException w:name="List Table 3 Accent 2" w:uiPriority="48"/>
-    <w:lsdException w:name="List Table 4 Accent 2" w:uiPriority="49"/>
-    <w:lsdException w:name="List Table 5 Dark Accent 2" w:uiPriority="50"/>
-    <w:lsdException w:name="List Table 6 Colorful Accent 2" w:uiPriority="51"/>
-    <w:lsdException w:name="List Table 7 Colorful Accent 2" w:uiPriority="52"/>
-    <w:lsdException w:name="List Table 1 Light Accent 3" w:uiPriority="46"/>
-    <w:lsdException w:name="List Table 2 Accent 3" w:uiPriority="47"/>
-    <w:lsdException w:name="List Table 3 Accent 3" w:uiPriority="48"/>
-    <w:lsdException w:name="List Table 4 Accent 3" w:uiPriority="49"/>
-    <w:lsdException w:name="List Table 5 Dark Accent 3" w:uiPriority="50"/>
-    <w:lsdException w:name="List Table 6 Colorful Accent 3" w:uiPriority="51"/>
-    <w:lsdException w:name="List Table 7 Colorful Accent 3" w:uiPriority="52"/>
-    <w:lsdException w:name="List Table 1 Light Accent 4" w:uiPriority="46"/>
-    <w:lsdException w:name="List Table 2 Accent 4" w:uiPriority="47"/>
-    <w:lsdException w:name="List Table 3 Accent 4" w:uiPriority="48"/>
-    <w:lsdException w:name="List Table 4 Accent 4" w:uiPriority="49"/>
-    <w:lsdException w:name="List Table 5 Dark Accent 4" w:uiPriority="50"/>
-    <w:lsdException w:name="List Table 6 Colorful Accent 4" w:uiPriority="51"/>
-    <w:lsdException w:name="List Table 7 Colorful Accent 4" w:uiPriority="52"/>
-    <w:lsdException w:name="List Table 1 Light Accent 5" w:uiPriority="46"/>
-    <w:lsdException w:name="List Table 2 Accent 5" w:uiPriority="47"/>
-    <w:lsdException w:name="List Table 3 Accent 5" w:uiPriority="48"/>
-    <w:lsdException w:name="List Table 4 Accent 5" w:uiPriority="49"/>
-    <w:lsdException w:name="List Table 5 Dark Accent 5" w:uiPriority="50"/>
-    <w:lsdException w:name="List Table 6 Colorful Accent 5" w:uiPriority="51"/>
-    <w:lsdException w:name="List Table 7 Colorful Accent 5" w:uiPriority="52"/>
-    <w:lsdException w:name="List Table 1 Light Accent 6" w:uiPriority="46"/>
-    <w:lsdException w:name="List Table 2 Accent 6" w:uiPriority="47"/>
-    <w:lsdException w:name="List Table 3 Accent 6" w:uiPriority="48"/>
-    <w:lsdException w:name="List Table 4 Accent 6" w:uiPriority="49"/>
-    <w:lsdException w:name="List Table 5 Dark Accent 6" w:uiPriority="50"/>
-    <w:lsdException w:name="List Table 6 Colorful Accent 6" w:uiPriority="51"/>
-    <w:lsdException w:name="List Table 7 Colorful Accent 6" w:uiPriority="52"/>
-    <w:lsdException w:name="Mention" w:semiHidden="1" w:unhideWhenUsed="1"/>
-    <w:lsdException w:name="Smart Hyperlink" w:semiHidden="1" w:unhideWhenUsed="1"/>
-    <w:lsdException w:name="Hashtag" w:semiHidden="1" w:unhideWhenUsed="1"/>
+  <w:latentStyles w:defLockedState="0" w:defUIPriority="99" w:defSemiHidden="1" w:defUnhideWhenUsed="1" w:defQFormat="0" w:count="267">
+    <w:lsdException w:name="Normal" w:semiHidden="0" w:uiPriority="0" w:unhideWhenUsed="0" w:qFormat="1"/>
+    <w:lsdException w:name="heading 1" w:semiHidden="0" w:uiPriority="9" w:unhideWhenUsed="0" w:qFormat="1"/>
+    <w:lsdException w:name="heading 2" w:uiPriority="9" w:qFormat="1"/>
+    <w:lsdException w:name="heading 3" w:uiPriority="9" w:qFormat="1"/>
+    <w:lsdException w:name="heading 4" w:uiPriority="0" w:qFormat="1"/>
+    <w:lsdException w:name="heading 5" w:uiPriority="9" w:qFormat="1"/>
+    <w:lsdException w:name="heading 6" w:uiPriority="9" w:qFormat="1"/>
+    <w:lsdException w:name="heading 7" w:uiPriority="9" w:qFormat="1"/>
+    <w:lsdException w:name="heading 8" w:uiPriority="9" w:qFormat="1"/>
+    <w:lsdException w:name="heading 9" w:uiPriority="9" w:qFormat="1"/>
+    <w:lsdException w:name="toc 1" w:uiPriority="39"/>
+    <w:lsdException w:name="toc 2" w:uiPriority="39"/>
+    <w:lsdException w:name="toc 3" w:uiPriority="39"/>
+    <w:lsdException w:name="toc 4" w:uiPriority="39"/>
+    <w:lsdException w:name="toc 5" w:uiPriority="39"/>
+    <w:lsdException w:name="toc 6" w:uiPriority="39"/>
+    <w:lsdException w:name="toc 7" w:uiPriority="39"/>
+    <w:lsdException w:name="toc 8" w:uiPriority="39"/>
+    <w:lsdException w:name="toc 9" w:uiPriority="39"/>
+    <w:lsdException w:name="caption" w:uiPriority="35" w:qFormat="1"/>
+    <w:lsdException w:name="Title" w:semiHidden="0" w:uiPriority="0" w:unhideWhenUsed="0" w:qFormat="1"/>
+    <w:lsdException w:name="Default Paragraph Font" w:uiPriority="1"/>
+    <w:lsdException w:name="Subtitle" w:semiHidden="0" w:uiPriority="11" w:unhideWhenUsed="0" w:qFormat="1"/>
+    <w:lsdException w:name="Strong" w:semiHidden="0" w:uiPriority="22" w:unhideWhenUsed="0" w:qFormat="1"/>
+    <w:lsdException w:name="Emphasis" w:semiHidden="0" w:uiPriority="20" w:unhideWhenUsed="0" w:qFormat="1"/>
+    <w:lsdException w:name="HTML Code" w:uiPriority="0"/>
+    <w:lsdException w:name="Table Grid" w:semiHidden="0" w:uiPriority="59" w:unhideWhenUsed="0"/>
+    <w:lsdException w:name="Placeholder Text" w:unhideWhenUsed="0"/>
+    <w:lsdException w:name="No Spacing" w:semiHidden="0" w:uiPriority="1" w:unhideWhenUsed="0" w:qFormat="1"/>
+    <w:lsdException w:name="Light Shading" w:semiHidden="0" w:uiPriority="60" w:unhideWhenUsed="0"/>
+    <w:lsdException w:name="Light List" w:semiHidden="0" w:uiPriority="61" w:unhideWhenUsed="0"/>
+    <w:lsdException w:name="Light Grid" w:semiHidden="0" w:uiPriority="62" w:unhideWhenUsed="0"/>
+    <w:lsdException w:name="Medium Shading 1" w:semiHidden="0" w:uiPriority="63" w:unhideWhenUsed="0"/>
+    <w:lsdException w:name="Medium Shading 2" w:semiHidden="0" w:uiPriority="64" w:unhideWhenUsed="0"/>
+    <w:lsdException w:name="Medium List 1" w:semiHidden="0" w:uiPriority="65" w:unhideWhenUsed="0"/>
+    <w:lsdException w:name="Medium List 2" w:semiHidden="0" w:uiPriority="66" w:unhideWhenUsed="0"/>
+    <w:lsdException w:name="Medium Grid 1" w:semiHidden="0" w:uiPriority="67" w:unhideWhenUsed="0"/>
+    <w:lsdException w:name="Medium Grid 2" w:semiHidden="0" w:uiPriority="68" w:unhideWhenUsed="0"/>
+    <w:lsdException w:name="Medium Grid 3" w:semiHidden="0" w:uiPriority="69" w:unhideWhenUsed="0"/>
+    <w:lsdException w:name="Dark List" w:semiHidden="0" w:uiPriority="70" w:unhideWhenUsed="0"/>
+    <w:lsdException w:name="Colorful Shading" w:semiHidden="0" w:uiPriority="71" w:unhideWhenUsed="0"/>
+    <w:lsdException w:name="Colorful List" w:semiHidden="0" w:uiPriority="72" w:unhideWhenUsed="0"/>
+    <w:lsdException w:name="Colorful Grid" w:semiHidden="0" w:uiPriority="73" w:unhideWhenUsed="0"/>
+    <w:lsdException w:name="Light Shading Accent 1" w:semiHidden="0" w:uiPriority="60" w:unhideWhenUsed="0"/>
+    <w:lsdException w:name="Light List Accent 1" w:semiHidden="0" w:uiPriority="61" w:unhideWhenUsed="0"/>
+    <w:lsdException w:name="Light Grid Accent 1" w:semiHidden="0" w:uiPriority="62" w:unhideWhenUsed="0"/>
+    <w:lsdException w:name="Medium Shading 1 Accent 1" w:semiHidden="0" w:uiPriority="63" w:unhideWhenUsed="0"/>
+    <w:lsdException w:name="Medium Shading 2 Accent 1" w:semiHidden="0" w:uiPriority="64" w:unhideWhenUsed="0"/>
+    <w:lsdException w:name="Medium List 1 Accent 1" w:semiHidden="0" w:uiPriority="65" w:unhideWhenUsed="0"/>
+    <w:lsdException w:name="Revision" w:unhideWhenUsed="0"/>
+    <w:lsdException w:name="List Paragraph" w:semiHidden="0" w:uiPriority="34" w:unhideWhenUsed="0" w:qFormat="1"/>
+    <w:lsdException w:name="Quote" w:semiHidden="0" w:uiPriority="29" w:unhideWhenUsed="0" w:qFormat="1"/>
+    <w:lsdException w:name="Intense Quote" w:semiHidden="0" w:uiPriority="30" w:unhideWhenUsed="0" w:qFormat="1"/>
+    <w:lsdException w:name="Medium List 2 Accent 1" w:semiHidden="0" w:uiPriority="66" w:unhideWhenUsed="0"/>
+    <w:lsdException w:name="Medium Grid 1 Accent 1" w:semiHidden="0" w:uiPriority="67" w:unhideWhenUsed="0"/>
+    <w:lsdException w:name="Medium Grid 2 Accent 1" w:semiHidden="0" w:uiPriority="68" w:unhideWhenUsed="0"/>
+    <w:lsdException w:name="Medium Grid 3 Accent 1" w:semiHidden="0" w:uiPriority="69" w:unhideWhenUsed="0"/>
+    <w:lsdException w:name="Dark List Accent 1" w:semiHidden="0" w:uiPriority="70" w:unhideWhenUsed="0"/>
+    <w:lsdException w:name="Colorful Shading Accent 1" w:semiHidden="0" w:uiPriority="71" w:unhideWhenUsed="0"/>
+    <w:lsdException w:name="Colorful List Accent 1" w:semiHidden="0" w:uiPriority="72" w:unhideWhenUsed="0"/>
+    <w:lsdException w:name="Colorful Grid Accent 1" w:semiHidden="0" w:uiPriority="73" w:unhideWhenUsed="0"/>
+    <w:lsdException w:name="Light Shading Accent 2" w:semiHidden="0" w:uiPriority="60" w:unhideWhenUsed="0"/>
+    <w:lsdException w:name="Light List Accent 2" w:semiHidden="0" w:uiPriority="61" w:unhideWhenUsed="0"/>
+    <w:lsdException w:name="Light Grid Accent 2" w:semiHidden="0" w:uiPriority="62" w:unhideWhenUsed="0"/>
+    <w:lsdException w:name="Medium Shading 1 Accent 2" w:semiHidden="0" w:uiPriority="63" w:unhideWhenUsed="0"/>
+    <w:lsdException w:name="Medium Shading 2 Accent 2" w:semiHidden="0" w:uiPriority="64" w:unhideWhenUsed="0"/>
+    <w:lsdException w:name="Medium List 1 Accent 2" w:semiHidden="0" w:uiPriority="65" w:unhideWhenUsed="0"/>
+    <w:lsdException w:name="Medium List 2 Accent 2" w:semiHidden="0" w:uiPriority="66" w:unhideWhenUsed="0"/>
+    <w:lsdException w:name="Medium Grid 1 Accent 2" w:semiHidden="0" w:uiPriority="67" w:unhideWhenUsed="0"/>
+    <w:lsdException w:name="Medium Grid 2 Accent 2" w:semiHidden="0" w:uiPriority="68" w:unhideWhenUsed="0"/>
+    <w:lsdException w:name="Medium Grid 3 Accent 2" w:semiHidden="0" w:uiPriority="69" w:unhideWhenUsed="0"/>
+    <w:lsdException w:name="Dark List Accent 2" w:semiHidden="0" w:uiPriority="70" w:unhideWhenUsed="0"/>
+    <w:lsdException w:name="Colorful Shading Accent 2" w:semiHidden="0" w:uiPriority="71" w:unhideWhenUsed="0"/>
+    <w:lsdException w:name="Colorful List Accent 2" w:semiHidden="0" w:uiPriority="72" w:unhideWhenUsed="0"/>
+    <w:lsdException w:name="Colorful Grid Accent 2" w:semiHidden="0" w:uiPriority="73" w:unhideWhenUsed="0"/>
+    <w:lsdException w:name="Light Shading Accent 3" w:semiHidden="0" w:uiPriority="60" w:unhideWhenUsed="0"/>
+    <w:lsdException w:name="Light List Accent 3" w:semiHidden="0" w:uiPriority="61" w:unhideWhenUsed="0"/>
+    <w:lsdException w:name="Light Grid Accent 3" w:semiHidden="0" w:uiPriority="62" w:unhideWhenUsed="0"/>
+    <w:lsdException w:name="Medium Shading 1 Accent 3" w:semiHidden="0" w:uiPriority="63" w:unhideWhenUsed="0"/>
+    <w:lsdException w:name="Medium Shading 2 Accent 3" w:semiHidden="0" w:uiPriority="64" w:unhideWhenUsed="0"/>
+    <w:lsdException w:name="Medium List 1 Accent 3" w:semiHidden="0" w:uiPriority="65" w:unhideWhenUsed="0"/>
+    <w:lsdException w:name="Medium List 2 Accent 3" w:semiHidden="0" w:uiPriority="66" w:unhideWhenUsed="0"/>
+    <w:lsdException w:name="Medium Grid 1 Accent 3" w:semiHidden="0" w:uiPriority="67" w:unhideWhenUsed="0"/>
+    <w:lsdException w:name="Medium Grid 2 Accent 3" w:semiHidden="0" w:uiPriority="68" w:unhideWhenUsed="0"/>
+    <w:lsdException w:name="Medium Grid 3 Accent 3" w:semiHidden="0" w:uiPriority="69" w:unhideWhenUsed="0"/>
+    <w:lsdException w:name="Dark List Accent 3" w:semiHidden="0" w:uiPriority="70" w:unhideWhenUsed="0"/>
+    <w:lsdException w:name="Colorful Shading Accent 3" w:semiHidden="0" w:uiPriority="71" w:unhideWhenUsed="0"/>
+    <w:lsdException w:name="Colorful List Accent 3" w:semiHidden="0" w:uiPriority="72" w:unhideWhenUsed="0"/>
+    <w:lsdException w:name="Colorful Grid Accent 3" w:semiHidden="0" w:uiPriority="73" w:unhideWhenUsed="0"/>
+    <w:lsdException w:name="Light Shading Accent 4" w:semiHidden="0" w:uiPriority="60" w:unhideWhenUsed="0"/>
+    <w:lsdException w:name="Light List Accent 4" w:semiHidden="0" w:uiPriority="61" w:unhideWhenUsed="0"/>
+    <w:lsdException w:name="Light Grid Accent 4" w:semiHidden="0" w:uiPriority="62" w:unhideWhenUsed="0"/>
+    <w:lsdException w:name="Medium Shading 1 Accent 4" w:semiHidden="0" w:uiPriority="63" w:unhideWhenUsed="0"/>
+    <w:lsdException w:name="Medium Shading 2 Accent 4" w:semiHidden="0" w:uiPriority="64" w:unhideWhenUsed="0"/>
+    <w:lsdException w:name="Medium List 1 Accent 4" w:semiHidden="0" w:uiPriority="65" w:unhideWhenUsed="0"/>
+    <w:lsdException w:name="Medium List 2 Accent 4" w:semiHidden="0" w:uiPriority="66" w:unhideWhenUsed="0"/>
+    <w:lsdException w:name="Medium Grid 1 Accent 4" w:semiHidden="0" w:uiPriority="67" w:unhideWhenUsed="0"/>
+    <w:lsdException w:name="Medium Grid 2 Accent 4" w:semiHidden="0" w:uiPriority="68" w:unhideWhenUsed="0"/>
+    <w:lsdException w:name="Medium Grid 3 Accent 4" w:semiHidden="0" w:uiPriority="69" w:unhideWhenUsed="0"/>
+    <w:lsdException w:name="Dark List Accent 4" w:semiHidden="0" w:uiPriority="70" w:unhideWhenUsed="0"/>
+    <w:lsdException w:name="Colorful Shading Accent 4" w:semiHidden="0" w:uiPriority="71" w:unhideWhenUsed="0"/>
+    <w:lsdException w:name="Colorful List Accent 4" w:semiHidden="0" w:uiPriority="72" w:unhideWhenUsed="0"/>
+    <w:lsdException w:name="Colorful Grid Accent 4" w:semiHidden="0" w:uiPriority="73" w:unhideWhenUsed="0"/>
+    <w:lsdException w:name="Light Shading Accent 5" w:semiHidden="0" w:uiPriority="60" w:unhideWhenUsed="0"/>
+    <w:lsdException w:name="Light List Accent 5" w:semiHidden="0" w:uiPriority="61" w:unhideWhenUsed="0"/>
+    <w:lsdException w:name="Light Grid Accent 5" w:semiHidden="0" w:uiPriority="62" w:unhideWhenUsed="0"/>
+    <w:lsdException w:name="Medium Shading 1 Accent 5" w:semiHidden="0" w:uiPriority="63" w:unhideWhenUsed="0"/>
+    <w:lsdException w:name="Medium Shading 2 Accent 5" w:semiHidden="0" w:uiPriority="64" w:unhideWhenUsed="0"/>
+    <w:lsdException w:name="Medium List 1 Accent 5" w:semiHidden="0" w:uiPriority="65" w:unhideWhenUsed="0"/>
+    <w:lsdException w:name="Medium List 2 Accent 5" w:semiHidden="0" w:uiPriority="66" w:unhideWhenUsed="0"/>
+    <w:lsdException w:name="Medium Grid 1 Accent 5" w:semiHidden="0" w:uiPriority="67" w:unhideWhenUsed="0"/>
+    <w:lsdException w:name="Medium Grid 2 Accent 5" w:semiHidden="0" w:uiPriority="68" w:unhideWhenUsed="0"/>
+    <w:lsdException w:name="Medium Grid 3 Accent 5" w:semiHidden="0" w:uiPriority="69" w:unhideWhenUsed="0"/>
+    <w:lsdException w:name="Dark List Accent 5" w:semiHidden="0" w:uiPriority="70" w:unhideWhenUsed="0"/>
+    <w:lsdException w:name="Colorful Shading Accent 5" w:semiHidden="0" w:uiPriority="71" w:unhideWhenUsed="0"/>
+    <w:lsdException w:name="Colorful List Accent 5" w:semiHidden="0" w:uiPriority="72" w:unhideWhenUsed="0"/>
+    <w:lsdException w:name="Colorful Grid Accent 5" w:semiHidden="0" w:uiPriority="73" w:unhideWhenUsed="0"/>
+    <w:lsdException w:name="Light Shading Accent 6" w:semiHidden="0" w:uiPriority="60" w:unhideWhenUsed="0"/>
+    <w:lsdException w:name="Light List Accent 6" w:semiHidden="0" w:uiPriority="61" w:unhideWhenUsed="0"/>
+    <w:lsdException w:name="Light Grid Accent 6" w:semiHidden="0" w:uiPriority="62" w:unhideWhenUsed="0"/>
+    <w:lsdException w:name="Medium Shading 1 Accent 6" w:semiHidden="0" w:uiPriority="63" w:unhideWhenUsed="0"/>
+    <w:lsdException w:name="Medium Shading 2 Accent 6" w:semiHidden="0" w:uiPriority="64" w:unhideWhenUsed="0"/>
+    <w:lsdException w:name="Medium List 1 Accent 6" w:semiHidden="0" w:uiPriority="65" w:unhideWhenUsed="0"/>
+    <w:lsdException w:name="Medium List 2 Accent 6" w:semiHidden="0" w:uiPriority="66" w:unhideWhenUsed="0"/>
+    <w:lsdException w:name="Medium Grid 1 Accent 6" w:semiHidden="0" w:uiPriority="67" w:unhideWhenUsed="0"/>
+    <w:lsdException w:name="Medium Grid 2 Accent 6" w:semiHidden="0" w:uiPriority="68" w:unhideWhenUsed="0"/>
+    <w:lsdException w:name="Medium Grid 3 Accent 6" w:semiHidden="0" w:uiPriority="69" w:unhideWhenUsed="0"/>
+    <w:lsdException w:name="Dark List Accent 6" w:semiHidden="0" w:uiPriority="70" w:unhideWhenUsed="0"/>
+    <w:lsdException w:name="Colorful Shading Accent 6" w:semiHidden="0" w:uiPriority="71" w:unhideWhenUsed="0"/>
+    <w:lsdException w:name="Colorful List Accent 6" w:semiHidden="0" w:uiPriority="72" w:unhideWhenUsed="0"/>
+    <w:lsdException w:name="Colorful Grid Accent 6" w:semiHidden="0" w:uiPriority="73" w:unhideWhenUsed="0"/>
+    <w:lsdException w:name="Subtle Emphasis" w:semiHidden="0" w:uiPriority="19" w:unhideWhenUsed="0" w:qFormat="1"/>
+    <w:lsdException w:name="Intense Emphasis" w:semiHidden="0" w:uiPriority="21" w:unhideWhenUsed="0" w:qFormat="1"/>
+    <w:lsdException w:name="Subtle Reference" w:semiHidden="0" w:uiPriority="31" w:unhideWhenUsed="0" w:qFormat="1"/>
+    <w:lsdException w:name="Intense Reference" w:semiHidden="0" w:uiPriority="32" w:unhideWhenUsed="0" w:qFormat="1"/>
+    <w:lsdException w:name="Book Title" w:semiHidden="0" w:uiPriority="33" w:unhideWhenUsed="0" w:qFormat="1"/>
+    <w:lsdException w:name="Bibliography" w:uiPriority="37"/>
+    <w:lsdException w:name="TOC Heading" w:uiPriority="39" w:qFormat="1"/>
   </w:latentStyles>
   <w:style w:type="paragraph" w:default="1" w:styleId="Normal">
     <w:name w:val="Normal"/>
@@ -20320,6 +19959,196 @@
 </w:styles>
 </file>
 
+<file path=word/stylesWithEffects.xml><?xml version="1.0" encoding="utf-8"?>
+<w:styles xmlns:wpc="http://schemas.microsoft.com/office/word/2010/wordprocessingCanvas" xmlns:mc="http://schemas.openxmlformats.org/markup-compatibility/2006" xmlns:o="urn:schemas-microsoft-com:office:office" xmlns:r="http://schemas.openxmlformats.org/officeDocument/2006/relationships" xmlns:m="http://schemas.openxmlformats.org/officeDocument/2006/math" xmlns:v="urn:schemas-microsoft-com:vml" xmlns:wp14="http://schemas.microsoft.com/office/word/2010/wordprocessingDrawing" xmlns:wp="http://schemas.openxmlformats.org/drawingml/2006/wordprocessingDrawing" xmlns:w10="urn:schemas-microsoft-com:office:word" xmlns:w="http://schemas.openxmlformats.org/wordprocessingml/2006/main" xmlns:w14="http://schemas.microsoft.com/office/word/2010/wordml" xmlns:wpg="http://schemas.microsoft.com/office/word/2010/wordprocessingGroup" xmlns:wpi="http://schemas.microsoft.com/office/word/2010/wordprocessingInk" xmlns:wne="http://schemas.microsoft.com/office/word/2006/wordml" xmlns:wps="http://schemas.microsoft.com/office/word/2010/wordprocessingShape" mc:Ignorable="w14 wp14">
+  <w:docDefaults>
+    <w:rPrDefault>
+      <w:rPr>
+        <w:rFonts w:asciiTheme="minorHAnsi" w:eastAsiaTheme="minorEastAsia" w:hAnsiTheme="minorHAnsi" w:cstheme="minorBidi"/>
+        <w:sz w:val="22"/>
+        <w:szCs w:val="22"/>
+        <w:lang w:val="en-US" w:eastAsia="en-US" w:bidi="ar-SA"/>
+      </w:rPr>
+    </w:rPrDefault>
+    <w:pPrDefault>
+      <w:pPr>
+        <w:spacing w:after="200" w:line="276" w:lineRule="auto"/>
+      </w:pPr>
+    </w:pPrDefault>
+  </w:docDefaults>
+  <w:latentStyles w:defLockedState="0" w:defUIPriority="99" w:defSemiHidden="1" w:defUnhideWhenUsed="1" w:defQFormat="0" w:count="267">
+    <w:lsdException w:name="Normal" w:semiHidden="0" w:uiPriority="0" w:unhideWhenUsed="0" w:qFormat="1"/>
+    <w:lsdException w:name="heading 1" w:semiHidden="0" w:uiPriority="9" w:unhideWhenUsed="0" w:qFormat="1"/>
+    <w:lsdException w:name="heading 2" w:uiPriority="9" w:qFormat="1"/>
+    <w:lsdException w:name="heading 3" w:uiPriority="9" w:qFormat="1"/>
+    <w:lsdException w:name="heading 4" w:uiPriority="9" w:qFormat="1"/>
+    <w:lsdException w:name="heading 5" w:uiPriority="9" w:qFormat="1"/>
+    <w:lsdException w:name="heading 6" w:uiPriority="9" w:qFormat="1"/>
+    <w:lsdException w:name="heading 7" w:uiPriority="9" w:qFormat="1"/>
+    <w:lsdException w:name="heading 8" w:uiPriority="9" w:qFormat="1"/>
+    <w:lsdException w:name="heading 9" w:uiPriority="9" w:qFormat="1"/>
+    <w:lsdException w:name="toc 1" w:uiPriority="39"/>
+    <w:lsdException w:name="toc 2" w:uiPriority="39"/>
+    <w:lsdException w:name="toc 3" w:uiPriority="39"/>
+    <w:lsdException w:name="toc 4" w:uiPriority="39"/>
+    <w:lsdException w:name="toc 5" w:uiPriority="39"/>
+    <w:lsdException w:name="toc 6" w:uiPriority="39"/>
+    <w:lsdException w:name="toc 7" w:uiPriority="39"/>
+    <w:lsdException w:name="toc 8" w:uiPriority="39"/>
+    <w:lsdException w:name="toc 9" w:uiPriority="39"/>
+    <w:lsdException w:name="caption" w:uiPriority="35" w:qFormat="1"/>
+    <w:lsdException w:name="Title" w:semiHidden="0" w:uiPriority="10" w:unhideWhenUsed="0" w:qFormat="1"/>
+    <w:lsdException w:name="Default Paragraph Font" w:uiPriority="1"/>
+    <w:lsdException w:name="Subtitle" w:semiHidden="0" w:uiPriority="11" w:unhideWhenUsed="0" w:qFormat="1"/>
+    <w:lsdException w:name="Strong" w:semiHidden="0" w:uiPriority="22" w:unhideWhenUsed="0" w:qFormat="1"/>
+    <w:lsdException w:name="Emphasis" w:semiHidden="0" w:uiPriority="20" w:unhideWhenUsed="0" w:qFormat="1"/>
+    <w:lsdException w:name="Table Grid" w:semiHidden="0" w:uiPriority="59" w:unhideWhenUsed="0"/>
+    <w:lsdException w:name="Placeholder Text" w:unhideWhenUsed="0"/>
+    <w:lsdException w:name="No Spacing" w:semiHidden="0" w:uiPriority="1" w:unhideWhenUsed="0" w:qFormat="1"/>
+    <w:lsdException w:name="Light Shading" w:semiHidden="0" w:uiPriority="60" w:unhideWhenUsed="0"/>
+    <w:lsdException w:name="Light List" w:semiHidden="0" w:uiPriority="61" w:unhideWhenUsed="0"/>
+    <w:lsdException w:name="Light Grid" w:semiHidden="0" w:uiPriority="62" w:unhideWhenUsed="0"/>
+    <w:lsdException w:name="Medium Shading 1" w:semiHidden="0" w:uiPriority="63" w:unhideWhenUsed="0"/>
+    <w:lsdException w:name="Medium Shading 2" w:semiHidden="0" w:uiPriority="64" w:unhideWhenUsed="0"/>
+    <w:lsdException w:name="Medium List 1" w:semiHidden="0" w:uiPriority="65" w:unhideWhenUsed="0"/>
+    <w:lsdException w:name="Medium List 2" w:semiHidden="0" w:uiPriority="66" w:unhideWhenUsed="0"/>
+    <w:lsdException w:name="Medium Grid 1" w:semiHidden="0" w:uiPriority="67" w:unhideWhenUsed="0"/>
+    <w:lsdException w:name="Medium Grid 2" w:semiHidden="0" w:uiPriority="68" w:unhideWhenUsed="0"/>
+    <w:lsdException w:name="Medium Grid 3" w:semiHidden="0" w:uiPriority="69" w:unhideWhenUsed="0"/>
+    <w:lsdException w:name="Dark List" w:semiHidden="0" w:uiPriority="70" w:unhideWhenUsed="0"/>
+    <w:lsdException w:name="Colorful Shading" w:semiHidden="0" w:uiPriority="71" w:unhideWhenUsed="0"/>
+    <w:lsdException w:name="Colorful List" w:semiHidden="0" w:uiPriority="72" w:unhideWhenUsed="0"/>
+    <w:lsdException w:name="Colorful Grid" w:semiHidden="0" w:uiPriority="73" w:unhideWhenUsed="0"/>
+    <w:lsdException w:name="Light Shading Accent 1" w:semiHidden="0" w:uiPriority="60" w:unhideWhenUsed="0"/>
+    <w:lsdException w:name="Light List Accent 1" w:semiHidden="0" w:uiPriority="61" w:unhideWhenUsed="0"/>
+    <w:lsdException w:name="Light Grid Accent 1" w:semiHidden="0" w:uiPriority="62" w:unhideWhenUsed="0"/>
+    <w:lsdException w:name="Medium Shading 1 Accent 1" w:semiHidden="0" w:uiPriority="63" w:unhideWhenUsed="0"/>
+    <w:lsdException w:name="Medium Shading 2 Accent 1" w:semiHidden="0" w:uiPriority="64" w:unhideWhenUsed="0"/>
+    <w:lsdException w:name="Medium List 1 Accent 1" w:semiHidden="0" w:uiPriority="65" w:unhideWhenUsed="0"/>
+    <w:lsdException w:name="Revision" w:unhideWhenUsed="0"/>
+    <w:lsdException w:name="List Paragraph" w:semiHidden="0" w:uiPriority="34" w:unhideWhenUsed="0" w:qFormat="1"/>
+    <w:lsdException w:name="Quote" w:semiHidden="0" w:uiPriority="29" w:unhideWhenUsed="0" w:qFormat="1"/>
+    <w:lsdException w:name="Intense Quote" w:semiHidden="0" w:uiPriority="30" w:unhideWhenUsed="0" w:qFormat="1"/>
+    <w:lsdException w:name="Medium List 2 Accent 1" w:semiHidden="0" w:uiPriority="66" w:unhideWhenUsed="0"/>
+    <w:lsdException w:name="Medium Grid 1 Accent 1" w:semiHidden="0" w:uiPriority="67" w:unhideWhenUsed="0"/>
+    <w:lsdException w:name="Medium Grid 2 Accent 1" w:semiHidden="0" w:uiPriority="68" w:unhideWhenUsed="0"/>
+    <w:lsdException w:name="Medium Grid 3 Accent 1" w:semiHidden="0" w:uiPriority="69" w:unhideWhenUsed="0"/>
+    <w:lsdException w:name="Dark List Accent 1" w:semiHidden="0" w:uiPriority="70" w:unhideWhenUsed="0"/>
+    <w:lsdException w:name="Colorful Shading Accent 1" w:semiHidden="0" w:uiPriority="71" w:unhideWhenUsed="0"/>
+    <w:lsdException w:name="Colorful List Accent 1" w:semiHidden="0" w:uiPriority="72" w:unhideWhenUsed="0"/>
+    <w:lsdException w:name="Colorful Grid Accent 1" w:semiHidden="0" w:uiPriority="73" w:unhideWhenUsed="0"/>
+    <w:lsdException w:name="Light Shading Accent 2" w:semiHidden="0" w:uiPriority="60" w:unhideWhenUsed="0"/>
+    <w:lsdException w:name="Light List Accent 2" w:semiHidden="0" w:uiPriority="61" w:unhideWhenUsed="0"/>
+    <w:lsdException w:name="Light Grid Accent 2" w:semiHidden="0" w:uiPriority="62" w:unhideWhenUsed="0"/>
+    <w:lsdException w:name="Medium Shading 1 Accent 2" w:semiHidden="0" w:uiPriority="63" w:unhideWhenUsed="0"/>
+    <w:lsdException w:name="Medium Shading 2 Accent 2" w:semiHidden="0" w:uiPriority="64" w:unhideWhenUsed="0"/>
+    <w:lsdException w:name="Medium List 1 Accent 2" w:semiHidden="0" w:uiPriority="65" w:unhideWhenUsed="0"/>
+    <w:lsdException w:name="Medium List 2 Accent 2" w:semiHidden="0" w:uiPriority="66" w:unhideWhenUsed="0"/>
+    <w:lsdException w:name="Medium Grid 1 Accent 2" w:semiHidden="0" w:uiPriority="67" w:unhideWhenUsed="0"/>
+    <w:lsdException w:name="Medium Grid 2 Accent 2" w:semiHidden="0" w:uiPriority="68" w:unhideWhenUsed="0"/>
+    <w:lsdException w:name="Medium Grid 3 Accent 2" w:semiHidden="0" w:uiPriority="69" w:unhideWhenUsed="0"/>
+    <w:lsdException w:name="Dark List Accent 2" w:semiHidden="0" w:uiPriority="70" w:unhideWhenUsed="0"/>
+    <w:lsdException w:name="Colorful Shading Accent 2" w:semiHidden="0" w:uiPriority="71" w:unhideWhenUsed="0"/>
+    <w:lsdException w:name="Colorful List Accent 2" w:semiHidden="0" w:uiPriority="72" w:unhideWhenUsed="0"/>
+    <w:lsdException w:name="Colorful Grid Accent 2" w:semiHidden="0" w:uiPriority="73" w:unhideWhenUsed="0"/>
+    <w:lsdException w:name="Light Shading Accent 3" w:semiHidden="0" w:uiPriority="60" w:unhideWhenUsed="0"/>
+    <w:lsdException w:name="Light List Accent 3" w:semiHidden="0" w:uiPriority="61" w:unhideWhenUsed="0"/>
+    <w:lsdException w:name="Light Grid Accent 3" w:semiHidden="0" w:uiPriority="62" w:unhideWhenUsed="0"/>
+    <w:lsdException w:name="Medium Shading 1 Accent 3" w:semiHidden="0" w:uiPriority="63" w:unhideWhenUsed="0"/>
+    <w:lsdException w:name="Medium Shading 2 Accent 3" w:semiHidden="0" w:uiPriority="64" w:unhideWhenUsed="0"/>
+    <w:lsdException w:name="Medium List 1 Accent 3" w:semiHidden="0" w:uiPriority="65" w:unhideWhenUsed="0"/>
+    <w:lsdException w:name="Medium List 2 Accent 3" w:semiHidden="0" w:uiPriority="66" w:unhideWhenUsed="0"/>
+    <w:lsdException w:name="Medium Grid 1 Accent 3" w:semiHidden="0" w:uiPriority="67" w:unhideWhenUsed="0"/>
+    <w:lsdException w:name="Medium Grid 2 Accent 3" w:semiHidden="0" w:uiPriority="68" w:unhideWhenUsed="0"/>
+    <w:lsdException w:name="Medium Grid 3 Accent 3" w:semiHidden="0" w:uiPriority="69" w:unhideWhenUsed="0"/>
+    <w:lsdException w:name="Dark List Accent 3" w:semiHidden="0" w:uiPriority="70" w:unhideWhenUsed="0"/>
+    <w:lsdException w:name="Colorful Shading Accent 3" w:semiHidden="0" w:uiPriority="71" w:unhideWhenUsed="0"/>
+    <w:lsdException w:name="Colorful List Accent 3" w:semiHidden="0" w:uiPriority="72" w:unhideWhenUsed="0"/>
+    <w:lsdException w:name="Colorful Grid Accent 3" w:semiHidden="0" w:uiPriority="73" w:unhideWhenUsed="0"/>
+    <w:lsdException w:name="Light Shading Accent 4" w:semiHidden="0" w:uiPriority="60" w:unhideWhenUsed="0"/>
+    <w:lsdException w:name="Light List Accent 4" w:semiHidden="0" w:uiPriority="61" w:unhideWhenUsed="0"/>
+    <w:lsdException w:name="Light Grid Accent 4" w:semiHidden="0" w:uiPriority="62" w:unhideWhenUsed="0"/>
+    <w:lsdException w:name="Medium Shading 1 Accent 4" w:semiHidden="0" w:uiPriority="63" w:unhideWhenUsed="0"/>
+    <w:lsdException w:name="Medium Shading 2 Accent 4" w:semiHidden="0" w:uiPriority="64" w:unhideWhenUsed="0"/>
+    <w:lsdException w:name="Medium List 1 Accent 4" w:semiHidden="0" w:uiPriority="65" w:unhideWhenUsed="0"/>
+    <w:lsdException w:name="Medium List 2 Accent 4" w:semiHidden="0" w:uiPriority="66" w:unhideWhenUsed="0"/>
+    <w:lsdException w:name="Medium Grid 1 Accent 4" w:semiHidden="0" w:uiPriority="67" w:unhideWhenUsed="0"/>
+    <w:lsdException w:name="Medium Grid 2 Accent 4" w:semiHidden="0" w:uiPriority="68" w:unhideWhenUsed="0"/>
+    <w:lsdException w:name="Medium Grid 3 Accent 4" w:semiHidden="0" w:uiPriority="69" w:unhideWhenUsed="0"/>
+    <w:lsdException w:name="Dark List Accent 4" w:semiHidden="0" w:uiPriority="70" w:unhideWhenUsed="0"/>
+    <w:lsdException w:name="Colorful Shading Accent 4" w:semiHidden="0" w:uiPriority="71" w:unhideWhenUsed="0"/>
+    <w:lsdException w:name="Colorful List Accent 4" w:semiHidden="0" w:uiPriority="72" w:unhideWhenUsed="0"/>
+    <w:lsdException w:name="Colorful Grid Accent 4" w:semiHidden="0" w:uiPriority="73" w:unhideWhenUsed="0"/>
+    <w:lsdException w:name="Light Shading Accent 5" w:semiHidden="0" w:uiPriority="60" w:unhideWhenUsed="0"/>
+    <w:lsdException w:name="Light List Accent 5" w:semiHidden="0" w:uiPriority="61" w:unhideWhenUsed="0"/>
+    <w:lsdException w:name="Light Grid Accent 5" w:semiHidden="0" w:uiPriority="62" w:unhideWhenUsed="0"/>
+    <w:lsdException w:name="Medium Shading 1 Accent 5" w:semiHidden="0" w:uiPriority="63" w:unhideWhenUsed="0"/>
+    <w:lsdException w:name="Medium Shading 2 Accent 5" w:semiHidden="0" w:uiPriority="64" w:unhideWhenUsed="0"/>
+    <w:lsdException w:name="Medium List 1 Accent 5" w:semiHidden="0" w:uiPriority="65" w:unhideWhenUsed="0"/>
+    <w:lsdException w:name="Medium List 2 Accent 5" w:semiHidden="0" w:uiPriority="66" w:unhideWhenUsed="0"/>
+    <w:lsdException w:name="Medium Grid 1 Accent 5" w:semiHidden="0" w:uiPriority="67" w:unhideWhenUsed="0"/>
+    <w:lsdException w:name="Medium Grid 2 Accent 5" w:semiHidden="0" w:uiPriority="68" w:unhideWhenUsed="0"/>
+    <w:lsdException w:name="Medium Grid 3 Accent 5" w:semiHidden="0" w:uiPriority="69" w:unhideWhenUsed="0"/>
+    <w:lsdException w:name="Dark List Accent 5" w:semiHidden="0" w:uiPriority="70" w:unhideWhenUsed="0"/>
+    <w:lsdException w:name="Colorful Shading Accent 5" w:semiHidden="0" w:uiPriority="71" w:unhideWhenUsed="0"/>
+    <w:lsdException w:name="Colorful List Accent 5" w:semiHidden="0" w:uiPriority="72" w:unhideWhenUsed="0"/>
+    <w:lsdException w:name="Colorful Grid Accent 5" w:semiHidden="0" w:uiPriority="73" w:unhideWhenUsed="0"/>
+    <w:lsdException w:name="Light Shading Accent 6" w:semiHidden="0" w:uiPriority="60" w:unhideWhenUsed="0"/>
+    <w:lsdException w:name="Light List Accent 6" w:semiHidden="0" w:uiPriority="61" w:unhideWhenUsed="0"/>
+    <w:lsdException w:name="Light Grid Accent 6" w:semiHidden="0" w:uiPriority="62" w:unhideWhenUsed="0"/>
+    <w:lsdException w:name="Medium Shading 1 Accent 6" w:semiHidden="0" w:uiPriority="63" w:unhideWhenUsed="0"/>
+    <w:lsdException w:name="Medium Shading 2 Accent 6" w:semiHidden="0" w:uiPriority="64" w:unhideWhenUsed="0"/>
+    <w:lsdException w:name="Medium List 1 Accent 6" w:semiHidden="0" w:uiPriority="65" w:unhideWhenUsed="0"/>
+    <w:lsdException w:name="Medium List 2 Accent 6" w:semiHidden="0" w:uiPriority="66" w:unhideWhenUsed="0"/>
+    <w:lsdException w:name="Medium Grid 1 Accent 6" w:semiHidden="0" w:uiPriority="67" w:unhideWhenUsed="0"/>
+    <w:lsdException w:name="Medium Grid 2 Accent 6" w:semiHidden="0" w:uiPriority="68" w:unhideWhenUsed="0"/>
+    <w:lsdException w:name="Medium Grid 3 Accent 6" w:semiHidden="0" w:uiPriority="69" w:unhideWhenUsed="0"/>
+    <w:lsdException w:name="Dark List Accent 6" w:semiHidden="0" w:uiPriority="70" w:unhideWhenUsed="0"/>
+    <w:lsdException w:name="Colorful Shading Accent 6" w:semiHidden="0" w:uiPriority="71" w:unhideWhenUsed="0"/>
+    <w:lsdException w:name="Colorful List Accent 6" w:semiHidden="0" w:uiPriority="72" w:unhideWhenUsed="0"/>
+    <w:lsdException w:name="Colorful Grid Accent 6" w:semiHidden="0" w:uiPriority="73" w:unhideWhenUsed="0"/>
+    <w:lsdException w:name="Subtle Emphasis" w:semiHidden="0" w:uiPriority="19" w:unhideWhenUsed="0" w:qFormat="1"/>
+    <w:lsdException w:name="Intense Emphasis" w:semiHidden="0" w:uiPriority="21" w:unhideWhenUsed="0" w:qFormat="1"/>
+    <w:lsdException w:name="Subtle Reference" w:semiHidden="0" w:uiPriority="31" w:unhideWhenUsed="0" w:qFormat="1"/>
+    <w:lsdException w:name="Intense Reference" w:semiHidden="0" w:uiPriority="32" w:unhideWhenUsed="0" w:qFormat="1"/>
+    <w:lsdException w:name="Book Title" w:semiHidden="0" w:uiPriority="33" w:unhideWhenUsed="0" w:qFormat="1"/>
+    <w:lsdException w:name="Bibliography" w:uiPriority="37"/>
+    <w:lsdException w:name="TOC Heading" w:uiPriority="39" w:qFormat="1"/>
+  </w:latentStyles>
+  <w:style w:type="paragraph" w:default="1" w:styleId="Normal">
+    <w:name w:val="Normal"/>
+    <w:qFormat/>
+  </w:style>
+  <w:style w:type="character" w:default="1" w:styleId="DefaultParagraphFont">
+    <w:name w:val="Default Paragraph Font"/>
+    <w:uiPriority w:val="1"/>
+    <w:semiHidden/>
+    <w:unhideWhenUsed/>
+  </w:style>
+  <w:style w:type="table" w:default="1" w:styleId="TableNormal">
+    <w:name w:val="Normal Table"/>
+    <w:uiPriority w:val="99"/>
+    <w:semiHidden/>
+    <w:unhideWhenUsed/>
+    <w:tblPr>
+      <w:tblInd w:w="0" w:type="dxa"/>
+      <w:tblCellMar>
+        <w:top w:w="0" w:type="dxa"/>
+        <w:left w:w="108" w:type="dxa"/>
+        <w:bottom w:w="0" w:type="dxa"/>
+        <w:right w:w="108" w:type="dxa"/>
+      </w:tblCellMar>
+    </w:tblPr>
+  </w:style>
+  <w:style w:type="numbering" w:default="1" w:styleId="NoList">
+    <w:name w:val="No List"/>
+    <w:uiPriority w:val="99"/>
+    <w:semiHidden/>
+    <w:unhideWhenUsed/>
+  </w:style>
+</w:styles>
+</file>
+
 <file path=word/theme/theme1.xml><?xml version="1.0" encoding="utf-8"?>
 <a:theme xmlns:a="http://schemas.openxmlformats.org/drawingml/2006/main" name="Office Theme">
   <a:themeElements>
@@ -20608,7 +20437,7 @@
 </file>
 
 <file path=customXml/itemProps1.xml><?xml version="1.0" encoding="utf-8"?>
-<ds:datastoreItem xmlns:ds="http://schemas.openxmlformats.org/officeDocument/2006/customXml" ds:itemID="{A7AEC097-E11D-4D77-9BF9-B565B6182A67}">
+<ds:datastoreItem xmlns:ds="http://schemas.openxmlformats.org/officeDocument/2006/customXml" ds:itemID="{9180DA26-F9E0-46E2-BAE2-8CA0D03F4F9B}">
   <ds:schemaRefs>
     <ds:schemaRef ds:uri="http://schemas.openxmlformats.org/officeDocument/2006/bibliography"/>
   </ds:schemaRefs>

</xml_diff>

<commit_message>
Functional and non functional and scope
</commit_message>
<xml_diff>
--- a/SRS-H.docx
+++ b/SRS-H.docx
@@ -224,7 +224,6 @@
           <w:lang w:bidi="ar-EG"/>
         </w:rPr>
       </w:pPr>
-      <w:proofErr w:type="spellStart"/>
       <w:r>
         <w:rPr>
           <w:sz w:val="76"/>
@@ -233,7 +232,6 @@
         </w:rPr>
         <w:t>BeHealthy</w:t>
       </w:r>
-      <w:proofErr w:type="spellEnd"/>
     </w:p>
     <w:p>
       <w:pPr>
@@ -305,18 +303,8 @@
           <w:szCs w:val="48"/>
           <w:lang w:bidi="ar-EG"/>
         </w:rPr>
-        <w:t xml:space="preserve">Mahmoud </w:t>
+        <w:t>Mahmoud Samy</w:t>
       </w:r>
-      <w:proofErr w:type="spellStart"/>
-      <w:r>
-        <w:rPr>
-          <w:sz w:val="48"/>
-          <w:szCs w:val="48"/>
-          <w:lang w:bidi="ar-EG"/>
-        </w:rPr>
-        <w:t>Samy</w:t>
-      </w:r>
-      <w:proofErr w:type="spellEnd"/>
     </w:p>
     <w:p>
       <w:pPr>
@@ -399,7 +387,6 @@
           <w:docPartUnique/>
         </w:docPartObj>
       </w:sdtPr>
-      <w:sdtEndPr/>
       <w:sdtContent>
         <w:p>
           <w:pPr>
@@ -1582,13 +1569,8 @@
           </w:tcPr>
           <w:p>
             <w:r>
-              <w:t xml:space="preserve">Mahmoud </w:t>
-            </w:r>
-            <w:proofErr w:type="spellStart"/>
-            <w:r>
-              <w:t>Samy</w:t>
-            </w:r>
-            <w:proofErr w:type="spellEnd"/>
+              <w:t>Mahmoud Samy</w:t>
+            </w:r>
           </w:p>
         </w:tc>
         <w:tc>
@@ -1829,6 +1811,7 @@
     <w:p>
       <w:pPr>
         <w:pStyle w:val="Heading1"/>
+        <w:spacing w:line="276" w:lineRule="auto"/>
       </w:pPr>
       <w:bookmarkStart w:id="4" w:name="_Toc447313432"/>
       <w:r>
@@ -1841,8 +1824,8 @@
         <w:rPr>
           <w:b/>
           <w:bCs/>
-          <w:sz w:val="32"/>
-          <w:szCs w:val="32"/>
+          <w:sz w:val="28"/>
+          <w:szCs w:val="28"/>
         </w:rPr>
       </w:pPr>
       <w:bookmarkStart w:id="5" w:name="_Toc447313433"/>
@@ -1850,55 +1833,10 @@
         <w:rPr>
           <w:b/>
           <w:bCs/>
-          <w:sz w:val="32"/>
-          <w:szCs w:val="32"/>
+          <w:sz w:val="28"/>
+          <w:szCs w:val="28"/>
         </w:rPr>
-        <w:t>The Software Purpose is to</w:t>
-      </w:r>
-      <w:r>
-        <w:rPr>
-          <w:b/>
-          <w:bCs/>
-          <w:sz w:val="32"/>
-          <w:szCs w:val="32"/>
-        </w:rPr>
-        <w:t xml:space="preserve"> provide the User with remote</w:t>
-      </w:r>
-      <w:r>
-        <w:rPr>
-          <w:b/>
-          <w:bCs/>
-          <w:sz w:val="32"/>
-          <w:szCs w:val="32"/>
-        </w:rPr>
-        <w:t xml:space="preserve"> control</w:t>
-      </w:r>
-      <w:r>
-        <w:rPr>
-          <w:b/>
-          <w:bCs/>
-          <w:sz w:val="32"/>
-          <w:szCs w:val="32"/>
-        </w:rPr>
-        <w:t xml:space="preserve"> on</w:t>
-      </w:r>
-      <w:r>
-        <w:rPr>
-          <w:b/>
-          <w:bCs/>
-          <w:sz w:val="32"/>
-          <w:szCs w:val="32"/>
-        </w:rPr>
-        <w:t xml:space="preserve"> all home appliances through an application that allow  to turn on / off </w:t>
-      </w:r>
-      <w:r>
-        <w:rPr>
-          <w:b/>
-          <w:bCs/>
-          <w:sz w:val="32"/>
-          <w:szCs w:val="32"/>
-        </w:rPr>
-        <w:t xml:space="preserve">any device on the board and view the status of each appliance to decide whether it works probably or it needs to be modified.  </w:t>
+        <w:t>Being healthier doesn’t have to mean overhauling your entire lifestyle. Sometimes all it takes is a few simple changes. “BE Healthy” will show you how these changes can be done.</w:t>
       </w:r>
     </w:p>
     <w:p>
@@ -1952,14 +1890,13 @@
           <w:szCs w:val="22"/>
         </w:rPr>
       </w:pPr>
-      <w:bookmarkStart w:id="6" w:name="_GoBack"/>
-      <w:bookmarkEnd w:id="6"/>
     </w:p>
     <w:p>
       <w:pPr>
         <w:pStyle w:val="Heading1"/>
       </w:pPr>
       <w:r>
+        <w:lastRenderedPageBreak/>
         <w:t>Software Scope</w:t>
       </w:r>
       <w:bookmarkEnd w:id="5"/>
@@ -1978,7 +1915,7 @@
           <w:szCs w:val="32"/>
         </w:rPr>
       </w:pPr>
-      <w:bookmarkStart w:id="7" w:name="_Toc447313434"/>
+      <w:bookmarkStart w:id="6" w:name="_Toc447313434"/>
       <w:r>
         <w:rPr>
           <w:b/>
@@ -1986,7 +1923,7 @@
           <w:sz w:val="32"/>
           <w:szCs w:val="32"/>
         </w:rPr>
-        <w:t>Control home appliances through sensors embedded in it</w:t>
+        <w:t>Keeps a log of your health information</w:t>
       </w:r>
     </w:p>
     <w:p>
@@ -2010,7 +1947,7 @@
           <w:sz w:val="32"/>
           <w:szCs w:val="32"/>
         </w:rPr>
-        <w:t>Add Member or Device to the board</w:t>
+        <w:t>Reminds you of your next checkup, to drink water and to take your pills</w:t>
       </w:r>
     </w:p>
     <w:p>
@@ -2034,7 +1971,7 @@
           <w:sz w:val="32"/>
           <w:szCs w:val="32"/>
         </w:rPr>
-        <w:t>Switch on/off  appliances on the board</w:t>
+        <w:t>Calculates total day calories</w:t>
       </w:r>
     </w:p>
     <w:p>
@@ -2058,16 +1995,12 @@
           <w:sz w:val="32"/>
           <w:szCs w:val="32"/>
         </w:rPr>
-        <w:t>Remove Member or Device from the board</w:t>
+        <w:t>Provides everyday health tip</w:t>
       </w:r>
     </w:p>
     <w:p>
       <w:pPr>
         <w:pStyle w:val="ListParagraph"/>
-        <w:numPr>
-          <w:ilvl w:val="0"/>
-          <w:numId w:val="25"/>
-        </w:numPr>
         <w:rPr>
           <w:b/>
           <w:bCs/>
@@ -2075,121 +2008,6 @@
           <w:szCs w:val="32"/>
         </w:rPr>
       </w:pPr>
-      <w:r>
-        <w:rPr>
-          <w:b/>
-          <w:bCs/>
-          <w:sz w:val="32"/>
-          <w:szCs w:val="32"/>
-        </w:rPr>
-        <w:t>View Current Status of home appliances</w:t>
-      </w:r>
-    </w:p>
-    <w:p>
-      <w:pPr>
-        <w:pStyle w:val="ListParagraph"/>
-        <w:numPr>
-          <w:ilvl w:val="0"/>
-          <w:numId w:val="25"/>
-        </w:numPr>
-        <w:rPr>
-          <w:b/>
-          <w:bCs/>
-          <w:sz w:val="32"/>
-          <w:szCs w:val="32"/>
-        </w:rPr>
-      </w:pPr>
-      <w:r>
-        <w:rPr>
-          <w:b/>
-          <w:bCs/>
-          <w:sz w:val="32"/>
-          <w:szCs w:val="32"/>
-        </w:rPr>
-        <w:t xml:space="preserve">Cut the </w:t>
-      </w:r>
-      <w:proofErr w:type="spellStart"/>
-      <w:r>
-        <w:rPr>
-          <w:b/>
-          <w:bCs/>
-          <w:sz w:val="32"/>
-          <w:szCs w:val="32"/>
-        </w:rPr>
-        <w:t>electic</w:t>
-      </w:r>
-      <w:proofErr w:type="spellEnd"/>
-      <w:r>
-        <w:rPr>
-          <w:b/>
-          <w:bCs/>
-          <w:sz w:val="32"/>
-          <w:szCs w:val="32"/>
-        </w:rPr>
-        <w:t xml:space="preserve"> current from home circuits</w:t>
-      </w:r>
-    </w:p>
-    <w:p>
-      <w:pPr>
-        <w:pStyle w:val="ListParagraph"/>
-        <w:numPr>
-          <w:ilvl w:val="0"/>
-          <w:numId w:val="25"/>
-        </w:numPr>
-        <w:rPr>
-          <w:b/>
-          <w:bCs/>
-          <w:sz w:val="32"/>
-          <w:szCs w:val="32"/>
-        </w:rPr>
-      </w:pPr>
-      <w:r>
-        <w:rPr>
-          <w:b/>
-          <w:bCs/>
-          <w:sz w:val="32"/>
-          <w:szCs w:val="32"/>
-        </w:rPr>
-        <w:t>Automatically Switch on Fire extinguisher in case of fire</w:t>
-      </w:r>
-    </w:p>
-    <w:p>
-      <w:pPr>
-        <w:pStyle w:val="ListParagraph"/>
-        <w:numPr>
-          <w:ilvl w:val="0"/>
-          <w:numId w:val="25"/>
-        </w:numPr>
-        <w:rPr>
-          <w:b/>
-          <w:bCs/>
-          <w:sz w:val="32"/>
-          <w:szCs w:val="32"/>
-        </w:rPr>
-      </w:pPr>
-      <w:r>
-        <w:rPr>
-          <w:b/>
-          <w:bCs/>
-          <w:sz w:val="32"/>
-          <w:szCs w:val="32"/>
-        </w:rPr>
-        <w:t>SHCS Software will be available on Android Devices and as Web App</w:t>
-      </w:r>
-      <w:r>
-        <w:rPr>
-          <w:b/>
-          <w:bCs/>
-          <w:sz w:val="32"/>
-          <w:szCs w:val="32"/>
-        </w:rPr>
-        <w:t xml:space="preserve"> </w:t>
-      </w:r>
-    </w:p>
-    <w:p>
-      <w:pPr>
-        <w:pStyle w:val="Heading1"/>
-      </w:pPr>
     </w:p>
     <w:p>
       <w:pPr>
@@ -2198,7 +2016,7 @@
       <w:r>
         <w:t>Definitions, acronyms, and abbreviations</w:t>
       </w:r>
-      <w:bookmarkEnd w:id="7"/>
+      <w:bookmarkEnd w:id="6"/>
     </w:p>
     <w:p>
       <w:pPr>
@@ -2214,7 +2032,7 @@
           <w:szCs w:val="32"/>
         </w:rPr>
       </w:pPr>
-      <w:bookmarkStart w:id="8" w:name="_Toc447313435"/>
+      <w:bookmarkStart w:id="7" w:name="_Toc447313435"/>
       <w:r>
         <w:rPr>
           <w:b/>
@@ -2230,6 +2048,10 @@
         <w:pStyle w:val="Heading1"/>
       </w:pPr>
     </w:p>
+    <w:p/>
+    <w:p/>
+    <w:p/>
+    <w:p/>
     <w:p>
       <w:pPr>
         <w:pStyle w:val="Heading1"/>
@@ -2270,19 +2092,20 @@
         <w:pStyle w:val="Heading1"/>
       </w:pPr>
       <w:r>
+        <w:lastRenderedPageBreak/>
         <w:t>Requirements</w:t>
       </w:r>
-      <w:bookmarkEnd w:id="8"/>
+      <w:bookmarkEnd w:id="7"/>
     </w:p>
     <w:p>
       <w:pPr>
         <w:pStyle w:val="Heading1"/>
       </w:pPr>
-      <w:bookmarkStart w:id="9" w:name="_Toc447313436"/>
+      <w:bookmarkStart w:id="8" w:name="_Toc447313436"/>
       <w:r>
         <w:t>Functional Requirements</w:t>
       </w:r>
-      <w:bookmarkEnd w:id="9"/>
+      <w:bookmarkEnd w:id="8"/>
     </w:p>
     <w:p>
       <w:pPr>
@@ -2298,7 +2121,7 @@
           <w:szCs w:val="32"/>
         </w:rPr>
       </w:pPr>
-      <w:bookmarkStart w:id="10" w:name="_Toc447313437"/>
+      <w:bookmarkStart w:id="9" w:name="_Toc447313437"/>
       <w:r>
         <w:rPr>
           <w:b/>
@@ -2306,7 +2129,34 @@
           <w:sz w:val="32"/>
           <w:szCs w:val="32"/>
         </w:rPr>
-        <w:t>The Admin user first create an account to login and add users and devices.</w:t>
+        <w:t>The</w:t>
+      </w:r>
+      <w:r>
+        <w:rPr>
+          <w:b/>
+          <w:bCs/>
+          <w:sz w:val="32"/>
+          <w:szCs w:val="32"/>
+        </w:rPr>
+        <w:t xml:space="preserve"> user first create</w:t>
+      </w:r>
+      <w:r>
+        <w:rPr>
+          <w:b/>
+          <w:bCs/>
+          <w:sz w:val="32"/>
+          <w:szCs w:val="32"/>
+        </w:rPr>
+        <w:t>s</w:t>
+      </w:r>
+      <w:r>
+        <w:rPr>
+          <w:b/>
+          <w:bCs/>
+          <w:sz w:val="32"/>
+          <w:szCs w:val="32"/>
+        </w:rPr>
+        <w:t xml:space="preserve"> an account to login.</w:t>
       </w:r>
     </w:p>
     <w:p>
@@ -2332,7 +2182,7 @@
           <w:szCs w:val="32"/>
           <w:lang w:bidi="ar-EG"/>
         </w:rPr>
-        <w:t>Open</w:t>
+        <w:t>Adds information to their health card</w:t>
       </w:r>
       <w:r>
         <w:rPr>
@@ -2342,17 +2192,7 @@
           <w:szCs w:val="32"/>
           <w:lang w:bidi="ar-EG"/>
         </w:rPr>
-        <w:t xml:space="preserve"> / close</w:t>
-      </w:r>
-      <w:r>
-        <w:rPr>
-          <w:b/>
-          <w:bCs/>
-          <w:sz w:val="32"/>
-          <w:szCs w:val="32"/>
-          <w:lang w:bidi="ar-EG"/>
-        </w:rPr>
-        <w:t xml:space="preserve"> a device through the board.</w:t>
+        <w:t>.</w:t>
       </w:r>
     </w:p>
     <w:p>
@@ -2378,7 +2218,7 @@
           <w:szCs w:val="32"/>
           <w:lang w:bidi="ar-EG"/>
         </w:rPr>
-        <w:t>Add</w:t>
+        <w:t>Adds pills, if any</w:t>
       </w:r>
       <w:r>
         <w:rPr>
@@ -2388,17 +2228,7 @@
           <w:szCs w:val="32"/>
           <w:lang w:bidi="ar-EG"/>
         </w:rPr>
-        <w:t xml:space="preserve"> / remove</w:t>
-      </w:r>
-      <w:r>
-        <w:rPr>
-          <w:b/>
-          <w:bCs/>
-          <w:sz w:val="32"/>
-          <w:szCs w:val="32"/>
-          <w:lang w:bidi="ar-EG"/>
-        </w:rPr>
-        <w:t xml:space="preserve"> a new device to the board.</w:t>
+        <w:t>.</w:t>
       </w:r>
     </w:p>
     <w:p>
@@ -2424,7 +2254,7 @@
           <w:szCs w:val="32"/>
           <w:lang w:bidi="ar-EG"/>
         </w:rPr>
-        <w:t xml:space="preserve">Add </w:t>
+        <w:t>Adds/searches for food items throughout the day</w:t>
       </w:r>
       <w:r>
         <w:rPr>
@@ -2434,17 +2264,7 @@
           <w:szCs w:val="32"/>
           <w:lang w:bidi="ar-EG"/>
         </w:rPr>
-        <w:t xml:space="preserve">/ remove </w:t>
-      </w:r>
-      <w:r>
-        <w:rPr>
-          <w:b/>
-          <w:bCs/>
-          <w:sz w:val="32"/>
-          <w:szCs w:val="32"/>
-          <w:lang w:bidi="ar-EG"/>
-        </w:rPr>
-        <w:t>a new member to the board.</w:t>
+        <w:t>.</w:t>
       </w:r>
     </w:p>
     <w:p>
@@ -2470,7 +2290,17 @@
           <w:szCs w:val="32"/>
           <w:lang w:bidi="ar-EG"/>
         </w:rPr>
-        <w:t>Enable &amp; Disable the electric current flowing in home appliances.</w:t>
+        <w:t>Adds cups of water drunk</w:t>
+      </w:r>
+      <w:r>
+        <w:rPr>
+          <w:b/>
+          <w:bCs/>
+          <w:sz w:val="32"/>
+          <w:szCs w:val="32"/>
+          <w:lang w:bidi="ar-EG"/>
+        </w:rPr>
+        <w:t>.</w:t>
       </w:r>
     </w:p>
     <w:p>
@@ -2496,7 +2326,17 @@
           <w:szCs w:val="32"/>
           <w:lang w:bidi="ar-EG"/>
         </w:rPr>
-        <w:t>Give Alarms or warning notifications in emergency cases such as fire or failure in some devices.</w:t>
+        <w:t>Views and calculates number of calories consumed per day</w:t>
+      </w:r>
+      <w:r>
+        <w:rPr>
+          <w:b/>
+          <w:bCs/>
+          <w:sz w:val="32"/>
+          <w:szCs w:val="32"/>
+          <w:lang w:bidi="ar-EG"/>
+        </w:rPr>
+        <w:t>.</w:t>
       </w:r>
     </w:p>
     <w:p>
@@ -2522,7 +2362,17 @@
           <w:szCs w:val="32"/>
           <w:lang w:bidi="ar-EG"/>
         </w:rPr>
-        <w:t>View the board status and the status of each device.</w:t>
+        <w:t>System notifies user to drink water</w:t>
+      </w:r>
+      <w:r>
+        <w:rPr>
+          <w:b/>
+          <w:bCs/>
+          <w:sz w:val="32"/>
+          <w:szCs w:val="32"/>
+          <w:lang w:bidi="ar-EG"/>
+        </w:rPr>
+        <w:t>.</w:t>
       </w:r>
     </w:p>
     <w:p>
@@ -2546,23 +2396,8 @@
           <w:sz w:val="32"/>
           <w:szCs w:val="32"/>
         </w:rPr>
-        <w:t xml:space="preserve">The user searches for compatible devices in the house and adds them to the Smart Board. </w:t>
+        <w:t>System notifies user to take pill and go to the doctor</w:t>
       </w:r>
-    </w:p>
-    <w:p>
-      <w:pPr>
-        <w:pStyle w:val="ListParagraph"/>
-        <w:numPr>
-          <w:ilvl w:val="0"/>
-          <w:numId w:val="26"/>
-        </w:numPr>
-        <w:rPr>
-          <w:b/>
-          <w:bCs/>
-          <w:sz w:val="32"/>
-          <w:szCs w:val="32"/>
-        </w:rPr>
-      </w:pPr>
       <w:r>
         <w:rPr>
           <w:b/>
@@ -2570,65 +2405,36 @@
           <w:sz w:val="32"/>
           <w:szCs w:val="32"/>
         </w:rPr>
-        <w:t xml:space="preserve">The home page will show the status of each machine at the current time. By clicking on the name of each device another page opens up with all options that could be done at the current state. </w:t>
+        <w:t xml:space="preserve">. </w:t>
       </w:r>
     </w:p>
     <w:p>
       <w:pPr>
+        <w:pStyle w:val="Heading1"/>
+      </w:pPr>
+    </w:p>
+    <w:p>
+      <w:pPr>
+        <w:pStyle w:val="Heading1"/>
+      </w:pPr>
+    </w:p>
+    <w:p>
+      <w:pPr>
+        <w:pStyle w:val="Heading1"/>
+      </w:pPr>
+      <w:r>
+        <w:t>Non Functional Requirements</w:t>
+      </w:r>
+      <w:bookmarkEnd w:id="9"/>
+    </w:p>
+    <w:p/>
+    <w:p>
+      <w:pPr>
         <w:pStyle w:val="ListParagraph"/>
         <w:numPr>
           <w:ilvl w:val="0"/>
-          <w:numId w:val="26"/>
+          <w:numId w:val="29"/>
         </w:numPr>
-        <w:rPr>
-          <w:b/>
-          <w:bCs/>
-          <w:sz w:val="32"/>
-          <w:szCs w:val="32"/>
-        </w:rPr>
-      </w:pPr>
-      <w:r>
-        <w:rPr>
-          <w:b/>
-          <w:bCs/>
-          <w:sz w:val="32"/>
-          <w:szCs w:val="32"/>
-        </w:rPr>
-        <w:t>The device connection could be suspended without having to remove the device.</w:t>
-      </w:r>
-    </w:p>
-    <w:p>
-      <w:pPr>
-        <w:pStyle w:val="Heading1"/>
-      </w:pPr>
-    </w:p>
-    <w:p>
-      <w:pPr>
-        <w:pStyle w:val="Heading1"/>
-      </w:pPr>
-    </w:p>
-    <w:p>
-      <w:pPr>
-        <w:pStyle w:val="Heading1"/>
-      </w:pPr>
-    </w:p>
-    <w:p>
-      <w:pPr>
-        <w:pStyle w:val="Heading1"/>
-      </w:pPr>
-    </w:p>
-    <w:p>
-      <w:pPr>
-        <w:pStyle w:val="Heading1"/>
-      </w:pPr>
-      <w:r>
-        <w:t>Non Functional Requirements</w:t>
-      </w:r>
-      <w:bookmarkEnd w:id="10"/>
-    </w:p>
-    <w:p/>
-    <w:p>
-      <w:pPr>
         <w:rPr>
           <w:b/>
           <w:bCs/>
@@ -2645,125 +2451,8 @@
           <w:szCs w:val="32"/>
           <w:lang w:bidi="ar-EG"/>
         </w:rPr>
-        <w:t xml:space="preserve">1 – </w:t>
+        <w:t>Documentation:</w:t>
       </w:r>
-      <w:proofErr w:type="spellStart"/>
-      <w:proofErr w:type="gramStart"/>
-      <w:r>
-        <w:rPr>
-          <w:b/>
-          <w:bCs/>
-          <w:sz w:val="32"/>
-          <w:szCs w:val="32"/>
-          <w:lang w:bidi="ar-EG"/>
-        </w:rPr>
-        <w:t>Scalibilty</w:t>
-      </w:r>
-      <w:proofErr w:type="spellEnd"/>
-      <w:r>
-        <w:rPr>
-          <w:b/>
-          <w:bCs/>
-          <w:sz w:val="32"/>
-          <w:szCs w:val="32"/>
-          <w:lang w:bidi="ar-EG"/>
-        </w:rPr>
-        <w:t xml:space="preserve"> :</w:t>
-      </w:r>
-      <w:proofErr w:type="gramEnd"/>
-      <w:r>
-        <w:rPr>
-          <w:b/>
-          <w:bCs/>
-          <w:sz w:val="32"/>
-          <w:szCs w:val="32"/>
-          <w:lang w:bidi="ar-EG"/>
-        </w:rPr>
-        <w:t xml:space="preserve"> </w:t>
-      </w:r>
-    </w:p>
-    <w:p>
-      <w:pPr>
-        <w:pStyle w:val="ListParagraph"/>
-        <w:numPr>
-          <w:ilvl w:val="0"/>
-          <w:numId w:val="27"/>
-        </w:numPr>
-        <w:rPr>
-          <w:b/>
-          <w:bCs/>
-          <w:sz w:val="32"/>
-          <w:szCs w:val="32"/>
-          <w:lang w:bidi="ar-EG"/>
-        </w:rPr>
-      </w:pPr>
-      <w:r>
-        <w:rPr>
-          <w:b/>
-          <w:bCs/>
-          <w:sz w:val="32"/>
-          <w:szCs w:val="32"/>
-          <w:lang w:bidi="ar-EG"/>
-        </w:rPr>
-        <w:t>response to many requests at a time.</w:t>
-      </w:r>
-    </w:p>
-    <w:p>
-      <w:pPr>
-        <w:pStyle w:val="ListParagraph"/>
-        <w:numPr>
-          <w:ilvl w:val="0"/>
-          <w:numId w:val="27"/>
-        </w:numPr>
-        <w:rPr>
-          <w:b/>
-          <w:bCs/>
-          <w:sz w:val="32"/>
-          <w:szCs w:val="32"/>
-        </w:rPr>
-      </w:pPr>
-      <w:r>
-        <w:rPr>
-          <w:b/>
-          <w:bCs/>
-          <w:sz w:val="32"/>
-          <w:szCs w:val="32"/>
-        </w:rPr>
-        <w:t>System handles smoothly up to 20 devices per board.</w:t>
-      </w:r>
-    </w:p>
-    <w:p>
-      <w:pPr>
-        <w:rPr>
-          <w:b/>
-          <w:bCs/>
-          <w:sz w:val="32"/>
-          <w:szCs w:val="32"/>
-          <w:lang w:bidi="ar-EG"/>
-        </w:rPr>
-      </w:pPr>
-      <w:r>
-        <w:rPr>
-          <w:b/>
-          <w:bCs/>
-          <w:sz w:val="32"/>
-          <w:szCs w:val="32"/>
-          <w:lang w:bidi="ar-EG"/>
-        </w:rPr>
-        <w:t xml:space="preserve">2 – </w:t>
-      </w:r>
-      <w:proofErr w:type="gramStart"/>
-      <w:r>
-        <w:rPr>
-          <w:b/>
-          <w:bCs/>
-          <w:sz w:val="32"/>
-          <w:szCs w:val="32"/>
-          <w:lang w:bidi="ar-EG"/>
-        </w:rPr>
-        <w:t>Documentation :</w:t>
-      </w:r>
-      <w:proofErr w:type="gramEnd"/>
       <w:r>
         <w:rPr>
           <w:b/>
@@ -2777,6 +2466,11 @@
     </w:p>
     <w:p>
       <w:pPr>
+        <w:pStyle w:val="ListParagraph"/>
+        <w:numPr>
+          <w:ilvl w:val="0"/>
+          <w:numId w:val="29"/>
+        </w:numPr>
         <w:rPr>
           <w:b/>
           <w:bCs/>
@@ -2793,9 +2487,8 @@
           <w:szCs w:val="32"/>
           <w:lang w:bidi="ar-EG"/>
         </w:rPr>
-        <w:t xml:space="preserve">3 </w:t>
+        <w:t>Compatibility:</w:t>
       </w:r>
-      <w:proofErr w:type="gramStart"/>
       <w:r>
         <w:rPr>
           <w:b/>
@@ -2804,18 +2497,7 @@
           <w:szCs w:val="32"/>
           <w:lang w:bidi="ar-EG"/>
         </w:rPr>
-        <w:t>-  Compatibility</w:t>
-      </w:r>
-      <w:proofErr w:type="gramEnd"/>
-      <w:r>
-        <w:rPr>
-          <w:b/>
-          <w:bCs/>
-          <w:sz w:val="32"/>
-          <w:szCs w:val="32"/>
-          <w:lang w:bidi="ar-EG"/>
-        </w:rPr>
-        <w:t xml:space="preserve"> :  Compatible with </w:t>
+        <w:t xml:space="preserve">  Compatible with </w:t>
       </w:r>
       <w:r>
         <w:rPr>
@@ -2850,6 +2532,11 @@
     </w:p>
     <w:p>
       <w:pPr>
+        <w:pStyle w:val="ListParagraph"/>
+        <w:numPr>
+          <w:ilvl w:val="0"/>
+          <w:numId w:val="29"/>
+        </w:numPr>
         <w:rPr>
           <w:b/>
           <w:bCs/>
@@ -2866,126 +2553,7 @@
           <w:szCs w:val="32"/>
           <w:lang w:bidi="ar-EG"/>
         </w:rPr>
-        <w:t xml:space="preserve">5 </w:t>
-      </w:r>
-      <w:proofErr w:type="gramStart"/>
-      <w:r>
-        <w:rPr>
-          <w:b/>
-          <w:bCs/>
-          <w:sz w:val="32"/>
-          <w:szCs w:val="32"/>
-          <w:lang w:bidi="ar-EG"/>
-        </w:rPr>
-        <w:t>-  Response</w:t>
-      </w:r>
-      <w:proofErr w:type="gramEnd"/>
-      <w:r>
-        <w:rPr>
-          <w:b/>
-          <w:bCs/>
-          <w:sz w:val="32"/>
-          <w:szCs w:val="32"/>
-          <w:lang w:bidi="ar-EG"/>
-        </w:rPr>
-        <w:t xml:space="preserve"> Time : at most 5 seconds for each request.</w:t>
-      </w:r>
-    </w:p>
-    <w:p>
-      <w:pPr>
-        <w:rPr>
-          <w:b/>
-          <w:bCs/>
-          <w:sz w:val="32"/>
-          <w:szCs w:val="32"/>
-          <w:lang w:bidi="ar-EG"/>
-        </w:rPr>
-      </w:pPr>
-      <w:r>
-        <w:rPr>
-          <w:b/>
-          <w:bCs/>
-          <w:sz w:val="32"/>
-          <w:szCs w:val="32"/>
-          <w:lang w:bidi="ar-EG"/>
-        </w:rPr>
-        <w:t xml:space="preserve">6- Disaster </w:t>
-      </w:r>
-      <w:proofErr w:type="gramStart"/>
-      <w:r>
-        <w:rPr>
-          <w:b/>
-          <w:bCs/>
-          <w:sz w:val="32"/>
-          <w:szCs w:val="32"/>
-          <w:lang w:bidi="ar-EG"/>
-        </w:rPr>
-        <w:t>Recovery :</w:t>
-      </w:r>
-      <w:proofErr w:type="gramEnd"/>
-      <w:r>
-        <w:rPr>
-          <w:b/>
-          <w:bCs/>
-          <w:sz w:val="32"/>
-          <w:szCs w:val="32"/>
-          <w:lang w:bidi="ar-EG"/>
-        </w:rPr>
-        <w:t xml:space="preserve"> response to emergency cases without having the permission of the </w:t>
-      </w:r>
-      <w:proofErr w:type="spellStart"/>
-      <w:r>
-        <w:rPr>
-          <w:b/>
-          <w:bCs/>
-          <w:sz w:val="32"/>
-          <w:szCs w:val="32"/>
-          <w:lang w:bidi="ar-EG"/>
-        </w:rPr>
-        <w:t>Adminstrator</w:t>
-      </w:r>
-      <w:proofErr w:type="spellEnd"/>
-      <w:r>
-        <w:rPr>
-          <w:b/>
-          <w:bCs/>
-          <w:sz w:val="32"/>
-          <w:szCs w:val="32"/>
-          <w:lang w:bidi="ar-EG"/>
-        </w:rPr>
-        <w:t xml:space="preserve">. </w:t>
-      </w:r>
-    </w:p>
-    <w:p>
-      <w:pPr>
-        <w:rPr>
-          <w:b/>
-          <w:bCs/>
-          <w:sz w:val="32"/>
-          <w:szCs w:val="32"/>
-          <w:lang w:bidi="ar-EG"/>
-        </w:rPr>
-      </w:pPr>
-      <w:r>
-        <w:rPr>
-          <w:b/>
-          <w:bCs/>
-          <w:sz w:val="32"/>
-          <w:szCs w:val="32"/>
-          <w:lang w:bidi="ar-EG"/>
-        </w:rPr>
-        <w:t xml:space="preserve">7 - Configuration </w:t>
-      </w:r>
-      <w:proofErr w:type="gramStart"/>
-      <w:r>
-        <w:rPr>
-          <w:b/>
-          <w:bCs/>
-          <w:sz w:val="32"/>
-          <w:szCs w:val="32"/>
-          <w:lang w:bidi="ar-EG"/>
-        </w:rPr>
-        <w:t>Management</w:t>
+        <w:t>Response Time</w:t>
       </w:r>
       <w:r>
         <w:rPr>
@@ -2995,9 +2563,24 @@
           <w:szCs w:val="32"/>
           <w:lang w:bidi="ar-EG"/>
         </w:rPr>
-        <w:t xml:space="preserve"> :</w:t>
+        <w:t>: at most 5 seconds for each request.</w:t>
       </w:r>
-      <w:proofErr w:type="gramEnd"/>
+    </w:p>
+    <w:p>
+      <w:pPr>
+        <w:pStyle w:val="ListParagraph"/>
+        <w:numPr>
+          <w:ilvl w:val="0"/>
+          <w:numId w:val="29"/>
+        </w:numPr>
+        <w:rPr>
+          <w:b/>
+          <w:bCs/>
+          <w:sz w:val="32"/>
+          <w:szCs w:val="32"/>
+          <w:lang w:bidi="ar-EG"/>
+        </w:rPr>
+      </w:pPr>
       <w:r>
         <w:rPr>
           <w:b/>
@@ -3006,7 +2589,7 @@
           <w:szCs w:val="32"/>
           <w:lang w:bidi="ar-EG"/>
         </w:rPr>
-        <w:t xml:space="preserve">  managed by administrator</w:t>
+        <w:t>Security</w:t>
       </w:r>
       <w:r>
         <w:rPr>
@@ -3016,19 +2599,8 @@
           <w:szCs w:val="32"/>
           <w:lang w:bidi="ar-EG"/>
         </w:rPr>
-        <w:t xml:space="preserve"> </w:t>
+        <w:t>: prov</w:t>
       </w:r>
-    </w:p>
-    <w:p>
-      <w:pPr>
-        <w:rPr>
-          <w:b/>
-          <w:bCs/>
-          <w:sz w:val="32"/>
-          <w:szCs w:val="32"/>
-          <w:lang w:bidi="ar-EG"/>
-        </w:rPr>
-      </w:pPr>
       <w:r>
         <w:rPr>
           <w:b/>
@@ -3037,9 +2609,8 @@
           <w:szCs w:val="32"/>
           <w:lang w:bidi="ar-EG"/>
         </w:rPr>
-        <w:t xml:space="preserve">8 - </w:t>
+        <w:t>es security to personal information</w:t>
       </w:r>
-      <w:proofErr w:type="gramStart"/>
       <w:r>
         <w:rPr>
           <w:b/>
@@ -3048,9 +2619,24 @@
           <w:szCs w:val="32"/>
           <w:lang w:bidi="ar-EG"/>
         </w:rPr>
-        <w:t>Security :</w:t>
+        <w:t xml:space="preserve">.  </w:t>
       </w:r>
-      <w:proofErr w:type="gramEnd"/>
+    </w:p>
+    <w:p>
+      <w:pPr>
+        <w:pStyle w:val="ListParagraph"/>
+        <w:numPr>
+          <w:ilvl w:val="0"/>
+          <w:numId w:val="29"/>
+        </w:numPr>
+        <w:rPr>
+          <w:b/>
+          <w:bCs/>
+          <w:sz w:val="32"/>
+          <w:szCs w:val="32"/>
+          <w:lang w:bidi="ar-EG"/>
+        </w:rPr>
+      </w:pPr>
       <w:r>
         <w:rPr>
           <w:b/>
@@ -3059,19 +2645,8 @@
           <w:szCs w:val="32"/>
           <w:lang w:bidi="ar-EG"/>
         </w:rPr>
-        <w:t xml:space="preserve"> providing Security for the board to not to be penetrated.  </w:t>
+        <w:t>Reliability</w:t>
       </w:r>
-    </w:p>
-    <w:p>
-      <w:pPr>
-        <w:rPr>
-          <w:b/>
-          <w:bCs/>
-          <w:sz w:val="32"/>
-          <w:szCs w:val="32"/>
-          <w:lang w:bidi="ar-EG"/>
-        </w:rPr>
-      </w:pPr>
       <w:r>
         <w:rPr>
           <w:b/>
@@ -3080,10 +2655,16 @@
           <w:szCs w:val="32"/>
           <w:lang w:bidi="ar-EG"/>
         </w:rPr>
-        <w:t xml:space="preserve">9 - </w:t>
+        <w:t>: software's ability to function, given environmental conditions, for a particular amount of time</w:t>
       </w:r>
-      <w:proofErr w:type="gramStart"/>
-      <w:r>
+    </w:p>
+    <w:p>
+      <w:pPr>
+        <w:pStyle w:val="ListParagraph"/>
+        <w:numPr>
+          <w:ilvl w:val="0"/>
+          <w:numId w:val="29"/>
+        </w:numPr>
         <w:rPr>
           <w:b/>
           <w:bCs/>
@@ -3091,29 +2672,6 @@
           <w:szCs w:val="32"/>
           <w:lang w:bidi="ar-EG"/>
         </w:rPr>
-        <w:t>Reliability :</w:t>
-      </w:r>
-      <w:proofErr w:type="gramEnd"/>
-      <w:r>
-        <w:rPr>
-          <w:b/>
-          <w:bCs/>
-          <w:sz w:val="32"/>
-          <w:szCs w:val="32"/>
-          <w:lang w:bidi="ar-EG"/>
-        </w:rPr>
-        <w:t xml:space="preserve"> software's ability to function, given environmental conditions, for a particular amount of time</w:t>
-      </w:r>
-    </w:p>
-    <w:p>
-      <w:pPr>
-        <w:rPr>
-          <w:b/>
-          <w:bCs/>
-          <w:color w:val="C00000"/>
-          <w:sz w:val="32"/>
-          <w:szCs w:val="32"/>
-        </w:rPr>
       </w:pPr>
       <w:r>
         <w:rPr>
@@ -3122,87 +2680,7 @@
           <w:sz w:val="32"/>
           <w:szCs w:val="32"/>
         </w:rPr>
-        <w:t>10 -</w:t>
-      </w:r>
-      <w:proofErr w:type="spellStart"/>
-      <w:proofErr w:type="gramStart"/>
-      <w:r>
-        <w:rPr>
-          <w:b/>
-          <w:bCs/>
-          <w:sz w:val="32"/>
-          <w:szCs w:val="32"/>
-        </w:rPr>
-        <w:t>Usibility</w:t>
-      </w:r>
-      <w:proofErr w:type="spellEnd"/>
-      <w:r>
-        <w:rPr>
-          <w:b/>
-          <w:bCs/>
-          <w:sz w:val="32"/>
-          <w:szCs w:val="32"/>
-        </w:rPr>
-        <w:t xml:space="preserve"> :startup</w:t>
-      </w:r>
-      <w:proofErr w:type="gramEnd"/>
-      <w:r>
-        <w:rPr>
-          <w:b/>
-          <w:bCs/>
-          <w:sz w:val="32"/>
-          <w:szCs w:val="32"/>
-        </w:rPr>
-        <w:t xml:space="preserve"> a use guide will load to go through the whole system and how it could be used</w:t>
-      </w:r>
-    </w:p>
-    <w:p>
-      <w:pPr>
-        <w:rPr>
-          <w:b/>
-          <w:bCs/>
-          <w:sz w:val="32"/>
-          <w:szCs w:val="32"/>
-        </w:rPr>
-      </w:pPr>
-    </w:p>
-    <w:p>
-      <w:pPr>
-        <w:rPr>
-          <w:b/>
-          <w:bCs/>
-          <w:sz w:val="32"/>
-          <w:szCs w:val="32"/>
-        </w:rPr>
-      </w:pPr>
-    </w:p>
-    <w:p>
-      <w:pPr>
-        <w:rPr>
-          <w:b/>
-          <w:bCs/>
-          <w:sz w:val="32"/>
-          <w:szCs w:val="32"/>
-        </w:rPr>
-      </w:pPr>
-    </w:p>
-    <w:p>
-      <w:pPr>
-        <w:rPr>
-          <w:b/>
-          <w:bCs/>
-          <w:sz w:val="32"/>
-          <w:szCs w:val="32"/>
-        </w:rPr>
-      </w:pPr>
-      <w:r>
-        <w:rPr>
-          <w:b/>
-          <w:bCs/>
-          <w:sz w:val="32"/>
-          <w:szCs w:val="32"/>
-        </w:rPr>
-        <w:t xml:space="preserve">11 - </w:t>
+        <w:t>Usability</w:t>
       </w:r>
       <w:r>
         <w:rPr>
@@ -3211,9 +2689,66 @@
           <w:sz w:val="32"/>
           <w:szCs w:val="32"/>
         </w:rPr>
+        <w:t>:</w:t>
+      </w:r>
+      <w:r>
+        <w:rPr>
+          <w:b/>
+          <w:bCs/>
+          <w:sz w:val="32"/>
+          <w:szCs w:val="32"/>
+        </w:rPr>
+        <w:t xml:space="preserve"> </w:t>
+      </w:r>
+      <w:r>
+        <w:rPr>
+          <w:b/>
+          <w:bCs/>
+          <w:sz w:val="32"/>
+          <w:szCs w:val="32"/>
+        </w:rPr>
+        <w:t>startup a use guide will load to go through the whole system and how it could be used</w:t>
+      </w:r>
+    </w:p>
+    <w:p>
+      <w:pPr>
+        <w:pStyle w:val="ListParagraph"/>
+        <w:ind w:left="795"/>
+        <w:rPr>
+          <w:b/>
+          <w:bCs/>
+          <w:sz w:val="32"/>
+          <w:szCs w:val="32"/>
+          <w:lang w:bidi="ar-EG"/>
+        </w:rPr>
+      </w:pPr>
+    </w:p>
+    <w:p>
+      <w:pPr>
+        <w:pStyle w:val="ListParagraph"/>
+        <w:numPr>
+          <w:ilvl w:val="0"/>
+          <w:numId w:val="29"/>
+        </w:numPr>
+        <w:rPr>
+          <w:b/>
+          <w:bCs/>
+          <w:sz w:val="32"/>
+          <w:szCs w:val="32"/>
+          <w:lang w:bidi="ar-EG"/>
+        </w:rPr>
+      </w:pPr>
+      <w:r>
+        <w:rPr>
+          <w:b/>
+          <w:bCs/>
+          <w:sz w:val="32"/>
+          <w:szCs w:val="32"/>
+        </w:rPr>
+        <w:lastRenderedPageBreak/>
         <w:t>Performance</w:t>
       </w:r>
-      <w:bookmarkStart w:id="11" w:name="_Toc447313438"/>
+      <w:bookmarkStart w:id="10" w:name="_Toc447313438"/>
     </w:p>
     <w:p>
       <w:pPr>
@@ -3236,9 +2771,8 @@
           <w:sz w:val="32"/>
           <w:szCs w:val="32"/>
         </w:rPr>
-        <w:t xml:space="preserve">Turning On / Off device operation is done in </w:t>
+        <w:t>Adding an item to the database</w:t>
       </w:r>
-      <w:proofErr w:type="spellStart"/>
       <w:r>
         <w:rPr>
           <w:b/>
@@ -3246,9 +2780,8 @@
           <w:sz w:val="32"/>
           <w:szCs w:val="32"/>
         </w:rPr>
-        <w:t>atmost</w:t>
+        <w:t xml:space="preserve"> is done in </w:t>
       </w:r>
-      <w:proofErr w:type="spellEnd"/>
       <w:r>
         <w:rPr>
           <w:b/>
@@ -3256,7 +2789,25 @@
           <w:sz w:val="32"/>
           <w:szCs w:val="32"/>
         </w:rPr>
-        <w:t xml:space="preserve"> 5 seconds.</w:t>
+        <w:t>at most</w:t>
+      </w:r>
+      <w:r>
+        <w:rPr>
+          <w:b/>
+          <w:bCs/>
+          <w:sz w:val="32"/>
+          <w:szCs w:val="32"/>
+        </w:rPr>
+        <w:t xml:space="preserve"> 3</w:t>
+      </w:r>
+      <w:r>
+        <w:rPr>
+          <w:b/>
+          <w:bCs/>
+          <w:sz w:val="32"/>
+          <w:szCs w:val="32"/>
+        </w:rPr>
+        <w:t xml:space="preserve"> seconds.</w:t>
       </w:r>
     </w:p>
     <w:p>
@@ -3280,9 +2831,8 @@
           <w:sz w:val="32"/>
           <w:szCs w:val="32"/>
         </w:rPr>
-        <w:t xml:space="preserve">Update the Status of the board is done in </w:t>
+        <w:t>Searching an item in the database takes at most 5 seconds</w:t>
       </w:r>
-      <w:proofErr w:type="spellStart"/>
       <w:r>
         <w:rPr>
           <w:b/>
@@ -3290,17 +2840,7 @@
           <w:sz w:val="32"/>
           <w:szCs w:val="32"/>
         </w:rPr>
-        <w:t>atmost</w:t>
-      </w:r>
-      <w:proofErr w:type="spellEnd"/>
-      <w:r>
-        <w:rPr>
-          <w:b/>
-          <w:bCs/>
-          <w:sz w:val="32"/>
-          <w:szCs w:val="32"/>
-        </w:rPr>
-        <w:t xml:space="preserve"> 3 seconds.</w:t>
+        <w:t>.</w:t>
       </w:r>
     </w:p>
     <w:p>
@@ -3324,136 +2864,29 @@
           <w:sz w:val="32"/>
           <w:szCs w:val="32"/>
         </w:rPr>
-        <w:t xml:space="preserve">Response to emergency cases in </w:t>
+        <w:t>Notifications are sent constantly, and at exact given times.</w:t>
       </w:r>
-      <w:proofErr w:type="spellStart"/>
-      <w:r>
+    </w:p>
+    <w:p>
+      <w:pPr>
+        <w:ind w:left="360"/>
         <w:rPr>
           <w:b/>
           <w:bCs/>
           <w:sz w:val="32"/>
           <w:szCs w:val="32"/>
         </w:rPr>
-        <w:t>atmost</w:t>
-      </w:r>
-      <w:proofErr w:type="spellEnd"/>
-      <w:r>
-        <w:rPr>
-          <w:b/>
-          <w:bCs/>
-          <w:sz w:val="32"/>
-          <w:szCs w:val="32"/>
-        </w:rPr>
-        <w:t xml:space="preserve"> 1 second.</w:t>
-      </w:r>
+      </w:pPr>
     </w:p>
     <w:p>
       <w:pPr>
-        <w:pStyle w:val="ListParagraph"/>
-        <w:numPr>
-          <w:ilvl w:val="0"/>
-          <w:numId w:val="28"/>
-        </w:numPr>
-        <w:rPr>
-          <w:b/>
-          <w:bCs/>
-          <w:sz w:val="32"/>
-          <w:szCs w:val="32"/>
-        </w:rPr>
-      </w:pPr>
-      <w:r>
-        <w:rPr>
-          <w:b/>
-          <w:bCs/>
-          <w:sz w:val="32"/>
-          <w:szCs w:val="32"/>
-        </w:rPr>
-        <w:t xml:space="preserve">Adding or </w:t>
-      </w:r>
-      <w:proofErr w:type="gramStart"/>
-      <w:r>
-        <w:rPr>
-          <w:b/>
-          <w:bCs/>
-          <w:sz w:val="32"/>
-          <w:szCs w:val="32"/>
-        </w:rPr>
-        <w:t>removing  Member</w:t>
-      </w:r>
-      <w:proofErr w:type="gramEnd"/>
-      <w:r>
-        <w:rPr>
-          <w:b/>
-          <w:bCs/>
-          <w:sz w:val="32"/>
-          <w:szCs w:val="32"/>
-        </w:rPr>
-        <w:t xml:space="preserve"> / device Operation is done in </w:t>
-      </w:r>
-      <w:proofErr w:type="spellStart"/>
-      <w:r>
-        <w:rPr>
-          <w:b/>
-          <w:bCs/>
-          <w:sz w:val="32"/>
-          <w:szCs w:val="32"/>
-        </w:rPr>
-        <w:t>atmost</w:t>
-      </w:r>
-      <w:proofErr w:type="spellEnd"/>
-      <w:r>
-        <w:rPr>
-          <w:b/>
-          <w:bCs/>
-          <w:sz w:val="32"/>
-          <w:szCs w:val="32"/>
-        </w:rPr>
-        <w:t xml:space="preserve"> 3 seconds.</w:t>
-      </w:r>
+        <w:pStyle w:val="Heading1"/>
+      </w:pPr>
     </w:p>
     <w:p>
       <w:pPr>
-        <w:pStyle w:val="ListParagraph"/>
-        <w:numPr>
-          <w:ilvl w:val="0"/>
-          <w:numId w:val="28"/>
-        </w:numPr>
-        <w:rPr>
-          <w:b/>
-          <w:bCs/>
-          <w:sz w:val="32"/>
-          <w:szCs w:val="32"/>
-        </w:rPr>
-      </w:pPr>
-      <w:r>
-        <w:rPr>
-          <w:b/>
-          <w:bCs/>
-          <w:sz w:val="32"/>
-          <w:szCs w:val="32"/>
-        </w:rPr>
-        <w:t xml:space="preserve">Cutting electric current operation is done in </w:t>
-      </w:r>
-      <w:proofErr w:type="spellStart"/>
-      <w:r>
-        <w:rPr>
-          <w:b/>
-          <w:bCs/>
-          <w:sz w:val="32"/>
-          <w:szCs w:val="32"/>
-        </w:rPr>
-        <w:t>atmost</w:t>
-      </w:r>
-      <w:proofErr w:type="spellEnd"/>
-      <w:r>
-        <w:rPr>
-          <w:b/>
-          <w:bCs/>
-          <w:sz w:val="32"/>
-          <w:szCs w:val="32"/>
-        </w:rPr>
-        <w:t xml:space="preserve"> 1 second.</w:t>
-      </w:r>
+        <w:pStyle w:val="Heading1"/>
+      </w:pPr>
     </w:p>
     <w:p>
       <w:pPr>
@@ -3485,10 +2918,10 @@
         <w:pStyle w:val="Heading1"/>
       </w:pPr>
     </w:p>
+    <w:p/>
     <w:p>
-      <w:pPr>
-        <w:pStyle w:val="Heading1"/>
-      </w:pPr>
+      <w:bookmarkStart w:id="11" w:name="_GoBack"/>
+      <w:bookmarkEnd w:id="11"/>
     </w:p>
     <w:p>
       <w:pPr>
@@ -3514,15 +2947,11 @@
       <w:pPr>
         <w:pStyle w:val="Heading1"/>
       </w:pPr>
-    </w:p>
-    <w:p>
-      <w:pPr>
-        <w:pStyle w:val="Heading1"/>
-      </w:pPr>
       <w:r>
+        <w:lastRenderedPageBreak/>
         <w:t>System Models</w:t>
       </w:r>
-      <w:bookmarkEnd w:id="11"/>
+      <w:bookmarkEnd w:id="10"/>
     </w:p>
     <w:p>
       <w:pPr>
@@ -3576,6 +3005,7 @@
         <w:pStyle w:val="Heading2"/>
       </w:pPr>
       <w:r>
+        <w:lastRenderedPageBreak/>
         <w:t>Use Case Tables</w:t>
       </w:r>
       <w:bookmarkStart w:id="14" w:name="_Toc447313441"/>
@@ -4955,6 +4385,7 @@
           </w:tcPr>
           <w:p>
             <w:r>
+              <w:lastRenderedPageBreak/>
               <w:t>Use Case ID:</w:t>
             </w:r>
           </w:p>
@@ -5568,6 +4999,7 @@
           </w:tcPr>
           <w:p>
             <w:r>
+              <w:lastRenderedPageBreak/>
               <w:t>Use Case ID:</w:t>
             </w:r>
           </w:p>
@@ -6297,7 +5729,6 @@
           </w:tcPr>
           <w:p>
             <w:r>
-              <w:lastRenderedPageBreak/>
               <w:t>Notes and Issues:</w:t>
             </w:r>
           </w:p>
@@ -6353,6 +5784,7 @@
           </w:tcPr>
           <w:p>
             <w:r>
+              <w:lastRenderedPageBreak/>
               <w:t>Use Case ID:</w:t>
             </w:r>
           </w:p>
@@ -6952,7 +6384,6 @@
           </w:tcPr>
           <w:p>
             <w:r>
-              <w:lastRenderedPageBreak/>
               <w:t>Use Case ID:</w:t>
             </w:r>
           </w:p>
@@ -7049,6 +6480,7 @@
           </w:tcPr>
           <w:p>
             <w:r>
+              <w:lastRenderedPageBreak/>
               <w:t>Pre</w:t>
             </w:r>
             <w:r>
@@ -7693,7 +7125,6 @@
           </w:tcPr>
           <w:p>
             <w:r>
-              <w:lastRenderedPageBreak/>
               <w:t>Use Case ID:</w:t>
             </w:r>
           </w:p>
@@ -7790,6 +7221,7 @@
           </w:tcPr>
           <w:p>
             <w:r>
+              <w:lastRenderedPageBreak/>
               <w:t>Pre</w:t>
             </w:r>
             <w:r>
@@ -7854,15 +7286,7 @@
           </w:tcPr>
           <w:p>
             <w:r>
-              <w:t xml:space="preserve">Admin User / </w:t>
-            </w:r>
-            <w:proofErr w:type="spellStart"/>
-            <w:r>
-              <w:t>Userviews</w:t>
-            </w:r>
-            <w:proofErr w:type="spellEnd"/>
-            <w:r>
-              <w:t xml:space="preserve"> all devices connected to SHCS on current board.</w:t>
+              <w:t>Admin User / Userviews all devices connected to SHCS on current board.</w:t>
             </w:r>
           </w:p>
         </w:tc>
@@ -8526,15 +7950,7 @@
           </w:tcPr>
           <w:p>
             <w:r>
-              <w:t xml:space="preserve">1- User Press </w:t>
-            </w:r>
-            <w:proofErr w:type="gramStart"/>
-            <w:r>
-              <w:t>Run  button</w:t>
-            </w:r>
-            <w:proofErr w:type="gramEnd"/>
-            <w:r>
-              <w:t>.</w:t>
+              <w:t>1- User Press Run  button.</w:t>
             </w:r>
           </w:p>
         </w:tc>
@@ -8614,7 +8030,6 @@
           </w:tcPr>
           <w:p>
             <w:r>
-              <w:lastRenderedPageBreak/>
               <w:t>Exceptions:</w:t>
             </w:r>
           </w:p>
@@ -8762,24 +8177,29 @@
               <w:spacing w:after="40"/>
             </w:pPr>
             <w:r>
-              <w:t>2- System fails to start up the device.</w:t>
-            </w:r>
-          </w:p>
-        </w:tc>
-      </w:tr>
-      <w:tr>
-        <w:tc>
-          <w:tcPr>
-            <w:tcW w:w="1908" w:type="dxa"/>
-            <w:tcBorders>
-              <w:top w:val="single" w:sz="6" w:space="0" w:color="auto"/>
-              <w:left w:val="single" w:sz="12" w:space="0" w:color="auto"/>
-              <w:bottom w:val="single" w:sz="6" w:space="0" w:color="auto"/>
-              <w:right w:val="single" w:sz="6" w:space="0" w:color="auto"/>
-            </w:tcBorders>
-          </w:tcPr>
-          <w:p>
-            <w:r>
+              <w:t xml:space="preserve">2- System fails to start up the </w:t>
+            </w:r>
+            <w:r>
+              <w:lastRenderedPageBreak/>
+              <w:t>device.</w:t>
+            </w:r>
+          </w:p>
+        </w:tc>
+      </w:tr>
+      <w:tr>
+        <w:tc>
+          <w:tcPr>
+            <w:tcW w:w="1908" w:type="dxa"/>
+            <w:tcBorders>
+              <w:top w:val="single" w:sz="6" w:space="0" w:color="auto"/>
+              <w:left w:val="single" w:sz="12" w:space="0" w:color="auto"/>
+              <w:bottom w:val="single" w:sz="6" w:space="0" w:color="auto"/>
+              <w:right w:val="single" w:sz="6" w:space="0" w:color="auto"/>
+            </w:tcBorders>
+          </w:tcPr>
+          <w:p>
+            <w:r>
+              <w:lastRenderedPageBreak/>
               <w:t>Includes:</w:t>
             </w:r>
           </w:p>
@@ -9263,7 +8683,6 @@
           </w:tcPr>
           <w:p>
             <w:r>
-              <w:lastRenderedPageBreak/>
               <w:t>Use Case ID:</w:t>
             </w:r>
           </w:p>
@@ -9360,6 +8779,7 @@
           </w:tcPr>
           <w:p>
             <w:r>
+              <w:lastRenderedPageBreak/>
               <w:t>Pre</w:t>
             </w:r>
             <w:r>
@@ -9830,7 +9250,6 @@
           </w:tcPr>
           <w:p>
             <w:r>
-              <w:lastRenderedPageBreak/>
               <w:t>Use Case ID:</w:t>
             </w:r>
           </w:p>
@@ -9927,6 +9346,7 @@
           </w:tcPr>
           <w:p>
             <w:r>
+              <w:lastRenderedPageBreak/>
               <w:t>Pre</w:t>
             </w:r>
             <w:r>
@@ -10397,7 +9817,6 @@
           </w:tcPr>
           <w:p>
             <w:r>
-              <w:lastRenderedPageBreak/>
               <w:t>Use Case ID:</w:t>
             </w:r>
           </w:p>
@@ -10494,6 +9913,7 @@
           </w:tcPr>
           <w:p>
             <w:r>
+              <w:lastRenderedPageBreak/>
               <w:t>Pre</w:t>
             </w:r>
             <w:r>
@@ -10726,13 +10146,8 @@
               <w:spacing w:after="40"/>
             </w:pPr>
             <w:r>
-              <w:t xml:space="preserve">2 –System removes the desired </w:t>
-            </w:r>
-            <w:proofErr w:type="gramStart"/>
-            <w:r>
-              <w:t>board .</w:t>
-            </w:r>
-            <w:proofErr w:type="gramEnd"/>
+              <w:t>2 –System removes the desired board .</w:t>
+            </w:r>
           </w:p>
         </w:tc>
       </w:tr>
@@ -10968,7 +10383,6 @@
           </w:tcPr>
           <w:p>
             <w:r>
-              <w:lastRenderedPageBreak/>
               <w:t>Use Case ID:</w:t>
             </w:r>
           </w:p>
@@ -11065,6 +10479,7 @@
           </w:tcPr>
           <w:p>
             <w:r>
+              <w:lastRenderedPageBreak/>
               <w:t>Pre</w:t>
             </w:r>
             <w:r>
@@ -11546,7 +10961,6 @@
           </w:tcPr>
           <w:p>
             <w:r>
-              <w:lastRenderedPageBreak/>
               <w:t>Use Case ID</w:t>
             </w:r>
           </w:p>
@@ -11646,6 +11060,7 @@
           </w:tcPr>
           <w:p>
             <w:r>
+              <w:lastRenderedPageBreak/>
               <w:t>Pre</w:t>
             </w:r>
             <w:r>
@@ -12587,6 +12002,7 @@
           </w:tcPr>
           <w:p>
             <w:r>
+              <w:lastRenderedPageBreak/>
               <w:t>Use Case ID</w:t>
             </w:r>
           </w:p>
@@ -13354,11 +12770,7 @@
           </w:tcPr>
           <w:p>
             <w:r>
-              <w:t xml:space="preserve">7- System notifies the user that </w:t>
-            </w:r>
-            <w:r>
-              <w:lastRenderedPageBreak/>
-              <w:t>notifications have been disabled to the selected device.</w:t>
+              <w:t>7- System notifies the user that notifications have been disabled to the selected device.</w:t>
             </w:r>
           </w:p>
         </w:tc>
@@ -13379,7 +12791,6 @@
           </w:tcPr>
           <w:p>
             <w:r>
-              <w:lastRenderedPageBreak/>
               <w:t>Exceptions:</w:t>
             </w:r>
           </w:p>
@@ -14553,7 +13964,6 @@
           </w:tcPr>
           <w:p>
             <w:r>
-              <w:lastRenderedPageBreak/>
               <w:t>Use Case ID:</w:t>
             </w:r>
           </w:p>
@@ -14691,6 +14101,7 @@
           </w:tcPr>
           <w:p>
             <w:r>
+              <w:lastRenderedPageBreak/>
               <w:t>Post</w:t>
             </w:r>
             <w:r>
@@ -15247,7 +14658,6 @@
           </w:tcPr>
           <w:p>
             <w:r>
-              <w:lastRenderedPageBreak/>
               <w:t>Includes:</w:t>
             </w:r>
           </w:p>
@@ -15597,7 +15007,6 @@
         <w:docPartUnique/>
       </w:docPartObj>
     </w:sdtPr>
-    <w:sdtEndPr/>
     <w:sdtContent>
       <w:p>
         <w:pPr>
@@ -15720,7 +15129,7 @@
           <w:rPr>
             <w:noProof/>
           </w:rPr>
-          <w:t>5</w:t>
+          <w:t>9</w:t>
         </w:r>
         <w:r>
           <w:rPr>
@@ -15783,7 +15192,7 @@
         <w:sz w:val="52"/>
       </w:rPr>
       <w:drawing>
-        <wp:anchor distT="0" distB="0" distL="114300" distR="114300" simplePos="0" relativeHeight="251660288" behindDoc="0" locked="0" layoutInCell="1" allowOverlap="1" wp14:anchorId="465BEFFB" wp14:editId="5012532A">
+        <wp:anchor distT="0" distB="0" distL="114300" distR="114300" simplePos="0" relativeHeight="251660288" behindDoc="0" locked="0" layoutInCell="1" allowOverlap="1" wp14:anchorId="6855C40B" wp14:editId="3D4EBD6D">
           <wp:simplePos x="0" y="0"/>
           <wp:positionH relativeFrom="column">
             <wp:posOffset>5388168</wp:posOffset>
@@ -15929,27 +15338,7 @@
         <w:sz w:val="40"/>
         <w:szCs w:val="40"/>
       </w:rPr>
-      <w:t>Project: &lt;</w:t>
-    </w:r>
-    <w:proofErr w:type="spellStart"/>
-    <w:r>
-      <w:rPr>
-        <w:rFonts w:asciiTheme="majorHAnsi" w:hAnsiTheme="majorHAnsi"/>
-        <w:color w:val="404040" w:themeColor="text1" w:themeTint="BF"/>
-        <w:sz w:val="40"/>
-        <w:szCs w:val="40"/>
-      </w:rPr>
-      <w:t>BeHealthy</w:t>
-    </w:r>
-    <w:proofErr w:type="spellEnd"/>
-    <w:r>
-      <w:rPr>
-        <w:rFonts w:asciiTheme="majorHAnsi" w:hAnsiTheme="majorHAnsi"/>
-        <w:color w:val="404040" w:themeColor="text1" w:themeTint="BF"/>
-        <w:sz w:val="40"/>
-        <w:szCs w:val="40"/>
-      </w:rPr>
-      <w:t>&gt;</w:t>
+      <w:t>Project: &lt;BeHealthy&gt;</w:t>
     </w:r>
   </w:p>
   <w:p>
@@ -16575,6 +15964,92 @@
     </w:lvl>
   </w:abstractNum>
   <w:abstractNum w:abstractNumId="5">
+    <w:nsid w:val="156F049E"/>
+    <w:multiLevelType w:val="hybridMultilevel"/>
+    <w:tmpl w:val="8C46FD72"/>
+    <w:lvl w:ilvl="0" w:tplc="0409000F">
+      <w:start w:val="1"/>
+      <w:numFmt w:val="decimal"/>
+      <w:lvlText w:val="%1."/>
+      <w:lvlJc w:val="left"/>
+      <w:pPr>
+        <w:ind w:left="795" w:hanging="360"/>
+      </w:pPr>
+    </w:lvl>
+    <w:lvl w:ilvl="1" w:tplc="04090019" w:tentative="1">
+      <w:start w:val="1"/>
+      <w:numFmt w:val="lowerLetter"/>
+      <w:lvlText w:val="%2."/>
+      <w:lvlJc w:val="left"/>
+      <w:pPr>
+        <w:ind w:left="1515" w:hanging="360"/>
+      </w:pPr>
+    </w:lvl>
+    <w:lvl w:ilvl="2" w:tplc="0409001B" w:tentative="1">
+      <w:start w:val="1"/>
+      <w:numFmt w:val="lowerRoman"/>
+      <w:lvlText w:val="%3."/>
+      <w:lvlJc w:val="right"/>
+      <w:pPr>
+        <w:ind w:left="2235" w:hanging="180"/>
+      </w:pPr>
+    </w:lvl>
+    <w:lvl w:ilvl="3" w:tplc="0409000F" w:tentative="1">
+      <w:start w:val="1"/>
+      <w:numFmt w:val="decimal"/>
+      <w:lvlText w:val="%4."/>
+      <w:lvlJc w:val="left"/>
+      <w:pPr>
+        <w:ind w:left="2955" w:hanging="360"/>
+      </w:pPr>
+    </w:lvl>
+    <w:lvl w:ilvl="4" w:tplc="04090019" w:tentative="1">
+      <w:start w:val="1"/>
+      <w:numFmt w:val="lowerLetter"/>
+      <w:lvlText w:val="%5."/>
+      <w:lvlJc w:val="left"/>
+      <w:pPr>
+        <w:ind w:left="3675" w:hanging="360"/>
+      </w:pPr>
+    </w:lvl>
+    <w:lvl w:ilvl="5" w:tplc="0409001B" w:tentative="1">
+      <w:start w:val="1"/>
+      <w:numFmt w:val="lowerRoman"/>
+      <w:lvlText w:val="%6."/>
+      <w:lvlJc w:val="right"/>
+      <w:pPr>
+        <w:ind w:left="4395" w:hanging="180"/>
+      </w:pPr>
+    </w:lvl>
+    <w:lvl w:ilvl="6" w:tplc="0409000F" w:tentative="1">
+      <w:start w:val="1"/>
+      <w:numFmt w:val="decimal"/>
+      <w:lvlText w:val="%7."/>
+      <w:lvlJc w:val="left"/>
+      <w:pPr>
+        <w:ind w:left="5115" w:hanging="360"/>
+      </w:pPr>
+    </w:lvl>
+    <w:lvl w:ilvl="7" w:tplc="04090019" w:tentative="1">
+      <w:start w:val="1"/>
+      <w:numFmt w:val="lowerLetter"/>
+      <w:lvlText w:val="%8."/>
+      <w:lvlJc w:val="left"/>
+      <w:pPr>
+        <w:ind w:left="5835" w:hanging="360"/>
+      </w:pPr>
+    </w:lvl>
+    <w:lvl w:ilvl="8" w:tplc="0409001B" w:tentative="1">
+      <w:start w:val="1"/>
+      <w:numFmt w:val="lowerRoman"/>
+      <w:lvlText w:val="%9."/>
+      <w:lvlJc w:val="right"/>
+      <w:pPr>
+        <w:ind w:left="6555" w:hanging="180"/>
+      </w:pPr>
+    </w:lvl>
+  </w:abstractNum>
+  <w:abstractNum w:abstractNumId="6">
     <w:nsid w:val="16FB3D2F"/>
     <w:multiLevelType w:val="hybridMultilevel"/>
     <w:tmpl w:val="088EB1C2"/>
@@ -16687,7 +16162,7 @@
       </w:rPr>
     </w:lvl>
   </w:abstractNum>
-  <w:abstractNum w:abstractNumId="6">
+  <w:abstractNum w:abstractNumId="7">
     <w:nsid w:val="1A9E6851"/>
     <w:multiLevelType w:val="hybridMultilevel"/>
     <w:tmpl w:val="E79E3452"/>
@@ -16797,7 +16272,7 @@
       </w:pPr>
     </w:lvl>
   </w:abstractNum>
-  <w:abstractNum w:abstractNumId="7">
+  <w:abstractNum w:abstractNumId="8">
     <w:nsid w:val="1C1E54EC"/>
     <w:multiLevelType w:val="multilevel"/>
     <w:tmpl w:val="41085D7A"/>
@@ -16946,7 +16421,7 @@
       </w:rPr>
     </w:lvl>
   </w:abstractNum>
-  <w:abstractNum w:abstractNumId="8">
+  <w:abstractNum w:abstractNumId="9">
     <w:nsid w:val="2A512B05"/>
     <w:multiLevelType w:val="hybridMultilevel"/>
     <w:tmpl w:val="E79E3452"/>
@@ -17056,7 +16531,7 @@
       </w:pPr>
     </w:lvl>
   </w:abstractNum>
-  <w:abstractNum w:abstractNumId="9">
+  <w:abstractNum w:abstractNumId="10">
     <w:nsid w:val="2AB4723A"/>
     <w:multiLevelType w:val="hybridMultilevel"/>
     <w:tmpl w:val="B9C40C9A"/>
@@ -17169,7 +16644,7 @@
       </w:rPr>
     </w:lvl>
   </w:abstractNum>
-  <w:abstractNum w:abstractNumId="10">
+  <w:abstractNum w:abstractNumId="11">
     <w:nsid w:val="35053501"/>
     <w:multiLevelType w:val="hybridMultilevel"/>
     <w:tmpl w:val="61F68912"/>
@@ -17282,7 +16757,7 @@
       </w:rPr>
     </w:lvl>
   </w:abstractNum>
-  <w:abstractNum w:abstractNumId="11">
+  <w:abstractNum w:abstractNumId="12">
     <w:nsid w:val="36B924AC"/>
     <w:multiLevelType w:val="hybridMultilevel"/>
     <w:tmpl w:val="74F2F32E"/>
@@ -17395,7 +16870,7 @@
       </w:rPr>
     </w:lvl>
   </w:abstractNum>
-  <w:abstractNum w:abstractNumId="12">
+  <w:abstractNum w:abstractNumId="13">
     <w:nsid w:val="3B515982"/>
     <w:multiLevelType w:val="hybridMultilevel"/>
     <w:tmpl w:val="4F5C0AB6"/>
@@ -17508,7 +16983,7 @@
       </w:rPr>
     </w:lvl>
   </w:abstractNum>
-  <w:abstractNum w:abstractNumId="13">
+  <w:abstractNum w:abstractNumId="14">
     <w:nsid w:val="3B9F076C"/>
     <w:multiLevelType w:val="hybridMultilevel"/>
     <w:tmpl w:val="E79E3452"/>
@@ -17618,7 +17093,7 @@
       </w:pPr>
     </w:lvl>
   </w:abstractNum>
-  <w:abstractNum w:abstractNumId="14">
+  <w:abstractNum w:abstractNumId="15">
     <w:nsid w:val="42A85873"/>
     <w:multiLevelType w:val="hybridMultilevel"/>
     <w:tmpl w:val="E79E3452"/>
@@ -17728,7 +17203,7 @@
       </w:pPr>
     </w:lvl>
   </w:abstractNum>
-  <w:abstractNum w:abstractNumId="15">
+  <w:abstractNum w:abstractNumId="16">
     <w:nsid w:val="48872C60"/>
     <w:multiLevelType w:val="hybridMultilevel"/>
     <w:tmpl w:val="3E9C61EA"/>
@@ -17841,7 +17316,7 @@
       </w:rPr>
     </w:lvl>
   </w:abstractNum>
-  <w:abstractNum w:abstractNumId="16">
+  <w:abstractNum w:abstractNumId="17">
     <w:nsid w:val="53907FFE"/>
     <w:multiLevelType w:val="hybridMultilevel"/>
     <w:tmpl w:val="E79E3452"/>
@@ -17951,7 +17426,7 @@
       </w:pPr>
     </w:lvl>
   </w:abstractNum>
-  <w:abstractNum w:abstractNumId="17">
+  <w:abstractNum w:abstractNumId="18">
     <w:nsid w:val="572B5AB8"/>
     <w:multiLevelType w:val="hybridMultilevel"/>
     <w:tmpl w:val="FB9AF722"/>
@@ -18064,7 +17539,7 @@
       </w:rPr>
     </w:lvl>
   </w:abstractNum>
-  <w:abstractNum w:abstractNumId="18">
+  <w:abstractNum w:abstractNumId="19">
     <w:nsid w:val="58515B9C"/>
     <w:multiLevelType w:val="hybridMultilevel"/>
     <w:tmpl w:val="333275B6"/>
@@ -18177,7 +17652,7 @@
       </w:rPr>
     </w:lvl>
   </w:abstractNum>
-  <w:abstractNum w:abstractNumId="19">
+  <w:abstractNum w:abstractNumId="20">
     <w:nsid w:val="66440799"/>
     <w:multiLevelType w:val="hybridMultilevel"/>
     <w:tmpl w:val="00B6B27A"/>
@@ -18290,7 +17765,7 @@
       </w:rPr>
     </w:lvl>
   </w:abstractNum>
-  <w:abstractNum w:abstractNumId="20">
+  <w:abstractNum w:abstractNumId="21">
     <w:nsid w:val="6EFC7DD2"/>
     <w:multiLevelType w:val="hybridMultilevel"/>
     <w:tmpl w:val="55BEB3DA"/>
@@ -18403,7 +17878,7 @@
       </w:rPr>
     </w:lvl>
   </w:abstractNum>
-  <w:abstractNum w:abstractNumId="21">
+  <w:abstractNum w:abstractNumId="22">
     <w:nsid w:val="700D7258"/>
     <w:multiLevelType w:val="hybridMultilevel"/>
     <w:tmpl w:val="E79E3452"/>
@@ -18513,7 +17988,7 @@
       </w:pPr>
     </w:lvl>
   </w:abstractNum>
-  <w:abstractNum w:abstractNumId="22">
+  <w:abstractNum w:abstractNumId="23">
     <w:nsid w:val="71576624"/>
     <w:multiLevelType w:val="hybridMultilevel"/>
     <w:tmpl w:val="27B24964"/>
@@ -18626,7 +18101,7 @@
       </w:rPr>
     </w:lvl>
   </w:abstractNum>
-  <w:abstractNum w:abstractNumId="23">
+  <w:abstractNum w:abstractNumId="24">
     <w:nsid w:val="729D46EF"/>
     <w:multiLevelType w:val="hybridMultilevel"/>
     <w:tmpl w:val="E79E3452"/>
@@ -18736,7 +18211,7 @@
       </w:pPr>
     </w:lvl>
   </w:abstractNum>
-  <w:abstractNum w:abstractNumId="24">
+  <w:abstractNum w:abstractNumId="25">
     <w:nsid w:val="76AA2EFD"/>
     <w:multiLevelType w:val="hybridMultilevel"/>
     <w:tmpl w:val="C8B086A0"/>
@@ -18849,7 +18324,7 @@
       </w:rPr>
     </w:lvl>
   </w:abstractNum>
-  <w:abstractNum w:abstractNumId="25">
+  <w:abstractNum w:abstractNumId="26">
     <w:nsid w:val="7FE13E44"/>
     <w:multiLevelType w:val="hybridMultilevel"/>
     <w:tmpl w:val="081C6224"/>
@@ -18963,31 +18438,31 @@
     </w:lvl>
   </w:abstractNum>
   <w:num w:numId="1">
-    <w:abstractNumId w:val="18"/>
+    <w:abstractNumId w:val="19"/>
   </w:num>
   <w:num w:numId="2">
-    <w:abstractNumId w:val="5"/>
+    <w:abstractNumId w:val="6"/>
   </w:num>
   <w:num w:numId="3">
-    <w:abstractNumId w:val="12"/>
+    <w:abstractNumId w:val="13"/>
   </w:num>
   <w:num w:numId="4">
-    <w:abstractNumId w:val="25"/>
+    <w:abstractNumId w:val="26"/>
   </w:num>
   <w:num w:numId="5">
-    <w:abstractNumId w:val="22"/>
+    <w:abstractNumId w:val="23"/>
   </w:num>
   <w:num w:numId="6">
-    <w:abstractNumId w:val="20"/>
+    <w:abstractNumId w:val="21"/>
   </w:num>
   <w:num w:numId="7">
-    <w:abstractNumId w:val="7"/>
+    <w:abstractNumId w:val="8"/>
   </w:num>
   <w:num w:numId="8">
     <w:abstractNumId w:val="3"/>
   </w:num>
   <w:num w:numId="9">
-    <w:abstractNumId w:val="16"/>
+    <w:abstractNumId w:val="17"/>
     <w:lvlOverride w:ilvl="0">
       <w:startOverride w:val="1"/>
     </w:lvlOverride>
@@ -19017,7 +18492,7 @@
     </w:lvlOverride>
   </w:num>
   <w:num w:numId="10">
-    <w:abstractNumId w:val="14"/>
+    <w:abstractNumId w:val="15"/>
     <w:lvlOverride w:ilvl="0">
       <w:startOverride w:val="1"/>
     </w:lvlOverride>
@@ -19077,7 +18552,7 @@
     </w:lvlOverride>
   </w:num>
   <w:num w:numId="12">
-    <w:abstractNumId w:val="8"/>
+    <w:abstractNumId w:val="9"/>
     <w:lvlOverride w:ilvl="0">
       <w:startOverride w:val="1"/>
     </w:lvlOverride>
@@ -19107,7 +18582,7 @@
     </w:lvlOverride>
   </w:num>
   <w:num w:numId="13">
-    <w:abstractNumId w:val="6"/>
+    <w:abstractNumId w:val="7"/>
     <w:lvlOverride w:ilvl="0">
       <w:startOverride w:val="1"/>
     </w:lvlOverride>
@@ -19137,7 +18612,7 @@
     </w:lvlOverride>
   </w:num>
   <w:num w:numId="14">
-    <w:abstractNumId w:val="13"/>
+    <w:abstractNumId w:val="14"/>
     <w:lvlOverride w:ilvl="0">
       <w:startOverride w:val="1"/>
     </w:lvlOverride>
@@ -19167,7 +18642,7 @@
     </w:lvlOverride>
   </w:num>
   <w:num w:numId="15">
-    <w:abstractNumId w:val="23"/>
+    <w:abstractNumId w:val="24"/>
     <w:lvlOverride w:ilvl="0">
       <w:startOverride w:val="1"/>
     </w:lvlOverride>
@@ -19197,7 +18672,7 @@
     </w:lvlOverride>
   </w:num>
   <w:num w:numId="16">
-    <w:abstractNumId w:val="21"/>
+    <w:abstractNumId w:val="22"/>
     <w:lvlOverride w:ilvl="0">
       <w:startOverride w:val="1"/>
     </w:lvlOverride>
@@ -19291,28 +18766,31 @@
     <w:abstractNumId w:val="1"/>
   </w:num>
   <w:num w:numId="21">
+    <w:abstractNumId w:val="11"/>
+  </w:num>
+  <w:num w:numId="22">
     <w:abstractNumId w:val="10"/>
   </w:num>
-  <w:num w:numId="22">
-    <w:abstractNumId w:val="9"/>
-  </w:num>
   <w:num w:numId="23">
-    <w:abstractNumId w:val="11"/>
+    <w:abstractNumId w:val="12"/>
   </w:num>
   <w:num w:numId="24">
     <w:abstractNumId w:val="4"/>
   </w:num>
   <w:num w:numId="25">
-    <w:abstractNumId w:val="15"/>
+    <w:abstractNumId w:val="16"/>
   </w:num>
   <w:num w:numId="26">
-    <w:abstractNumId w:val="24"/>
+    <w:abstractNumId w:val="25"/>
   </w:num>
   <w:num w:numId="27">
-    <w:abstractNumId w:val="17"/>
+    <w:abstractNumId w:val="18"/>
   </w:num>
   <w:num w:numId="28">
-    <w:abstractNumId w:val="19"/>
+    <w:abstractNumId w:val="20"/>
+  </w:num>
+  <w:num w:numId="29">
+    <w:abstractNumId w:val="5"/>
   </w:num>
   <w:numIdMacAtCleanup w:val="6"/>
 </w:numbering>
@@ -20437,7 +19915,7 @@
 </file>
 
 <file path=customXml/itemProps1.xml><?xml version="1.0" encoding="utf-8"?>
-<ds:datastoreItem xmlns:ds="http://schemas.openxmlformats.org/officeDocument/2006/customXml" ds:itemID="{9180DA26-F9E0-46E2-BAE2-8CA0D03F4F9B}">
+<ds:datastoreItem xmlns:ds="http://schemas.openxmlformats.org/officeDocument/2006/customXml" ds:itemID="{34D2AB21-E18A-46B1-8DF3-D8F58BB80C3E}">
   <ds:schemaRefs>
     <ds:schemaRef ds:uri="http://schemas.openxmlformats.org/officeDocument/2006/bibliography"/>
   </ds:schemaRefs>

</xml_diff>